<commit_message>
Version 2 der PA
</commit_message>
<xml_diff>
--- a/PA T4/2016-08-08_Praxisarbeit T4_korr.docx
+++ b/PA T4/2016-08-08_Praxisarbeit T4_korr.docx
@@ -522,8 +522,8 @@
         </w:sectPr>
       </w:pPr>
     </w:p>
-    <w:bookmarkStart w:id="0" w:name="_Toc458518796" w:displacedByCustomXml="next"/>
-    <w:bookmarkStart w:id="1" w:name="_Toc318367886" w:displacedByCustomXml="next"/>
+    <w:bookmarkStart w:id="0" w:name="_Toc318367886" w:displacedByCustomXml="next"/>
+    <w:bookmarkStart w:id="1" w:name="_Toc458518796" w:displacedByCustomXml="next"/>
     <w:sdt>
       <w:sdtPr>
         <w:rPr>
@@ -2770,15 +2770,384 @@
         <w:rPr>
           <w:rFonts w:cs="Arial"/>
         </w:rPr>
-      </w:pPr>
-    </w:p>
-    <w:p>
-      <w:pPr>
-        <w:rPr>
-          <w:rFonts w:cs="Arial"/>
-        </w:rPr>
         <w:sectPr>
           <w:headerReference w:type="default" r:id="rId9"/>
+          <w:pgSz w:w="11906" w:h="16838"/>
+          <w:pgMar w:top="1417" w:right="1417" w:bottom="1134" w:left="1417" w:header="708" w:footer="708" w:gutter="0"/>
+          <w:pgNumType w:fmt="upperRoman" w:start="1"/>
+          <w:cols w:space="708"/>
+          <w:docGrid w:linePitch="360"/>
+        </w:sectPr>
+      </w:pPr>
+    </w:p>
+    <w:p>
+      <w:pPr>
+        <w:pStyle w:val="berschrift1"/>
+        <w:numPr>
+          <w:ilvl w:val="0"/>
+          <w:numId w:val="0"/>
+        </w:numPr>
+        <w:rPr>
+          <w:rFonts w:cs="Arial"/>
+        </w:rPr>
+      </w:pPr>
+      <w:r>
+        <w:rPr>
+          <w:rFonts w:cs="Arial"/>
+        </w:rPr>
+        <w:lastRenderedPageBreak/>
+        <w:t>Tabellen</w:t>
+      </w:r>
+      <w:r>
+        <w:rPr>
+          <w:rFonts w:cs="Arial"/>
+        </w:rPr>
+        <w:t>verzeichnis</w:t>
+      </w:r>
+    </w:p>
+    <w:p>
+      <w:pPr>
+        <w:pStyle w:val="Abbildungsverzeichnis"/>
+        <w:tabs>
+          <w:tab w:val="right" w:leader="dot" w:pos="9062"/>
+        </w:tabs>
+        <w:rPr>
+          <w:rFonts w:asciiTheme="minorHAnsi" w:eastAsiaTheme="minorEastAsia" w:hAnsiTheme="minorHAnsi"/>
+          <w:noProof/>
+          <w:sz w:val="22"/>
+          <w:lang w:eastAsia="de-DE"/>
+        </w:rPr>
+      </w:pPr>
+      <w:r>
+        <w:rPr>
+          <w:rFonts w:cs="Arial"/>
+        </w:rPr>
+        <w:fldChar w:fldCharType="begin"/>
+      </w:r>
+      <w:r>
+        <w:rPr>
+          <w:rFonts w:cs="Arial"/>
+        </w:rPr>
+        <w:instrText xml:space="preserve"> TOC \h \z \c "Tabelle" </w:instrText>
+      </w:r>
+      <w:r>
+        <w:rPr>
+          <w:rFonts w:cs="Arial"/>
+        </w:rPr>
+        <w:fldChar w:fldCharType="separate"/>
+      </w:r>
+      <w:hyperlink w:anchor="_Toc458609673" w:history="1">
+        <w:r>
+          <w:rPr>
+            <w:rStyle w:val="Hyperlink"/>
+            <w:noProof/>
+          </w:rPr>
+          <w:t>Tabelle 1: Fiktiver Datensatz zur Prüfung der Import-Funktion</w:t>
+        </w:r>
+        <w:r>
+          <w:rPr>
+            <w:noProof/>
+            <w:webHidden/>
+          </w:rPr>
+          <w:tab/>
+        </w:r>
+        <w:r>
+          <w:rPr>
+            <w:noProof/>
+            <w:webHidden/>
+          </w:rPr>
+          <w:fldChar w:fldCharType="begin"/>
+        </w:r>
+        <w:r>
+          <w:rPr>
+            <w:noProof/>
+            <w:webHidden/>
+          </w:rPr>
+          <w:instrText xml:space="preserve"> PAGEREF _Toc458609673 \h </w:instrText>
+        </w:r>
+        <w:r>
+          <w:rPr>
+            <w:noProof/>
+            <w:webHidden/>
+          </w:rPr>
+        </w:r>
+        <w:r>
+          <w:rPr>
+            <w:noProof/>
+            <w:webHidden/>
+          </w:rPr>
+          <w:fldChar w:fldCharType="separate"/>
+        </w:r>
+        <w:r>
+          <w:rPr>
+            <w:noProof/>
+            <w:webHidden/>
+          </w:rPr>
+          <w:t>22</w:t>
+        </w:r>
+        <w:r>
+          <w:rPr>
+            <w:noProof/>
+            <w:webHidden/>
+          </w:rPr>
+          <w:fldChar w:fldCharType="end"/>
+        </w:r>
+      </w:hyperlink>
+    </w:p>
+    <w:p>
+      <w:pPr>
+        <w:pStyle w:val="Abbildungsverzeichnis"/>
+        <w:tabs>
+          <w:tab w:val="right" w:leader="dot" w:pos="9062"/>
+        </w:tabs>
+        <w:rPr>
+          <w:rFonts w:asciiTheme="minorHAnsi" w:eastAsiaTheme="minorEastAsia" w:hAnsiTheme="minorHAnsi"/>
+          <w:noProof/>
+          <w:sz w:val="22"/>
+          <w:lang w:eastAsia="de-DE"/>
+        </w:rPr>
+      </w:pPr>
+      <w:hyperlink w:anchor="_Toc458609674" w:history="1">
+        <w:r>
+          <w:rPr>
+            <w:rStyle w:val="Hyperlink"/>
+            <w:noProof/>
+          </w:rPr>
+          <w:t>Tabelle 2: Erwartete Werte der Tabellen „Stoffe“ und „Lieferung“ nach dem Import</w:t>
+        </w:r>
+        <w:r>
+          <w:rPr>
+            <w:noProof/>
+            <w:webHidden/>
+          </w:rPr>
+          <w:tab/>
+        </w:r>
+        <w:r>
+          <w:rPr>
+            <w:noProof/>
+            <w:webHidden/>
+          </w:rPr>
+          <w:fldChar w:fldCharType="begin"/>
+        </w:r>
+        <w:r>
+          <w:rPr>
+            <w:noProof/>
+            <w:webHidden/>
+          </w:rPr>
+          <w:instrText xml:space="preserve"> PAGEREF _Toc458609674 \h </w:instrText>
+        </w:r>
+        <w:r>
+          <w:rPr>
+            <w:noProof/>
+            <w:webHidden/>
+          </w:rPr>
+        </w:r>
+        <w:r>
+          <w:rPr>
+            <w:noProof/>
+            <w:webHidden/>
+          </w:rPr>
+          <w:fldChar w:fldCharType="separate"/>
+        </w:r>
+        <w:r>
+          <w:rPr>
+            <w:noProof/>
+            <w:webHidden/>
+          </w:rPr>
+          <w:t>23</w:t>
+        </w:r>
+        <w:r>
+          <w:rPr>
+            <w:noProof/>
+            <w:webHidden/>
+          </w:rPr>
+          <w:fldChar w:fldCharType="end"/>
+        </w:r>
+      </w:hyperlink>
+    </w:p>
+    <w:p>
+      <w:pPr>
+        <w:pStyle w:val="Abbildungsverzeichnis"/>
+        <w:tabs>
+          <w:tab w:val="right" w:leader="dot" w:pos="9062"/>
+        </w:tabs>
+        <w:rPr>
+          <w:rFonts w:asciiTheme="minorHAnsi" w:eastAsiaTheme="minorEastAsia" w:hAnsiTheme="minorHAnsi"/>
+          <w:noProof/>
+          <w:sz w:val="22"/>
+          <w:lang w:eastAsia="de-DE"/>
+        </w:rPr>
+      </w:pPr>
+      <w:hyperlink w:anchor="_Toc458609675" w:history="1">
+        <w:r>
+          <w:rPr>
+            <w:rStyle w:val="Hyperlink"/>
+            <w:noProof/>
+          </w:rPr>
+          <w:t>Tabelle 3: Werte des einzutragenden Stoffes "Catalase"</w:t>
+        </w:r>
+        <w:r>
+          <w:rPr>
+            <w:noProof/>
+            <w:webHidden/>
+          </w:rPr>
+          <w:tab/>
+        </w:r>
+        <w:r>
+          <w:rPr>
+            <w:noProof/>
+            <w:webHidden/>
+          </w:rPr>
+          <w:fldChar w:fldCharType="begin"/>
+        </w:r>
+        <w:r>
+          <w:rPr>
+            <w:noProof/>
+            <w:webHidden/>
+          </w:rPr>
+          <w:instrText xml:space="preserve"> PAGEREF _Toc458609675 \h </w:instrText>
+        </w:r>
+        <w:r>
+          <w:rPr>
+            <w:noProof/>
+            <w:webHidden/>
+          </w:rPr>
+        </w:r>
+        <w:r>
+          <w:rPr>
+            <w:noProof/>
+            <w:webHidden/>
+          </w:rPr>
+          <w:fldChar w:fldCharType="separate"/>
+        </w:r>
+        <w:r>
+          <w:rPr>
+            <w:noProof/>
+            <w:webHidden/>
+          </w:rPr>
+          <w:t>24</w:t>
+        </w:r>
+        <w:r>
+          <w:rPr>
+            <w:noProof/>
+            <w:webHidden/>
+          </w:rPr>
+          <w:fldChar w:fldCharType="end"/>
+        </w:r>
+      </w:hyperlink>
+    </w:p>
+    <w:p>
+      <w:pPr>
+        <w:pStyle w:val="Abbildungsverzeichnis"/>
+        <w:tabs>
+          <w:tab w:val="right" w:leader="dot" w:pos="9062"/>
+        </w:tabs>
+        <w:rPr>
+          <w:rFonts w:asciiTheme="minorHAnsi" w:eastAsiaTheme="minorEastAsia" w:hAnsiTheme="minorHAnsi"/>
+          <w:noProof/>
+          <w:sz w:val="22"/>
+          <w:lang w:eastAsia="de-DE"/>
+        </w:rPr>
+      </w:pPr>
+      <w:hyperlink w:anchor="_Toc458609676" w:history="1">
+        <w:r>
+          <w:rPr>
+            <w:rStyle w:val="Hyperlink"/>
+            <w:noProof/>
+          </w:rPr>
+          <w:t xml:space="preserve">Tabelle 4: Werte der </w:t>
+        </w:r>
+        <w:r>
+          <w:rPr>
+            <w:rStyle w:val="Hyperlink"/>
+            <w:noProof/>
+          </w:rPr>
+          <w:t>manuell einzutragenden</w:t>
+        </w:r>
+        <w:r>
+          <w:rPr>
+            <w:rStyle w:val="Hyperlink"/>
+            <w:noProof/>
+          </w:rPr>
+          <w:t xml:space="preserve"> Lieferung</w:t>
+        </w:r>
+        <w:r>
+          <w:rPr>
+            <w:noProof/>
+            <w:webHidden/>
+          </w:rPr>
+          <w:tab/>
+        </w:r>
+        <w:r>
+          <w:rPr>
+            <w:noProof/>
+            <w:webHidden/>
+          </w:rPr>
+          <w:fldChar w:fldCharType="begin"/>
+        </w:r>
+        <w:r>
+          <w:rPr>
+            <w:noProof/>
+            <w:webHidden/>
+          </w:rPr>
+          <w:instrText xml:space="preserve"> PAGEREF _Toc458609676 \h </w:instrText>
+        </w:r>
+        <w:r>
+          <w:rPr>
+            <w:noProof/>
+            <w:webHidden/>
+          </w:rPr>
+        </w:r>
+        <w:r>
+          <w:rPr>
+            <w:noProof/>
+            <w:webHidden/>
+          </w:rPr>
+          <w:fldChar w:fldCharType="separate"/>
+        </w:r>
+        <w:r>
+          <w:rPr>
+            <w:noProof/>
+            <w:webHidden/>
+          </w:rPr>
+          <w:t>25</w:t>
+        </w:r>
+        <w:r>
+          <w:rPr>
+            <w:noProof/>
+            <w:webHidden/>
+          </w:rPr>
+          <w:fldChar w:fldCharType="end"/>
+        </w:r>
+      </w:hyperlink>
+    </w:p>
+    <w:p>
+      <w:pPr>
+        <w:rPr>
+          <w:rFonts w:cs="Arial"/>
+        </w:rPr>
+      </w:pPr>
+      <w:r>
+        <w:rPr>
+          <w:rFonts w:cs="Arial"/>
+        </w:rPr>
+        <w:fldChar w:fldCharType="end"/>
+      </w:r>
+    </w:p>
+    <w:p>
+      <w:pPr>
+        <w:rPr>
+          <w:rFonts w:cs="Arial"/>
+        </w:rPr>
+      </w:pPr>
+    </w:p>
+    <w:p>
+      <w:pPr>
+        <w:rPr>
+          <w:rFonts w:cs="Arial"/>
+        </w:rPr>
+        <w:sectPr>
+          <w:headerReference w:type="default" r:id="rId10"/>
           <w:pgSz w:w="11906" w:h="16838"/>
           <w:pgMar w:top="1417" w:right="1417" w:bottom="1134" w:left="1417" w:header="708" w:footer="708" w:gutter="0"/>
           <w:pgNumType w:fmt="upperRoman" w:start="1"/>
@@ -3579,7 +3948,7 @@
           <w:rFonts w:cs="Arial"/>
         </w:rPr>
         <w:sectPr>
-          <w:headerReference w:type="default" r:id="rId10"/>
+          <w:headerReference w:type="default" r:id="rId11"/>
           <w:pgSz w:w="11906" w:h="16838"/>
           <w:pgMar w:top="1417" w:right="1417" w:bottom="1134" w:left="1417" w:header="708" w:footer="708" w:gutter="0"/>
           <w:pgNumType w:fmt="upperRoman"/>
@@ -4209,7 +4578,7 @@
           <w:lang w:val="en-US"/>
         </w:rPr>
         <w:sectPr>
-          <w:headerReference w:type="default" r:id="rId11"/>
+          <w:headerReference w:type="default" r:id="rId12"/>
           <w:pgSz w:w="11906" w:h="16838"/>
           <w:pgMar w:top="1417" w:right="1417" w:bottom="1134" w:left="1417" w:header="708" w:footer="708" w:gutter="0"/>
           <w:pgNumType w:fmt="upperRoman"/>
@@ -4737,12 +5106,12 @@
         <w:rPr>
           <w:rFonts w:cs="Arial"/>
         </w:rPr>
-      </w:r>
-      <w:r>
-        <w:rPr>
-          <w:rFonts w:cs="Arial"/>
-        </w:rPr>
         <w:instrText xml:space="preserve"> \* MERGEFORMAT </w:instrText>
+      </w:r>
+      <w:r>
+        <w:rPr>
+          <w:rFonts w:cs="Arial"/>
+        </w:rPr>
       </w:r>
       <w:r>
         <w:rPr>
@@ -4839,7 +5208,7 @@
                     </pic:cNvPicPr>
                   </pic:nvPicPr>
                   <pic:blipFill>
-                    <a:blip r:embed="rId12">
+                    <a:blip r:embed="rId13">
                       <a:extLst>
                         <a:ext uri="{28A0092B-C50C-407E-A947-70E740481C1C}">
                           <a14:useLocalDpi xmlns:a14="http://schemas.microsoft.com/office/drawing/2010/main" val="0"/>
@@ -5055,12 +5424,12 @@
         <w:rPr>
           <w:rFonts w:cs="Arial"/>
         </w:rPr>
-      </w:r>
-      <w:r>
-        <w:rPr>
-          <w:rFonts w:cs="Arial"/>
-        </w:rPr>
         <w:instrText xml:space="preserve"> \* MERGEFORMAT </w:instrText>
+      </w:r>
+      <w:r>
+        <w:rPr>
+          <w:rFonts w:cs="Arial"/>
+        </w:rPr>
       </w:r>
       <w:r>
         <w:rPr>
@@ -5125,7 +5494,7 @@
                     </pic:cNvPicPr>
                   </pic:nvPicPr>
                   <pic:blipFill>
-                    <a:blip r:embed="rId13">
+                    <a:blip r:embed="rId14">
                       <a:extLst>
                         <a:ext uri="{28A0092B-C50C-407E-A947-70E740481C1C}">
                           <a14:useLocalDpi xmlns:a14="http://schemas.microsoft.com/office/drawing/2010/main" val="0"/>
@@ -5470,12 +5839,12 @@
         <w:rPr>
           <w:rFonts w:cs="Arial"/>
         </w:rPr>
-      </w:r>
-      <w:r>
-        <w:rPr>
-          <w:rFonts w:cs="Arial"/>
-        </w:rPr>
         <w:instrText xml:space="preserve"> \* MERGEFORMAT </w:instrText>
+      </w:r>
+      <w:r>
+        <w:rPr>
+          <w:rFonts w:cs="Arial"/>
+        </w:rPr>
       </w:r>
       <w:r>
         <w:rPr>
@@ -5544,7 +5913,7 @@
                     <pic:cNvPicPr/>
                   </pic:nvPicPr>
                   <pic:blipFill>
-                    <a:blip r:embed="rId14"/>
+                    <a:blip r:embed="rId15"/>
                     <a:stretch>
                       <a:fillRect/>
                     </a:stretch>
@@ -5811,12 +6180,12 @@
         <w:rPr>
           <w:rFonts w:cs="Arial"/>
         </w:rPr>
-      </w:r>
-      <w:r>
-        <w:rPr>
-          <w:rFonts w:cs="Arial"/>
-        </w:rPr>
         <w:instrText xml:space="preserve"> \* MERGEFORMAT </w:instrText>
+      </w:r>
+      <w:r>
+        <w:rPr>
+          <w:rFonts w:cs="Arial"/>
+        </w:rPr>
       </w:r>
       <w:r>
         <w:rPr>
@@ -5887,7 +6256,7 @@
                     </pic:cNvPicPr>
                   </pic:nvPicPr>
                   <pic:blipFill>
-                    <a:blip r:embed="rId15">
+                    <a:blip r:embed="rId16">
                       <a:extLst>
                         <a:ext uri="{28A0092B-C50C-407E-A947-70E740481C1C}">
                           <a14:useLocalDpi xmlns:a14="http://schemas.microsoft.com/office/drawing/2010/main" val="0"/>
@@ -6393,6 +6762,30 @@
         </w:rPr>
         <w:t>.</w:t>
       </w:r>
+      <w:r>
+        <w:rPr>
+          <w:rFonts w:cs="Arial"/>
+        </w:rPr>
+        <w:t xml:space="preserve"> Nachteil dieser Software ist die altmodische Benutzeroberfläche</w:t>
+      </w:r>
+      <w:r>
+        <w:rPr>
+          <w:rFonts w:cs="Arial"/>
+        </w:rPr>
+        <w:t xml:space="preserve"> und</w:t>
+      </w:r>
+      <w:r>
+        <w:rPr>
+          <w:rFonts w:cs="Arial"/>
+        </w:rPr>
+        <w:t xml:space="preserve"> </w:t>
+      </w:r>
+      <w:r>
+        <w:rPr>
+          <w:rFonts w:cs="Arial"/>
+        </w:rPr>
+        <w:t>fehlende Unterstützung der aktuellen Windows-Version. Weiterhin gab es keine Demo-Version der Software zum Download, sodass der Funktionsumfang nicht getestet werden konnte.</w:t>
+      </w:r>
     </w:p>
     <w:p>
       <w:pPr>
@@ -6436,6 +6829,42 @@
         </w:rPr>
         <w:t>die Benutzeroberfläche möglich.</w:t>
       </w:r>
+      <w:r>
+        <w:rPr>
+          <w:rFonts w:cs="Arial"/>
+        </w:rPr>
+        <w:t xml:space="preserve"> Die Software ist ausgelegt für große Institutionen mit mehreren</w:t>
+      </w:r>
+      <w:r>
+        <w:rPr>
+          <w:rFonts w:cs="Arial"/>
+        </w:rPr>
+        <w:t xml:space="preserve"> Laboren und besitzt viele Funktionen zur Einrichtung der Infrastru</w:t>
+      </w:r>
+      <w:r>
+        <w:rPr>
+          <w:rFonts w:cs="Arial"/>
+        </w:rPr>
+        <w:t xml:space="preserve">ktur zwischen den Mitarbeitern. Diese Funktionen </w:t>
+      </w:r>
+      <w:r>
+        <w:rPr>
+          <w:rFonts w:cs="Arial"/>
+        </w:rPr>
+        <w:t xml:space="preserve">sind für kleine Institutionen nicht nötig, stattdessen sollte eine schlanke und angepasste Software verwendet werden. </w:t>
+      </w:r>
+      <w:r>
+        <w:rPr>
+          <w:rFonts w:cs="Arial"/>
+        </w:rPr>
+        <w:t xml:space="preserve">Wichtig war auch die Möglichkeit zu Erweiterungen, um die Datenbank mit anderen Management-Systemen im Labor zu verbinden. </w:t>
+      </w:r>
+      <w:r>
+        <w:rPr>
+          <w:rFonts w:cs="Arial"/>
+        </w:rPr>
+        <w:t>Außerdem stellt die Webanwendung keine Informationen zur Datensicherheit zur Verfügung.</w:t>
+      </w:r>
     </w:p>
     <w:p>
       <w:pPr>
@@ -6450,7 +6879,7 @@
           <w:rFonts w:cs="Arial"/>
         </w:rPr>
         <w:sectPr>
-          <w:headerReference w:type="default" r:id="rId16"/>
+          <w:headerReference w:type="default" r:id="rId17"/>
           <w:pgSz w:w="11906" w:h="16838"/>
           <w:pgMar w:top="1417" w:right="1417" w:bottom="1134" w:left="1417" w:header="708" w:footer="708" w:gutter="0"/>
           <w:pgNumType w:start="1"/>
@@ -6707,7 +7136,7 @@
           <w:rFonts w:cs="Arial"/>
         </w:rPr>
         <w:sectPr>
-          <w:headerReference w:type="default" r:id="rId17"/>
+          <w:headerReference w:type="default" r:id="rId18"/>
           <w:type w:val="continuous"/>
           <w:pgSz w:w="11906" w:h="16838"/>
           <w:pgMar w:top="1417" w:right="1417" w:bottom="1134" w:left="1417" w:header="708" w:footer="708" w:gutter="0"/>
@@ -6994,7 +7423,7 @@
           <w:rFonts w:cs="Arial"/>
         </w:rPr>
         <w:sectPr>
-          <w:headerReference w:type="default" r:id="rId18"/>
+          <w:headerReference w:type="default" r:id="rId19"/>
           <w:pgSz w:w="11906" w:h="16838"/>
           <w:pgMar w:top="1417" w:right="1417" w:bottom="1134" w:left="1417" w:header="708" w:footer="708" w:gutter="0"/>
           <w:cols w:space="708"/>
@@ -7397,7 +7826,7 @@
                     <pic:cNvPicPr/>
                   </pic:nvPicPr>
                   <pic:blipFill>
-                    <a:blip r:embed="rId19"/>
+                    <a:blip r:embed="rId20"/>
                     <a:stretch>
                       <a:fillRect/>
                     </a:stretch>
@@ -8005,7 +8434,7 @@
           <w:rFonts w:cs="Arial"/>
         </w:rPr>
         <w:sectPr>
-          <w:headerReference w:type="default" r:id="rId20"/>
+          <w:headerReference w:type="default" r:id="rId21"/>
           <w:pgSz w:w="11906" w:h="16838"/>
           <w:pgMar w:top="1417" w:right="1417" w:bottom="1134" w:left="1417" w:header="708" w:footer="708" w:gutter="0"/>
           <w:cols w:space="708"/>
@@ -8062,13 +8491,25 @@
         <w:rPr>
           <w:rFonts w:cs="Arial"/>
         </w:rPr>
-        <w:t xml:space="preserve">die Abhängigkeiten zwischen den Attributen besser abzubilden. Es wurde zudem für Lieferungen das Datum der Lieferung und der Öffnung eingefügt und der Verweis auf die Gefahrstoffsätze für die Stoffe durch eine Zeichenkette ersetzt. </w:t>
-      </w:r>
-      <w:r>
-        <w:rPr>
-          <w:rFonts w:cs="Arial"/>
-        </w:rPr>
-        <w:t>Es wurde eine Tabelle für die Nutzerverwaltung eing</w:t>
+        <w:t xml:space="preserve">die Abhängigkeiten zwischen den Attributen besser abzubilden. </w:t>
+      </w:r>
+      <w:r>
+        <w:rPr>
+          <w:rFonts w:cs="Arial"/>
+        </w:rPr>
+        <w:t xml:space="preserve">Es wurde eine Tabelle für die Nutzerverwaltung eingefügt, die keine Relationen zu den Chemikalien besitzt. </w:t>
+      </w:r>
+      <w:r>
+        <w:rPr>
+          <w:rFonts w:cs="Arial"/>
+        </w:rPr>
+        <w:t xml:space="preserve">Es wurde zudem für Lieferungen das Datum der Lieferung und der Öffnung eingefügt und der Verweis auf die Gefahrstoffsätze für die Stoffe durch eine Zeichenkette ersetzt. </w:t>
+      </w:r>
+      <w:r>
+        <w:rPr>
+          <w:rFonts w:cs="Arial"/>
+        </w:rPr>
+        <w:t>Die implementiert</w:t>
       </w:r>
       <w:r>
         <w:rPr>
@@ -8080,30 +8521,6 @@
         <w:rPr>
           <w:rFonts w:cs="Arial"/>
         </w:rPr>
-        <w:t xml:space="preserve">fügt, die keine </w:t>
-      </w:r>
-      <w:r>
-        <w:rPr>
-          <w:rFonts w:cs="Arial"/>
-        </w:rPr>
-        <w:t>Relationen zu den Chemikalien besitzt</w:t>
-      </w:r>
-      <w:r>
-        <w:rPr>
-          <w:rFonts w:cs="Arial"/>
-        </w:rPr>
-        <w:t>. Die implementiert</w:t>
-      </w:r>
-      <w:r>
-        <w:rPr>
-          <w:rFonts w:cs="Arial"/>
-        </w:rPr>
-        <w:t>e</w:t>
-      </w:r>
-      <w:r>
-        <w:rPr>
-          <w:rFonts w:cs="Arial"/>
-        </w:rPr>
         <w:t xml:space="preserve"> Datenbankstruktur ist in </w:t>
       </w:r>
       <w:r>
@@ -8122,12 +8539,12 @@
         <w:rPr>
           <w:rFonts w:cs="Arial"/>
         </w:rPr>
-      </w:r>
-      <w:r>
-        <w:rPr>
-          <w:rFonts w:cs="Arial"/>
-        </w:rPr>
         <w:instrText xml:space="preserve"> \* MERGEFORMAT </w:instrText>
+      </w:r>
+      <w:r>
+        <w:rPr>
+          <w:rFonts w:cs="Arial"/>
+        </w:rPr>
       </w:r>
       <w:r>
         <w:rPr>
@@ -8203,7 +8620,7 @@
                     <pic:cNvPicPr/>
                   </pic:nvPicPr>
                   <pic:blipFill>
-                    <a:blip r:embed="rId21"/>
+                    <a:blip r:embed="rId22"/>
                     <a:stretch>
                       <a:fillRect/>
                     </a:stretch>
@@ -8381,17 +8798,17 @@
         <w:rPr>
           <w:rFonts w:cs="Arial"/>
         </w:rPr>
-      </w:r>
-      <w:r>
-        <w:rPr>
-          <w:rFonts w:cs="Arial"/>
-        </w:rPr>
         <w:instrText xml:space="preserve"> \* MERGEFORMAT </w:instrText>
       </w:r>
       <w:r>
         <w:rPr>
           <w:rFonts w:cs="Arial"/>
         </w:rPr>
+      </w:r>
+      <w:r>
+        <w:rPr>
+          <w:rFonts w:cs="Arial"/>
+        </w:rPr>
         <w:fldChar w:fldCharType="separate"/>
       </w:r>
       <w:r>
@@ -8440,12 +8857,12 @@
         <w:rPr>
           <w:rFonts w:cs="Arial"/>
         </w:rPr>
-      </w:r>
-      <w:r>
-        <w:rPr>
-          <w:rFonts w:cs="Arial"/>
-        </w:rPr>
         <w:instrText xml:space="preserve"> \* MERGEFORMAT </w:instrText>
+      </w:r>
+      <w:r>
+        <w:rPr>
+          <w:rFonts w:cs="Arial"/>
+        </w:rPr>
       </w:r>
       <w:r>
         <w:rPr>
@@ -8510,7 +8927,7 @@
                     </pic:cNvPicPr>
                   </pic:nvPicPr>
                   <pic:blipFill>
-                    <a:blip r:embed="rId22" cstate="print">
+                    <a:blip r:embed="rId23" cstate="print">
                       <a:extLst>
                         <a:ext uri="{28A0092B-C50C-407E-A947-70E740481C1C}">
                           <a14:useLocalDpi xmlns:a14="http://schemas.microsoft.com/office/drawing/2010/main" val="0"/>
@@ -8663,12 +9080,12 @@
         <w:rPr>
           <w:rFonts w:cs="Arial"/>
         </w:rPr>
-      </w:r>
-      <w:r>
-        <w:rPr>
-          <w:rFonts w:cs="Arial"/>
-        </w:rPr>
         <w:instrText xml:space="preserve"> \* MERGEFORMAT </w:instrText>
+      </w:r>
+      <w:r>
+        <w:rPr>
+          <w:rFonts w:cs="Arial"/>
+        </w:rPr>
       </w:r>
       <w:r>
         <w:rPr>
@@ -8734,7 +9151,7 @@
                     </pic:cNvPicPr>
                   </pic:nvPicPr>
                   <pic:blipFill>
-                    <a:blip r:embed="rId23" cstate="print">
+                    <a:blip r:embed="rId24" cstate="print">
                       <a:extLst>
                         <a:ext uri="{28A0092B-C50C-407E-A947-70E740481C1C}">
                           <a14:useLocalDpi xmlns:a14="http://schemas.microsoft.com/office/drawing/2010/main" val="0"/>
@@ -9168,12 +9585,12 @@
         <w:rPr>
           <w:rFonts w:cs="Arial"/>
         </w:rPr>
-      </w:r>
-      <w:r>
-        <w:rPr>
-          <w:rFonts w:cs="Arial"/>
-        </w:rPr>
         <w:instrText xml:space="preserve"> \* MERGEFORMAT </w:instrText>
+      </w:r>
+      <w:r>
+        <w:rPr>
+          <w:rFonts w:cs="Arial"/>
+        </w:rPr>
       </w:r>
       <w:r>
         <w:rPr>
@@ -9237,7 +9654,7 @@
                     <pic:cNvPicPr/>
                   </pic:nvPicPr>
                   <pic:blipFill>
-                    <a:blip r:embed="rId24"/>
+                    <a:blip r:embed="rId25"/>
                     <a:stretch>
                       <a:fillRect/>
                     </a:stretch>
@@ -9554,354 +9971,2620 @@
         <w:rPr>
           <w:rFonts w:cs="Arial"/>
         </w:rPr>
-        <w:t>entwickelt, um schnell große Mengen Sicherheitsdatenblätter in der Datenbank zu speichern. Zuerst mussten die Datenblätter in einen festgelegten Ordner in dem Webserver kopiert werden, dann kann über das Int</w:t>
-      </w:r>
-      <w:bookmarkStart w:id="42" w:name="_GoBack"/>
+        <w:t>entwickelt, um schnell große Mengen Sicherheitsdatenblätter in der Datenbank zu speichern. Zuerst mussten die Datenblätter in einen festgelegten Ordner in dem Webserver kopiert werden, dann kann über das Interface der Import gestartet werden.</w:t>
+      </w:r>
+      <w:r>
+        <w:rPr>
+          <w:rFonts w:cs="Arial"/>
+        </w:rPr>
+        <w:t xml:space="preserve"> Über eine mit C# geschriebene Anwendung </w:t>
+      </w:r>
+      <w:r>
+        <w:rPr>
+          <w:rFonts w:cs="Arial"/>
+        </w:rPr>
+        <w:t>werden alle Dateinamen auf unzulässige Zeichen wie Umlaute oder ’ß‘ überprüft und gegebenenfalls angepasst. Anschließend wird mit PHP für jede Datei ein Link erstellt und in der Datenbank gespeichert.</w:t>
+      </w:r>
+    </w:p>
+    <w:p>
+      <w:pPr>
+        <w:rPr>
+          <w:rFonts w:cs="Arial"/>
+        </w:rPr>
+      </w:pPr>
+      <w:r>
+        <w:rPr>
+          <w:rFonts w:cs="Arial"/>
+        </w:rPr>
+        <w:t>Ein weiteres Tool erlaubt den Import der Datensätze aus dem Excel-Verzeichnis.</w:t>
+      </w:r>
+      <w:r>
+        <w:rPr>
+          <w:rFonts w:cs="Arial"/>
+        </w:rPr>
+        <w:t xml:space="preserve"> Die mit C# geschriebene Konsolenanwendung greift über die von Microsoft zur Verfügung gestellte </w:t>
+      </w:r>
+      <w:proofErr w:type="spellStart"/>
+      <w:r>
+        <w:rPr>
+          <w:rFonts w:cs="Arial"/>
+        </w:rPr>
+        <w:t>Interop</w:t>
+      </w:r>
+      <w:proofErr w:type="spellEnd"/>
+      <w:r>
+        <w:rPr>
+          <w:rFonts w:cs="Arial"/>
+        </w:rPr>
+        <w:t>-Schnittstelle auf das Verzeichnis zu und importiert alle Daten als Array.</w:t>
+      </w:r>
+      <w:r>
+        <w:rPr>
+          <w:rFonts w:cs="Arial"/>
+        </w:rPr>
+        <w:t xml:space="preserve"> Anschließend werden zuerst die Kategorien, Unterkategorien, Lagerungsvorschriften und Hersteller importiert, dann die Stoffe und abschließend die Lieferungen. Dadurch ist sichergestellt, dass alle Datensätze, auf die verwiesen werden soll, in der Datenbank vorhanden sind.</w:t>
+      </w:r>
+      <w:r>
+        <w:rPr>
+          <w:rFonts w:cs="Arial"/>
+        </w:rPr>
+        <w:t xml:space="preserve"> Um das Tool nutzen zu können, muss das Chemikalienverzeichnis vollständig sein, es müssen alle obligatorischen Angaben eingetragen sein. Außerdem sollten Abweichu</w:t>
+      </w:r>
+      <w:r>
+        <w:rPr>
+          <w:rFonts w:cs="Arial"/>
+        </w:rPr>
+        <w:t>ngen wie „GmbH“ und „</w:t>
+      </w:r>
+      <w:r>
+        <w:rPr>
+          <w:rFonts w:cs="Arial"/>
+        </w:rPr>
+        <w:t>gmbh“ vermieden werden.</w:t>
+      </w:r>
+      <w:r>
+        <w:rPr>
+          <w:rFonts w:cs="Arial"/>
+        </w:rPr>
+        <w:t xml:space="preserve"> Das Tool ist über die Navigationsleiste im Administrator-Bereich erreichbar und startet automatisch den Import der Sicherheitsdatenblätter.</w:t>
+      </w:r>
+      <w:r>
+        <w:rPr>
+          <w:rFonts w:cs="Arial"/>
+        </w:rPr>
+        <w:t xml:space="preserve"> Die Angaben zum Lieferungs- und Öffnungsdatum sind in der Excel-Datei nicht </w:t>
+      </w:r>
+      <w:r>
+        <w:rPr>
+          <w:rFonts w:cs="Arial"/>
+        </w:rPr>
+        <w:lastRenderedPageBreak/>
+        <w:t>enthalten, es wurde deshalb für alle importierten Lieferungen das Datum „01.01.19</w:t>
+      </w:r>
+      <w:r>
+        <w:rPr>
+          <w:rFonts w:cs="Arial"/>
+        </w:rPr>
+        <w:t>01</w:t>
+      </w:r>
+      <w:r>
+        <w:rPr>
+          <w:rFonts w:cs="Arial"/>
+        </w:rPr>
+        <w:t>“</w:t>
+      </w:r>
+    </w:p>
+    <w:p>
+      <w:pPr>
+        <w:rPr>
+          <w:rFonts w:cs="Arial"/>
+        </w:rPr>
+      </w:pPr>
+      <w:r>
+        <w:rPr>
+          <w:rFonts w:cs="Arial"/>
+        </w:rPr>
+        <w:t>Für die vereinfachte Interaktion von Client-Software wie dem Import-Tool mit der Datenbank wurde ein</w:t>
+      </w:r>
+      <w:r>
+        <w:rPr>
+          <w:rFonts w:cs="Arial"/>
+        </w:rPr>
+        <w:t>e</w:t>
+      </w:r>
+      <w:r>
+        <w:rPr>
+          <w:rFonts w:cs="Arial"/>
+        </w:rPr>
+        <w:t xml:space="preserve"> einfache </w:t>
+      </w:r>
+      <w:r>
+        <w:rPr>
+          <w:rFonts w:cs="Arial"/>
+        </w:rPr>
+        <w:t>Schnittstelle</w:t>
+      </w:r>
+      <w:r>
+        <w:rPr>
+          <w:rFonts w:cs="Arial"/>
+        </w:rPr>
+        <w:t xml:space="preserve"> mit PHP programmiert, das beliebige SQL-Befehle entgegennehmen und die Antwort der Datenbank ausgeben kann.</w:t>
+      </w:r>
+      <w:r>
+        <w:rPr>
+          <w:rFonts w:cs="Arial"/>
+        </w:rPr>
+        <w:t xml:space="preserve"> Die Ausgabe erfolgt als zusammengesetzte Zeichenkette mit festgelegten Trennzeichen, die alle ausgegebenen Informationen enthält</w:t>
+      </w:r>
+      <w:r>
+        <w:rPr>
+          <w:rFonts w:cs="Arial"/>
+        </w:rPr>
+        <w:t>.</w:t>
+      </w:r>
+      <w:r>
+        <w:rPr>
+          <w:rFonts w:cs="Arial"/>
+        </w:rPr>
+        <w:t xml:space="preserve"> Die Anwendungen können daraus die Antwort der Datenbank auslesen und die Daten verarbeiten. Es wurde keine Passwortsicherung für diese Art des Datenbankzugriffes </w:t>
+      </w:r>
+      <w:r>
+        <w:rPr>
+          <w:rFonts w:cs="Arial"/>
+        </w:rPr>
+        <w:t>festgelegt</w:t>
+      </w:r>
+      <w:r>
+        <w:rPr>
+          <w:rFonts w:cs="Arial"/>
+        </w:rPr>
+        <w:t>.</w:t>
+      </w:r>
+    </w:p>
+    <w:p>
+      <w:pPr>
+        <w:rPr>
+          <w:rFonts w:cs="Arial"/>
+        </w:rPr>
+      </w:pPr>
+      <w:r>
+        <w:rPr>
+          <w:rFonts w:cs="Arial"/>
+        </w:rPr>
+        <w:t>Weiterhin wurde ein Export-Tool für die Generierung eines Reports geschrieben, der alle in einem bestimmten Schrank gelagerten Chemikalien in eine druckfertige Excel-Ansicht exportiert und zum Download bereitstellt.</w:t>
+      </w:r>
+    </w:p>
+    <w:p>
+      <w:pPr>
+        <w:pStyle w:val="berschrift2"/>
+        <w:rPr>
+          <w:rFonts w:cs="Arial"/>
+        </w:rPr>
+      </w:pPr>
+      <w:bookmarkStart w:id="42" w:name="_Toc458518816"/>
+      <w:r>
+        <w:rPr>
+          <w:rFonts w:cs="Arial"/>
+        </w:rPr>
+        <w:t>Dokumentation</w:t>
+      </w:r>
       <w:bookmarkEnd w:id="42"/>
-      <w:r>
-        <w:rPr>
-          <w:rFonts w:cs="Arial"/>
-        </w:rPr>
-        <w:t>erface der Import gestartet werden.</w:t>
-      </w:r>
-      <w:r>
-        <w:rPr>
-          <w:rFonts w:cs="Arial"/>
-        </w:rPr>
-        <w:t xml:space="preserve"> Über eine mit C# geschriebene Anwendung </w:t>
-      </w:r>
-      <w:r>
-        <w:rPr>
-          <w:rFonts w:cs="Arial"/>
-        </w:rPr>
-        <w:t>werden alle Dateinamen auf unzulässige Zeichen wie Umlaute oder ’ß‘ überprüft und gegebenenfalls angepasst. Anschließend wird mit PHP für jede Datei ein Link erstellt und in der Datenbank gespeichert.</w:t>
-      </w:r>
-    </w:p>
-    <w:p>
-      <w:pPr>
-        <w:rPr>
-          <w:rFonts w:cs="Arial"/>
-        </w:rPr>
-      </w:pPr>
-      <w:r>
-        <w:rPr>
-          <w:rFonts w:cs="Arial"/>
-        </w:rPr>
-        <w:t>Ein weiteres Tool erlaubt den Import der Datensätze aus dem Excel-Verzeichnis.</w:t>
-      </w:r>
-      <w:r>
-        <w:rPr>
-          <w:rFonts w:cs="Arial"/>
-        </w:rPr>
-        <w:t xml:space="preserve"> Die mit C# geschriebene Konsolenanwendung greift über die von Microsoft zur Verfügung gestellte </w:t>
+    </w:p>
+    <w:p>
+      <w:pPr>
+        <w:rPr>
+          <w:rFonts w:cs="Arial"/>
+        </w:rPr>
+      </w:pPr>
+      <w:r>
+        <w:rPr>
+          <w:rFonts w:cs="Arial"/>
+        </w:rPr>
+        <w:t xml:space="preserve">Für die Benutzung des Webinterfaces wurde </w:t>
+      </w:r>
+      <w:r>
+        <w:rPr>
+          <w:rFonts w:cs="Arial"/>
+        </w:rPr>
+        <w:t xml:space="preserve">ein kurzes Handbuch geschrieben, das die grundlegenden Schritte zur Verwaltung der Chemikalien stichpunktartig zusammenfasst. </w:t>
+      </w:r>
+      <w:r>
+        <w:rPr>
+          <w:rFonts w:cs="Arial"/>
+        </w:rPr>
+        <w:t xml:space="preserve">Die Benutzung des Administrator-Bereiches ist ebenfalls beschrieben, sollte aber nur von Personal mit Erfahrung im Umgang mit Datenbanken </w:t>
+      </w:r>
+      <w:r>
+        <w:rPr>
+          <w:rFonts w:cs="Arial"/>
+        </w:rPr>
+        <w:t>durchgeführt werden.</w:t>
+      </w:r>
+      <w:r>
+        <w:rPr>
+          <w:rFonts w:cs="Arial"/>
+        </w:rPr>
+        <w:t xml:space="preserve"> Weiterhin wurde für alle Mitglieder, die die Software nutzen sollen, eine Einführung gehalten und ein Ansprech</w:t>
+      </w:r>
+      <w:r>
+        <w:rPr>
+          <w:rFonts w:cs="Arial"/>
+        </w:rPr>
+        <w:t>partner</w:t>
+      </w:r>
+      <w:r>
+        <w:rPr>
+          <w:rFonts w:cs="Arial"/>
+        </w:rPr>
+        <w:t xml:space="preserve"> bei Fragen und Problemen festgelegt.</w:t>
+      </w:r>
+    </w:p>
+    <w:p>
+      <w:pPr>
+        <w:rPr>
+          <w:rFonts w:cs="Arial"/>
+        </w:rPr>
+      </w:pPr>
+      <w:r>
+        <w:rPr>
+          <w:rFonts w:cs="Arial"/>
+        </w:rPr>
+        <w:t xml:space="preserve">Der Quellcode des Webinterfaces wurde auf einem internen </w:t>
       </w:r>
       <w:proofErr w:type="spellStart"/>
       <w:r>
         <w:rPr>
           <w:rFonts w:cs="Arial"/>
         </w:rPr>
-        <w:t>Interop</w:t>
+        <w:t>GitLab</w:t>
       </w:r>
       <w:proofErr w:type="spellEnd"/>
       <w:r>
         <w:rPr>
           <w:rFonts w:cs="Arial"/>
         </w:rPr>
-        <w:t>-Schnittstelle auf das Verzeichnis zu und importiert alle Daten als Array.</w:t>
-      </w:r>
-      <w:r>
-        <w:rPr>
-          <w:rFonts w:cs="Arial"/>
-        </w:rPr>
-        <w:t xml:space="preserve"> Anschließend werden zuerst die Kategorien, Unterkategorien, Lagerungsvorschriften und Hersteller importiert, dann die Stoffe und abschließend die Lieferungen. Dadurch ist sichergestellt, dass alle Datensätze, auf die verwiesen werden soll, in der Datenbank vorhanden sind.</w:t>
-      </w:r>
-      <w:r>
-        <w:rPr>
-          <w:rFonts w:cs="Arial"/>
-        </w:rPr>
-        <w:t xml:space="preserve"> Um das Tool nutzen zu können, muss das Chemikalienverzeichnis vollständig sein, es müssen alle obligatorischen Angaben eingetragen sein. Außerdem sollten Abweichu</w:t>
-      </w:r>
-      <w:r>
-        <w:rPr>
-          <w:rFonts w:cs="Arial"/>
-        </w:rPr>
-        <w:t>ngen wie „GmbH“ und „</w:t>
-      </w:r>
-      <w:r>
-        <w:rPr>
-          <w:rFonts w:cs="Arial"/>
-        </w:rPr>
-        <w:t>gmbh“ vermieden werden.</w:t>
-      </w:r>
-      <w:r>
-        <w:rPr>
-          <w:rFonts w:cs="Arial"/>
-        </w:rPr>
-        <w:t xml:space="preserve"> Das Tool ist über die Navigationsleiste im Administrator-Bereich erreichbar und startet automatisch den Import der Sicherheitsdatenblätter.</w:t>
-      </w:r>
-    </w:p>
-    <w:p>
-      <w:pPr>
-        <w:rPr>
-          <w:rFonts w:cs="Arial"/>
-        </w:rPr>
-      </w:pPr>
-      <w:r>
-        <w:rPr>
-          <w:rFonts w:cs="Arial"/>
-        </w:rPr>
+        <w:t>-Server hinterlegt und ist für alle Mitarbeiter de</w:t>
+      </w:r>
+      <w:r>
+        <w:rPr>
+          <w:rFonts w:cs="Arial"/>
+        </w:rPr>
+        <w:t>s</w:t>
+      </w:r>
+      <w:r>
+        <w:rPr>
+          <w:rFonts w:cs="Arial"/>
+        </w:rPr>
+        <w:t xml:space="preserve"> </w:t>
+      </w:r>
+      <w:r>
+        <w:rPr>
+          <w:rFonts w:cs="Arial"/>
+        </w:rPr>
+        <w:t>Projektes</w:t>
+      </w:r>
+      <w:r>
+        <w:rPr>
+          <w:rFonts w:cs="Arial"/>
+        </w:rPr>
+        <w:t xml:space="preserve"> einsehbar. </w:t>
+      </w:r>
+      <w:r>
+        <w:rPr>
+          <w:rFonts w:cs="Arial"/>
+        </w:rPr>
+        <w:t xml:space="preserve">Der Quellcode </w:t>
+      </w:r>
+      <w:r>
+        <w:rPr>
+          <w:rFonts w:cs="Arial"/>
+        </w:rPr>
+        <w:t>der Erweiterungstools ist auf einem für Administratoren erreichbaren Netzlaufwerk gespeichert. Der Code wurde kommentiert, falls das Projekt von einem neuen Mitarbeiter bearbeitet werden muss.</w:t>
+      </w:r>
+      <w:r>
+        <w:rPr>
+          <w:rFonts w:cs="Arial"/>
+        </w:rPr>
+        <w:t xml:space="preserve"> Eine chronologische Liste der Änderungen im Projekt wurde automatisch mit </w:t>
+      </w:r>
+      <w:proofErr w:type="spellStart"/>
+      <w:r>
+        <w:rPr>
+          <w:rFonts w:cs="Arial"/>
+        </w:rPr>
+        <w:t>GitLab</w:t>
+      </w:r>
+      <w:proofErr w:type="spellEnd"/>
+      <w:r>
+        <w:rPr>
+          <w:rFonts w:cs="Arial"/>
+        </w:rPr>
+        <w:t xml:space="preserve"> erstellt und ist für alle Mitarbeiter des Projektes einsehbar.</w:t>
+      </w:r>
+    </w:p>
+    <w:p>
+      <w:pPr>
+        <w:pStyle w:val="berschrift2"/>
+      </w:pPr>
+      <w:r>
+        <w:t>Validierung</w:t>
+      </w:r>
+    </w:p>
+    <w:p>
+      <w:r>
         <w:lastRenderedPageBreak/>
-        <w:t>Für die vereinfachte Interaktion von Client-Software wie dem Import-Tool mit der Datenbank wurde ein</w:t>
-      </w:r>
-      <w:r>
-        <w:rPr>
-          <w:rFonts w:cs="Arial"/>
-        </w:rPr>
-        <w:t>e</w:t>
-      </w:r>
-      <w:r>
-        <w:rPr>
-          <w:rFonts w:cs="Arial"/>
-        </w:rPr>
-        <w:t xml:space="preserve"> einfache </w:t>
-      </w:r>
-      <w:r>
-        <w:rPr>
-          <w:rFonts w:cs="Arial"/>
-        </w:rPr>
-        <w:t>Schnittstelle</w:t>
-      </w:r>
-      <w:r>
-        <w:rPr>
-          <w:rFonts w:cs="Arial"/>
-        </w:rPr>
-        <w:t xml:space="preserve"> mit PHP programmiert, das beliebige SQL-Befehle entgegennehmen und die Antwort der Datenbank ausgeben kann.</w:t>
-      </w:r>
-      <w:r>
-        <w:rPr>
-          <w:rFonts w:cs="Arial"/>
-        </w:rPr>
-        <w:t xml:space="preserve"> Die Ausgabe erfolgt als zusammengesetzte Zeichenkette mit festgelegten Trennzeichen, die alle ausgegebenen Informationen enthält</w:t>
-      </w:r>
-      <w:r>
-        <w:rPr>
-          <w:rFonts w:cs="Arial"/>
-        </w:rPr>
+        <w:t>Zur Validierung der Software wurde eine Testprozedur entwickelt, die alle essentiellen Funktionen des Interfaces prüft, ohne dabei die gespeicherten Daten zu gefährden.</w:t>
+      </w:r>
+    </w:p>
+    <w:p>
+      <w:r>
+        <w:t>Zuerst wurde die Anmeldung als Benutzer mit Administrator-Berechtigungen durchgeführt.</w:t>
+      </w:r>
+      <w:r>
+        <w:t xml:space="preserve"> Anschließend wurde die Seite „</w:t>
+      </w:r>
+      <w:proofErr w:type="spellStart"/>
+      <w:r>
+        <w:t>Admin.php</w:t>
+      </w:r>
+      <w:proofErr w:type="spellEnd"/>
+      <w:r>
+        <w:t xml:space="preserve">“ aufgerufen, um den administrativen Bereich zu erreichen. Über die Schaltfläche „Datenbank exportieren“ wurde die Sicherung der Datenbank eingeleitet. Nach erfolgreichem Export der Datenbank sollte ein Link erscheinen, der zum Download der Sicherheitskopie führt. Die Sicherheitskopie wurde lokal gespeichert, um im Falle eines Fehlers in der Software die gespeicherten Daten sicher aufzubewahren. Erscheint kein Downloadlink oder gibt es eine </w:t>
+      </w:r>
+      <w:r>
+        <w:t>Fehlermeldung bei der Ausführung des Exportes, sollte die Testprozedur nicht weiter ausgeführt werden, da sonst die gespeicherten Daten verloren gehen.</w:t>
+      </w:r>
+    </w:p>
+    <w:p>
+      <w:r>
+        <w:t>Nach dem Export wurde erneut der administrative Bereich aufgerufen und über die Schaltfläche „Chemikalienverzeichnis importieren“ eine Kopie des Excel-Chemikalienverzeichnisses importiert, die nur einen Datensatz enthielt. Der Datensatz enthielt die folgenden Werte:</w:t>
+      </w:r>
+    </w:p>
+    <w:p>
+      <w:pPr>
+        <w:pStyle w:val="Beschriftung"/>
+        <w:keepNext/>
+      </w:pPr>
+      <w:bookmarkStart w:id="43" w:name="_Ref458591378"/>
+      <w:bookmarkStart w:id="44" w:name="_Toc458609673"/>
+      <w:r>
+        <w:t xml:space="preserve">Tabelle </w:t>
+      </w:r>
+      <w:fldSimple w:instr=" SEQ Tabelle \* ARABIC ">
+        <w:r>
+          <w:rPr>
+            <w:noProof/>
+          </w:rPr>
+          <w:t>1</w:t>
+        </w:r>
+      </w:fldSimple>
+      <w:bookmarkEnd w:id="43"/>
+      <w:r>
+        <w:t xml:space="preserve">: Fiktiver Datensatz </w:t>
+      </w:r>
+      <w:r>
+        <w:rPr>
+          <w:noProof/>
+        </w:rPr>
+        <w:t>zur Prüfung der Import-Funktion</w:t>
+      </w:r>
+      <w:bookmarkEnd w:id="44"/>
+    </w:p>
+    <w:tbl>
+      <w:tblPr>
+        <w:tblStyle w:val="HelleSchattierung"/>
+        <w:tblW w:w="0" w:type="auto"/>
+        <w:tblLook w:val="04A0" w:firstRow="1" w:lastRow="0" w:firstColumn="1" w:lastColumn="0" w:noHBand="0" w:noVBand="1"/>
+      </w:tblPr>
+      <w:tblGrid>
+        <w:gridCol w:w="3227"/>
+        <w:gridCol w:w="5985"/>
+      </w:tblGrid>
+      <w:tr>
+        <w:trPr>
+          <w:cnfStyle w:val="100000000000" w:firstRow="1" w:lastRow="0" w:firstColumn="0" w:lastColumn="0" w:oddVBand="0" w:evenVBand="0" w:oddHBand="0" w:evenHBand="0" w:firstRowFirstColumn="0" w:firstRowLastColumn="0" w:lastRowFirstColumn="0" w:lastRowLastColumn="0"/>
+        </w:trPr>
+        <w:tc>
+          <w:tcPr>
+            <w:cnfStyle w:val="001000000000" w:firstRow="0" w:lastRow="0" w:firstColumn="1" w:lastColumn="0" w:oddVBand="0" w:evenVBand="0" w:oddHBand="0" w:evenHBand="0" w:firstRowFirstColumn="0" w:firstRowLastColumn="0" w:lastRowFirstColumn="0" w:lastRowLastColumn="0"/>
+            <w:tcW w:w="3227" w:type="dxa"/>
+          </w:tcPr>
+          <w:p>
+            <w:r>
+              <w:t>Attribut</w:t>
+            </w:r>
+          </w:p>
+        </w:tc>
+        <w:tc>
+          <w:tcPr>
+            <w:tcW w:w="5985" w:type="dxa"/>
+          </w:tcPr>
+          <w:p>
+            <w:pPr>
+              <w:cnfStyle w:val="100000000000" w:firstRow="1" w:lastRow="0" w:firstColumn="0" w:lastColumn="0" w:oddVBand="0" w:evenVBand="0" w:oddHBand="0" w:evenHBand="0" w:firstRowFirstColumn="0" w:firstRowLastColumn="0" w:lastRowFirstColumn="0" w:lastRowLastColumn="0"/>
+            </w:pPr>
+            <w:r>
+              <w:t>Werte</w:t>
+            </w:r>
+          </w:p>
+        </w:tc>
+      </w:tr>
+      <w:tr>
+        <w:trPr>
+          <w:cnfStyle w:val="000000100000" w:firstRow="0" w:lastRow="0" w:firstColumn="0" w:lastColumn="0" w:oddVBand="0" w:evenVBand="0" w:oddHBand="1" w:evenHBand="0" w:firstRowFirstColumn="0" w:firstRowLastColumn="0" w:lastRowFirstColumn="0" w:lastRowLastColumn="0"/>
+        </w:trPr>
+        <w:tc>
+          <w:tcPr>
+            <w:cnfStyle w:val="001000000000" w:firstRow="0" w:lastRow="0" w:firstColumn="1" w:lastColumn="0" w:oddVBand="0" w:evenVBand="0" w:oddHBand="0" w:evenHBand="0" w:firstRowFirstColumn="0" w:firstRowLastColumn="0" w:lastRowFirstColumn="0" w:lastRowLastColumn="0"/>
+            <w:tcW w:w="3227" w:type="dxa"/>
+          </w:tcPr>
+          <w:p>
+            <w:r>
+              <w:t>Chemikalie</w:t>
+            </w:r>
+          </w:p>
+        </w:tc>
+        <w:tc>
+          <w:tcPr>
+            <w:tcW w:w="5985" w:type="dxa"/>
+          </w:tcPr>
+          <w:p>
+            <w:pPr>
+              <w:cnfStyle w:val="000000100000" w:firstRow="0" w:lastRow="0" w:firstColumn="0" w:lastColumn="0" w:oddVBand="0" w:evenVBand="0" w:oddHBand="1" w:evenHBand="0" w:firstRowFirstColumn="0" w:firstRowLastColumn="0" w:lastRowFirstColumn="0" w:lastRowLastColumn="0"/>
+            </w:pPr>
+            <w:proofErr w:type="spellStart"/>
+            <w:r>
+              <w:t>Ammoniummolybdat</w:t>
+            </w:r>
+            <w:proofErr w:type="spellEnd"/>
+            <w:r>
+              <w:t xml:space="preserve"> </w:t>
+            </w:r>
+            <w:proofErr w:type="spellStart"/>
+            <w:r>
+              <w:t>Tetrahydrat</w:t>
+            </w:r>
+            <w:proofErr w:type="spellEnd"/>
+          </w:p>
+        </w:tc>
+      </w:tr>
+      <w:tr>
+        <w:tc>
+          <w:tcPr>
+            <w:cnfStyle w:val="001000000000" w:firstRow="0" w:lastRow="0" w:firstColumn="1" w:lastColumn="0" w:oddVBand="0" w:evenVBand="0" w:oddHBand="0" w:evenHBand="0" w:firstRowFirstColumn="0" w:firstRowLastColumn="0" w:lastRowFirstColumn="0" w:lastRowLastColumn="0"/>
+            <w:tcW w:w="3227" w:type="dxa"/>
+          </w:tcPr>
+          <w:p>
+            <w:r>
+              <w:t>CAS-Nummer</w:t>
+            </w:r>
+          </w:p>
+        </w:tc>
+        <w:tc>
+          <w:tcPr>
+            <w:tcW w:w="5985" w:type="dxa"/>
+          </w:tcPr>
+          <w:p>
+            <w:pPr>
+              <w:cnfStyle w:val="000000000000" w:firstRow="0" w:lastRow="0" w:firstColumn="0" w:lastColumn="0" w:oddVBand="0" w:evenVBand="0" w:oddHBand="0" w:evenHBand="0" w:firstRowFirstColumn="0" w:firstRowLastColumn="0" w:lastRowFirstColumn="0" w:lastRowLastColumn="0"/>
+            </w:pPr>
+            <w:r>
+              <w:t>12054-85-2</w:t>
+            </w:r>
+          </w:p>
+        </w:tc>
+      </w:tr>
+      <w:tr>
+        <w:trPr>
+          <w:cnfStyle w:val="000000100000" w:firstRow="0" w:lastRow="0" w:firstColumn="0" w:lastColumn="0" w:oddVBand="0" w:evenVBand="0" w:oddHBand="1" w:evenHBand="0" w:firstRowFirstColumn="0" w:firstRowLastColumn="0" w:lastRowFirstColumn="0" w:lastRowLastColumn="0"/>
+        </w:trPr>
+        <w:tc>
+          <w:tcPr>
+            <w:cnfStyle w:val="001000000000" w:firstRow="0" w:lastRow="0" w:firstColumn="1" w:lastColumn="0" w:oddVBand="0" w:evenVBand="0" w:oddHBand="0" w:evenHBand="0" w:firstRowFirstColumn="0" w:firstRowLastColumn="0" w:lastRowFirstColumn="0" w:lastRowLastColumn="0"/>
+            <w:tcW w:w="3227" w:type="dxa"/>
+          </w:tcPr>
+          <w:p>
+            <w:r>
+              <w:t>Kategorie</w:t>
+            </w:r>
+          </w:p>
+        </w:tc>
+        <w:tc>
+          <w:tcPr>
+            <w:tcW w:w="5985" w:type="dxa"/>
+          </w:tcPr>
+          <w:p>
+            <w:pPr>
+              <w:cnfStyle w:val="000000100000" w:firstRow="0" w:lastRow="0" w:firstColumn="0" w:lastColumn="0" w:oddVBand="0" w:evenVBand="0" w:oddHBand="1" w:evenHBand="0" w:firstRowFirstColumn="0" w:firstRowLastColumn="0" w:lastRowFirstColumn="0" w:lastRowLastColumn="0"/>
+            </w:pPr>
+            <w:r>
+              <w:t>Chemikalie</w:t>
+            </w:r>
+          </w:p>
+        </w:tc>
+      </w:tr>
+      <w:tr>
+        <w:tc>
+          <w:tcPr>
+            <w:cnfStyle w:val="001000000000" w:firstRow="0" w:lastRow="0" w:firstColumn="1" w:lastColumn="0" w:oddVBand="0" w:evenVBand="0" w:oddHBand="0" w:evenHBand="0" w:firstRowFirstColumn="0" w:firstRowLastColumn="0" w:lastRowFirstColumn="0" w:lastRowLastColumn="0"/>
+            <w:tcW w:w="3227" w:type="dxa"/>
+          </w:tcPr>
+          <w:p>
+            <w:r>
+              <w:t>Unterkategorie</w:t>
+            </w:r>
+          </w:p>
+        </w:tc>
+        <w:tc>
+          <w:tcPr>
+            <w:tcW w:w="5985" w:type="dxa"/>
+          </w:tcPr>
+          <w:p>
+            <w:pPr>
+              <w:cnfStyle w:val="000000000000" w:firstRow="0" w:lastRow="0" w:firstColumn="0" w:lastColumn="0" w:oddVBand="0" w:evenVBand="0" w:oddHBand="0" w:evenHBand="0" w:firstRowFirstColumn="0" w:firstRowLastColumn="0" w:lastRowFirstColumn="0" w:lastRowLastColumn="0"/>
+            </w:pPr>
+          </w:p>
+        </w:tc>
+      </w:tr>
+      <w:tr>
+        <w:trPr>
+          <w:cnfStyle w:val="000000100000" w:firstRow="0" w:lastRow="0" w:firstColumn="0" w:lastColumn="0" w:oddVBand="0" w:evenVBand="0" w:oddHBand="1" w:evenHBand="0" w:firstRowFirstColumn="0" w:firstRowLastColumn="0" w:lastRowFirstColumn="0" w:lastRowLastColumn="0"/>
+        </w:trPr>
+        <w:tc>
+          <w:tcPr>
+            <w:cnfStyle w:val="001000000000" w:firstRow="0" w:lastRow="0" w:firstColumn="1" w:lastColumn="0" w:oddVBand="0" w:evenVBand="0" w:oddHBand="0" w:evenHBand="0" w:firstRowFirstColumn="0" w:firstRowLastColumn="0" w:lastRowFirstColumn="0" w:lastRowLastColumn="0"/>
+            <w:tcW w:w="3227" w:type="dxa"/>
+          </w:tcPr>
+          <w:p>
+            <w:r>
+              <w:t>Lagerungsvorschrift</w:t>
+            </w:r>
+          </w:p>
+        </w:tc>
+        <w:tc>
+          <w:tcPr>
+            <w:tcW w:w="5985" w:type="dxa"/>
+          </w:tcPr>
+          <w:p>
+            <w:pPr>
+              <w:cnfStyle w:val="000000100000" w:firstRow="0" w:lastRow="0" w:firstColumn="0" w:lastColumn="0" w:oddVBand="0" w:evenVBand="0" w:oddHBand="1" w:evenHBand="0" w:firstRowFirstColumn="0" w:firstRowLastColumn="0" w:lastRowFirstColumn="0" w:lastRowLastColumn="0"/>
+            </w:pPr>
+            <w:r>
+              <w:t>RT, Chemikalienschrank</w:t>
+            </w:r>
+          </w:p>
+        </w:tc>
+      </w:tr>
+      <w:tr>
+        <w:tc>
+          <w:tcPr>
+            <w:cnfStyle w:val="001000000000" w:firstRow="0" w:lastRow="0" w:firstColumn="1" w:lastColumn="0" w:oddVBand="0" w:evenVBand="0" w:oddHBand="0" w:evenHBand="0" w:firstRowFirstColumn="0" w:firstRowLastColumn="0" w:lastRowFirstColumn="0" w:lastRowLastColumn="0"/>
+            <w:tcW w:w="3227" w:type="dxa"/>
+          </w:tcPr>
+          <w:p>
+            <w:r>
+              <w:t>Hersteller</w:t>
+            </w:r>
+          </w:p>
+        </w:tc>
+        <w:tc>
+          <w:tcPr>
+            <w:tcW w:w="5985" w:type="dxa"/>
+          </w:tcPr>
+          <w:p>
+            <w:pPr>
+              <w:cnfStyle w:val="000000000000" w:firstRow="0" w:lastRow="0" w:firstColumn="0" w:lastColumn="0" w:oddVBand="0" w:evenVBand="0" w:oddHBand="0" w:evenHBand="0" w:firstRowFirstColumn="0" w:firstRowLastColumn="0" w:lastRowFirstColumn="0" w:lastRowLastColumn="0"/>
+            </w:pPr>
+            <w:r>
+              <w:t>Sigma-Aldrich</w:t>
+            </w:r>
+          </w:p>
+        </w:tc>
+      </w:tr>
+      <w:tr>
+        <w:trPr>
+          <w:cnfStyle w:val="000000100000" w:firstRow="0" w:lastRow="0" w:firstColumn="0" w:lastColumn="0" w:oddVBand="0" w:evenVBand="0" w:oddHBand="1" w:evenHBand="0" w:firstRowFirstColumn="0" w:firstRowLastColumn="0" w:lastRowFirstColumn="0" w:lastRowLastColumn="0"/>
+        </w:trPr>
+        <w:tc>
+          <w:tcPr>
+            <w:cnfStyle w:val="001000000000" w:firstRow="0" w:lastRow="0" w:firstColumn="1" w:lastColumn="0" w:oddVBand="0" w:evenVBand="0" w:oddHBand="0" w:evenHBand="0" w:firstRowFirstColumn="0" w:firstRowLastColumn="0" w:lastRowFirstColumn="0" w:lastRowLastColumn="0"/>
+            <w:tcW w:w="3227" w:type="dxa"/>
+          </w:tcPr>
+          <w:p>
+            <w:r>
+              <w:t>Menge</w:t>
+            </w:r>
+          </w:p>
+        </w:tc>
+        <w:tc>
+          <w:tcPr>
+            <w:tcW w:w="5985" w:type="dxa"/>
+          </w:tcPr>
+          <w:p>
+            <w:pPr>
+              <w:cnfStyle w:val="000000100000" w:firstRow="0" w:lastRow="0" w:firstColumn="0" w:lastColumn="0" w:oddVBand="0" w:evenVBand="0" w:oddHBand="1" w:evenHBand="0" w:firstRowFirstColumn="0" w:firstRowLastColumn="0" w:lastRowFirstColumn="0" w:lastRowLastColumn="0"/>
+            </w:pPr>
+            <w:r>
+              <w:t>25 g</w:t>
+            </w:r>
+          </w:p>
+        </w:tc>
+      </w:tr>
+      <w:tr>
+        <w:tc>
+          <w:tcPr>
+            <w:cnfStyle w:val="001000000000" w:firstRow="0" w:lastRow="0" w:firstColumn="1" w:lastColumn="0" w:oddVBand="0" w:evenVBand="0" w:oddHBand="0" w:evenHBand="0" w:firstRowFirstColumn="0" w:firstRowLastColumn="0" w:lastRowFirstColumn="0" w:lastRowLastColumn="0"/>
+            <w:tcW w:w="3227" w:type="dxa"/>
+          </w:tcPr>
+          <w:p>
+            <w:r>
+              <w:t>Qualität</w:t>
+            </w:r>
+          </w:p>
+        </w:tc>
+        <w:tc>
+          <w:tcPr>
+            <w:tcW w:w="5985" w:type="dxa"/>
+          </w:tcPr>
+          <w:p>
+            <w:pPr>
+              <w:cnfStyle w:val="000000000000" w:firstRow="0" w:lastRow="0" w:firstColumn="0" w:lastColumn="0" w:oddVBand="0" w:evenVBand="0" w:oddHBand="0" w:evenHBand="0" w:firstRowFirstColumn="0" w:firstRowLastColumn="0" w:lastRowFirstColumn="0" w:lastRowLastColumn="0"/>
+            </w:pPr>
+            <w:r>
+              <w:t>Analytical grade</w:t>
+            </w:r>
+          </w:p>
+        </w:tc>
+      </w:tr>
+      <w:tr>
+        <w:trPr>
+          <w:cnfStyle w:val="000000100000" w:firstRow="0" w:lastRow="0" w:firstColumn="0" w:lastColumn="0" w:oddVBand="0" w:evenVBand="0" w:oddHBand="1" w:evenHBand="0" w:firstRowFirstColumn="0" w:firstRowLastColumn="0" w:lastRowFirstColumn="0" w:lastRowLastColumn="0"/>
+        </w:trPr>
+        <w:tc>
+          <w:tcPr>
+            <w:cnfStyle w:val="001000000000" w:firstRow="0" w:lastRow="0" w:firstColumn="1" w:lastColumn="0" w:oddVBand="0" w:evenVBand="0" w:oddHBand="0" w:evenHBand="0" w:firstRowFirstColumn="0" w:firstRowLastColumn="0" w:lastRowFirstColumn="0" w:lastRowLastColumn="0"/>
+            <w:tcW w:w="3227" w:type="dxa"/>
+          </w:tcPr>
+          <w:p>
+            <w:r>
+              <w:t>Batch-Nummer</w:t>
+            </w:r>
+          </w:p>
+        </w:tc>
+        <w:tc>
+          <w:tcPr>
+            <w:tcW w:w="5985" w:type="dxa"/>
+          </w:tcPr>
+          <w:p>
+            <w:pPr>
+              <w:cnfStyle w:val="000000100000" w:firstRow="0" w:lastRow="0" w:firstColumn="0" w:lastColumn="0" w:oddVBand="0" w:evenVBand="0" w:oddHBand="1" w:evenHBand="0" w:firstRowFirstColumn="0" w:firstRowLastColumn="0" w:lastRowFirstColumn="0" w:lastRowLastColumn="0"/>
+            </w:pPr>
+            <w:r>
+              <w:t>BCBN3102V</w:t>
+            </w:r>
+          </w:p>
+        </w:tc>
+      </w:tr>
+      <w:tr>
+        <w:tc>
+          <w:tcPr>
+            <w:cnfStyle w:val="001000000000" w:firstRow="0" w:lastRow="0" w:firstColumn="1" w:lastColumn="0" w:oddVBand="0" w:evenVBand="0" w:oddHBand="0" w:evenHBand="0" w:firstRowFirstColumn="0" w:firstRowLastColumn="0" w:lastRowFirstColumn="0" w:lastRowLastColumn="0"/>
+            <w:tcW w:w="3227" w:type="dxa"/>
+          </w:tcPr>
+          <w:p>
+            <w:r>
+              <w:t>Summenformel</w:t>
+            </w:r>
+          </w:p>
+        </w:tc>
+        <w:tc>
+          <w:tcPr>
+            <w:tcW w:w="5985" w:type="dxa"/>
+          </w:tcPr>
+          <w:p>
+            <w:pPr>
+              <w:cnfStyle w:val="000000000000" w:firstRow="0" w:lastRow="0" w:firstColumn="0" w:lastColumn="0" w:oddVBand="0" w:evenVBand="0" w:oddHBand="0" w:evenHBand="0" w:firstRowFirstColumn="0" w:firstRowLastColumn="0" w:lastRowFirstColumn="0" w:lastRowLastColumn="0"/>
+            </w:pPr>
+            <w:r>
+              <w:t>H</w:t>
+            </w:r>
+            <w:r>
+              <w:rPr>
+                <w:vertAlign w:val="subscript"/>
+              </w:rPr>
+              <w:t>24</w:t>
+            </w:r>
+            <w:r>
+              <w:t>Mo</w:t>
+            </w:r>
+            <w:r>
+              <w:rPr>
+                <w:vertAlign w:val="subscript"/>
+              </w:rPr>
+              <w:t>7</w:t>
+            </w:r>
+            <w:r>
+              <w:t>N</w:t>
+            </w:r>
+            <w:r>
+              <w:rPr>
+                <w:vertAlign w:val="subscript"/>
+              </w:rPr>
+              <w:t>6</w:t>
+            </w:r>
+            <w:r>
+              <w:t>O</w:t>
+            </w:r>
+            <w:r>
+              <w:rPr>
+                <w:vertAlign w:val="subscript"/>
+              </w:rPr>
+              <w:t>24</w:t>
+            </w:r>
+            <w:r>
+              <w:t xml:space="preserve"> * 4H</w:t>
+            </w:r>
+            <w:r>
+              <w:rPr>
+                <w:vertAlign w:val="subscript"/>
+              </w:rPr>
+              <w:t>2</w:t>
+            </w:r>
+            <w:r>
+              <w:t>O</w:t>
+            </w:r>
+          </w:p>
+        </w:tc>
+      </w:tr>
+      <w:tr>
+        <w:trPr>
+          <w:cnfStyle w:val="000000100000" w:firstRow="0" w:lastRow="0" w:firstColumn="0" w:lastColumn="0" w:oddVBand="0" w:evenVBand="0" w:oddHBand="1" w:evenHBand="0" w:firstRowFirstColumn="0" w:firstRowLastColumn="0" w:lastRowFirstColumn="0" w:lastRowLastColumn="0"/>
+        </w:trPr>
+        <w:tc>
+          <w:tcPr>
+            <w:cnfStyle w:val="001000000000" w:firstRow="0" w:lastRow="0" w:firstColumn="1" w:lastColumn="0" w:oddVBand="0" w:evenVBand="0" w:oddHBand="0" w:evenHBand="0" w:firstRowFirstColumn="0" w:firstRowLastColumn="0" w:lastRowFirstColumn="0" w:lastRowLastColumn="0"/>
+            <w:tcW w:w="3227" w:type="dxa"/>
+          </w:tcPr>
+          <w:p>
+            <w:r>
+              <w:t>Molmasse</w:t>
+            </w:r>
+          </w:p>
+        </w:tc>
+        <w:tc>
+          <w:tcPr>
+            <w:tcW w:w="5985" w:type="dxa"/>
+          </w:tcPr>
+          <w:p>
+            <w:pPr>
+              <w:cnfStyle w:val="000000100000" w:firstRow="0" w:lastRow="0" w:firstColumn="0" w:lastColumn="0" w:oddVBand="0" w:evenVBand="0" w:oddHBand="1" w:evenHBand="0" w:firstRowFirstColumn="0" w:firstRowLastColumn="0" w:lastRowFirstColumn="0" w:lastRowLastColumn="0"/>
+            </w:pPr>
+            <w:r>
+              <w:t>1235,86</w:t>
+            </w:r>
+          </w:p>
+        </w:tc>
+      </w:tr>
+      <w:tr>
+        <w:tc>
+          <w:tcPr>
+            <w:cnfStyle w:val="001000000000" w:firstRow="0" w:lastRow="0" w:firstColumn="1" w:lastColumn="0" w:oddVBand="0" w:evenVBand="0" w:oddHBand="0" w:evenHBand="0" w:firstRowFirstColumn="0" w:firstRowLastColumn="0" w:lastRowFirstColumn="0" w:lastRowLastColumn="0"/>
+            <w:tcW w:w="3227" w:type="dxa"/>
+          </w:tcPr>
+          <w:p>
+            <w:r>
+              <w:t>Gefahrstoff</w:t>
+            </w:r>
+          </w:p>
+        </w:tc>
+        <w:tc>
+          <w:tcPr>
+            <w:tcW w:w="5985" w:type="dxa"/>
+          </w:tcPr>
+          <w:p>
+            <w:pPr>
+              <w:cnfStyle w:val="000000000000" w:firstRow="0" w:lastRow="0" w:firstColumn="0" w:lastColumn="0" w:oddVBand="0" w:evenVBand="0" w:oddHBand="0" w:evenHBand="0" w:firstRowFirstColumn="0" w:firstRowLastColumn="0" w:lastRowFirstColumn="0" w:lastRowLastColumn="0"/>
+            </w:pPr>
+            <w:r>
+              <w:t>Nein</w:t>
+            </w:r>
+          </w:p>
+        </w:tc>
+      </w:tr>
+    </w:tbl>
+    <w:p/>
+    <w:p>
+      <w:r>
+        <w:lastRenderedPageBreak/>
+        <w:t xml:space="preserve">Anschließend wurde über die Schaltfläche </w:t>
+      </w:r>
+      <w:r>
+        <w:t>„phpMyAdmin“ die Oberfläche des Verwaltungstools aufgerufen. W</w:t>
+      </w:r>
+      <w:r>
+        <w:t>ar der Import erfolgreich, mu</w:t>
+      </w:r>
+      <w:r>
+        <w:t>ss in de</w:t>
+      </w:r>
+      <w:r>
+        <w:t>n</w:t>
+      </w:r>
+      <w:r>
+        <w:t xml:space="preserve"> Tabellen </w:t>
+      </w:r>
+      <w:r>
+        <w:t>„</w:t>
+      </w:r>
+      <w:r>
+        <w:t>Kategorie</w:t>
+      </w:r>
+      <w:r>
+        <w:t>“</w:t>
+      </w:r>
+      <w:r>
+        <w:t xml:space="preserve">, </w:t>
+      </w:r>
+      <w:r>
+        <w:t>„</w:t>
+      </w:r>
+      <w:r>
+        <w:t>Lagerung</w:t>
+      </w:r>
+      <w:r>
+        <w:t>“</w:t>
+      </w:r>
+      <w:r>
+        <w:t xml:space="preserve"> und </w:t>
+      </w:r>
+      <w:r>
+        <w:t>„</w:t>
+      </w:r>
+      <w:r>
+        <w:t>Hersteller</w:t>
+      </w:r>
+      <w:r>
+        <w:t>“</w:t>
+      </w:r>
+      <w:r>
+        <w:t xml:space="preserve"> ein Eintrag mit den angegebenen Werten vorhanden sein. In der Tabelle </w:t>
+      </w:r>
+      <w:r>
+        <w:t>„</w:t>
+      </w:r>
+      <w:r>
+        <w:t>Unterkategorie</w:t>
+      </w:r>
+      <w:r>
+        <w:t>“</w:t>
+      </w:r>
+      <w:r>
+        <w:t xml:space="preserve"> </w:t>
+      </w:r>
+      <w:r>
+        <w:t>darf kein Eintrag erscheinen</w:t>
+      </w:r>
+      <w:r>
+        <w:t xml:space="preserve">. Die </w:t>
+      </w:r>
+      <w:r>
+        <w:t xml:space="preserve">Tabellen </w:t>
+      </w:r>
+      <w:r>
+        <w:t>„</w:t>
+      </w:r>
+      <w:r>
+        <w:t>Stoffe</w:t>
+      </w:r>
+      <w:r>
+        <w:t>“</w:t>
+      </w:r>
+      <w:r>
+        <w:t xml:space="preserve"> und </w:t>
+      </w:r>
+      <w:r>
+        <w:t>„</w:t>
+      </w:r>
+      <w:r>
+        <w:t>Lieferung</w:t>
+      </w:r>
+      <w:r>
+        <w:t>“</w:t>
+      </w:r>
+      <w:r>
+        <w:t xml:space="preserve"> müssen jeweils genau</w:t>
+      </w:r>
+      <w:r>
+        <w:t xml:space="preserve"> einen Eintrag zeigen, der </w:t>
+      </w:r>
+      <w:r>
+        <w:t>die folgenden Werte hat:</w:t>
+      </w:r>
+    </w:p>
+    <w:p>
+      <w:pPr>
+        <w:pStyle w:val="Beschriftung"/>
+        <w:keepNext/>
+      </w:pPr>
+      <w:bookmarkStart w:id="45" w:name="_Toc458609674"/>
+      <w:r>
+        <w:t xml:space="preserve">Tabelle </w:t>
+      </w:r>
+      <w:fldSimple w:instr=" SEQ Tabelle \* ARABIC ">
+        <w:r>
+          <w:rPr>
+            <w:noProof/>
+          </w:rPr>
+          <w:t>2</w:t>
+        </w:r>
+      </w:fldSimple>
+      <w:r>
+        <w:t>: Erwartete Werte de</w:t>
+      </w:r>
+      <w:r>
+        <w:t>r Tabellen „Stoffe“ und „Lieferung“</w:t>
+      </w:r>
+      <w:r>
+        <w:t xml:space="preserve"> nach dem Import</w:t>
+      </w:r>
+      <w:bookmarkEnd w:id="45"/>
+    </w:p>
+    <w:tbl>
+      <w:tblPr>
+        <w:tblStyle w:val="HelleSchattierung"/>
+        <w:tblW w:w="0" w:type="auto"/>
+        <w:tblLook w:val="04A0" w:firstRow="1" w:lastRow="0" w:firstColumn="1" w:lastColumn="0" w:noHBand="0" w:noVBand="1"/>
+      </w:tblPr>
+      <w:tblGrid>
+        <w:gridCol w:w="3369"/>
+        <w:gridCol w:w="5843"/>
+      </w:tblGrid>
+      <w:tr>
+        <w:trPr>
+          <w:cnfStyle w:val="100000000000" w:firstRow="1" w:lastRow="0" w:firstColumn="0" w:lastColumn="0" w:oddVBand="0" w:evenVBand="0" w:oddHBand="0" w:evenHBand="0" w:firstRowFirstColumn="0" w:firstRowLastColumn="0" w:lastRowFirstColumn="0" w:lastRowLastColumn="0"/>
+        </w:trPr>
+        <w:tc>
+          <w:tcPr>
+            <w:cnfStyle w:val="001000000000" w:firstRow="0" w:lastRow="0" w:firstColumn="1" w:lastColumn="0" w:oddVBand="0" w:evenVBand="0" w:oddHBand="0" w:evenHBand="0" w:firstRowFirstColumn="0" w:firstRowLastColumn="0" w:lastRowFirstColumn="0" w:lastRowLastColumn="0"/>
+            <w:tcW w:w="3369" w:type="dxa"/>
+          </w:tcPr>
+          <w:p>
+            <w:r>
+              <w:t>Stoff</w:t>
+            </w:r>
+          </w:p>
+        </w:tc>
+        <w:tc>
+          <w:tcPr>
+            <w:tcW w:w="5843" w:type="dxa"/>
+          </w:tcPr>
+          <w:p>
+            <w:pPr>
+              <w:cnfStyle w:val="100000000000" w:firstRow="1" w:lastRow="0" w:firstColumn="0" w:lastColumn="0" w:oddVBand="0" w:evenVBand="0" w:oddHBand="0" w:evenHBand="0" w:firstRowFirstColumn="0" w:firstRowLastColumn="0" w:lastRowFirstColumn="0" w:lastRowLastColumn="0"/>
+            </w:pPr>
+            <w:r>
+              <w:t>Werte</w:t>
+            </w:r>
+          </w:p>
+        </w:tc>
+      </w:tr>
+      <w:tr>
+        <w:trPr>
+          <w:cnfStyle w:val="000000100000" w:firstRow="0" w:lastRow="0" w:firstColumn="0" w:lastColumn="0" w:oddVBand="0" w:evenVBand="0" w:oddHBand="1" w:evenHBand="0" w:firstRowFirstColumn="0" w:firstRowLastColumn="0" w:lastRowFirstColumn="0" w:lastRowLastColumn="0"/>
+        </w:trPr>
+        <w:tc>
+          <w:tcPr>
+            <w:cnfStyle w:val="001000000000" w:firstRow="0" w:lastRow="0" w:firstColumn="1" w:lastColumn="0" w:oddVBand="0" w:evenVBand="0" w:oddHBand="0" w:evenHBand="0" w:firstRowFirstColumn="0" w:firstRowLastColumn="0" w:lastRowFirstColumn="0" w:lastRowLastColumn="0"/>
+            <w:tcW w:w="3369" w:type="dxa"/>
+          </w:tcPr>
+          <w:p>
+            <w:r>
+              <w:t>ID</w:t>
+            </w:r>
+          </w:p>
+        </w:tc>
+        <w:tc>
+          <w:tcPr>
+            <w:tcW w:w="5843" w:type="dxa"/>
+          </w:tcPr>
+          <w:p>
+            <w:pPr>
+              <w:cnfStyle w:val="000000100000" w:firstRow="0" w:lastRow="0" w:firstColumn="0" w:lastColumn="0" w:oddVBand="0" w:evenVBand="0" w:oddHBand="1" w:evenHBand="0" w:firstRowFirstColumn="0" w:firstRowLastColumn="0" w:lastRowFirstColumn="0" w:lastRowLastColumn="0"/>
+            </w:pPr>
+            <w:r>
+              <w:t>1</w:t>
+            </w:r>
+          </w:p>
+        </w:tc>
+      </w:tr>
+      <w:tr>
+        <w:tc>
+          <w:tcPr>
+            <w:cnfStyle w:val="001000000000" w:firstRow="0" w:lastRow="0" w:firstColumn="1" w:lastColumn="0" w:oddVBand="0" w:evenVBand="0" w:oddHBand="0" w:evenHBand="0" w:firstRowFirstColumn="0" w:firstRowLastColumn="0" w:lastRowFirstColumn="0" w:lastRowLastColumn="0"/>
+            <w:tcW w:w="3369" w:type="dxa"/>
+          </w:tcPr>
+          <w:p>
+            <w:r>
+              <w:t>Name</w:t>
+            </w:r>
+          </w:p>
+        </w:tc>
+        <w:tc>
+          <w:tcPr>
+            <w:tcW w:w="5843" w:type="dxa"/>
+          </w:tcPr>
+          <w:p>
+            <w:pPr>
+              <w:cnfStyle w:val="000000000000" w:firstRow="0" w:lastRow="0" w:firstColumn="0" w:lastColumn="0" w:oddVBand="0" w:evenVBand="0" w:oddHBand="0" w:evenHBand="0" w:firstRowFirstColumn="0" w:firstRowLastColumn="0" w:lastRowFirstColumn="0" w:lastRowLastColumn="0"/>
+            </w:pPr>
+            <w:proofErr w:type="spellStart"/>
+            <w:r>
+              <w:t>Ammoniummolybdat</w:t>
+            </w:r>
+            <w:proofErr w:type="spellEnd"/>
+            <w:r>
+              <w:t xml:space="preserve"> </w:t>
+            </w:r>
+            <w:proofErr w:type="spellStart"/>
+            <w:r>
+              <w:t>Tetrahydrat</w:t>
+            </w:r>
+            <w:proofErr w:type="spellEnd"/>
+          </w:p>
+        </w:tc>
+      </w:tr>
+      <w:tr>
+        <w:trPr>
+          <w:cnfStyle w:val="000000100000" w:firstRow="0" w:lastRow="0" w:firstColumn="0" w:lastColumn="0" w:oddVBand="0" w:evenVBand="0" w:oddHBand="1" w:evenHBand="0" w:firstRowFirstColumn="0" w:firstRowLastColumn="0" w:lastRowFirstColumn="0" w:lastRowLastColumn="0"/>
+        </w:trPr>
+        <w:tc>
+          <w:tcPr>
+            <w:cnfStyle w:val="001000000000" w:firstRow="0" w:lastRow="0" w:firstColumn="1" w:lastColumn="0" w:oddVBand="0" w:evenVBand="0" w:oddHBand="0" w:evenHBand="0" w:firstRowFirstColumn="0" w:firstRowLastColumn="0" w:lastRowFirstColumn="0" w:lastRowLastColumn="0"/>
+            <w:tcW w:w="3369" w:type="dxa"/>
+          </w:tcPr>
+          <w:p>
+            <w:proofErr w:type="spellStart"/>
+            <w:r>
+              <w:t>CASNr</w:t>
+            </w:r>
+            <w:proofErr w:type="spellEnd"/>
+          </w:p>
+        </w:tc>
+        <w:tc>
+          <w:tcPr>
+            <w:tcW w:w="5843" w:type="dxa"/>
+          </w:tcPr>
+          <w:p>
+            <w:pPr>
+              <w:cnfStyle w:val="000000100000" w:firstRow="0" w:lastRow="0" w:firstColumn="0" w:lastColumn="0" w:oddVBand="0" w:evenVBand="0" w:oddHBand="1" w:evenHBand="0" w:firstRowFirstColumn="0" w:firstRowLastColumn="0" w:lastRowFirstColumn="0" w:lastRowLastColumn="0"/>
+            </w:pPr>
+            <w:r>
+              <w:t>12054-85-2</w:t>
+            </w:r>
+          </w:p>
+        </w:tc>
+      </w:tr>
+      <w:tr>
+        <w:tc>
+          <w:tcPr>
+            <w:cnfStyle w:val="001000000000" w:firstRow="0" w:lastRow="0" w:firstColumn="1" w:lastColumn="0" w:oddVBand="0" w:evenVBand="0" w:oddHBand="0" w:evenHBand="0" w:firstRowFirstColumn="0" w:firstRowLastColumn="0" w:lastRowFirstColumn="0" w:lastRowLastColumn="0"/>
+            <w:tcW w:w="3369" w:type="dxa"/>
+          </w:tcPr>
+          <w:p>
+            <w:r>
+              <w:t>Summenformel</w:t>
+            </w:r>
+          </w:p>
+        </w:tc>
+        <w:tc>
+          <w:tcPr>
+            <w:tcW w:w="5843" w:type="dxa"/>
+          </w:tcPr>
+          <w:p>
+            <w:pPr>
+              <w:cnfStyle w:val="000000000000" w:firstRow="0" w:lastRow="0" w:firstColumn="0" w:lastColumn="0" w:oddVBand="0" w:evenVBand="0" w:oddHBand="0" w:evenHBand="0" w:firstRowFirstColumn="0" w:firstRowLastColumn="0" w:lastRowFirstColumn="0" w:lastRowLastColumn="0"/>
+            </w:pPr>
+            <w:r>
+              <w:t>H</w:t>
+            </w:r>
+            <w:r>
+              <w:rPr>
+                <w:vertAlign w:val="subscript"/>
+              </w:rPr>
+              <w:t>24</w:t>
+            </w:r>
+            <w:r>
+              <w:t>Mo</w:t>
+            </w:r>
+            <w:r>
+              <w:rPr>
+                <w:vertAlign w:val="subscript"/>
+              </w:rPr>
+              <w:t>7</w:t>
+            </w:r>
+            <w:r>
+              <w:t>N</w:t>
+            </w:r>
+            <w:r>
+              <w:rPr>
+                <w:vertAlign w:val="subscript"/>
+              </w:rPr>
+              <w:t>6</w:t>
+            </w:r>
+            <w:r>
+              <w:t>O</w:t>
+            </w:r>
+            <w:r>
+              <w:rPr>
+                <w:vertAlign w:val="subscript"/>
+              </w:rPr>
+              <w:t>24</w:t>
+            </w:r>
+            <w:r>
+              <w:t xml:space="preserve"> * 4H</w:t>
+            </w:r>
+            <w:r>
+              <w:rPr>
+                <w:vertAlign w:val="subscript"/>
+              </w:rPr>
+              <w:t>2</w:t>
+            </w:r>
+            <w:r>
+              <w:t>O</w:t>
+            </w:r>
+          </w:p>
+        </w:tc>
+      </w:tr>
+      <w:tr>
+        <w:trPr>
+          <w:cnfStyle w:val="000000100000" w:firstRow="0" w:lastRow="0" w:firstColumn="0" w:lastColumn="0" w:oddVBand="0" w:evenVBand="0" w:oddHBand="1" w:evenHBand="0" w:firstRowFirstColumn="0" w:firstRowLastColumn="0" w:lastRowFirstColumn="0" w:lastRowLastColumn="0"/>
+        </w:trPr>
+        <w:tc>
+          <w:tcPr>
+            <w:cnfStyle w:val="001000000000" w:firstRow="0" w:lastRow="0" w:firstColumn="1" w:lastColumn="0" w:oddVBand="0" w:evenVBand="0" w:oddHBand="0" w:evenHBand="0" w:firstRowFirstColumn="0" w:firstRowLastColumn="0" w:lastRowFirstColumn="0" w:lastRowLastColumn="0"/>
+            <w:tcW w:w="3369" w:type="dxa"/>
+          </w:tcPr>
+          <w:p>
+            <w:proofErr w:type="spellStart"/>
+            <w:r>
+              <w:t>Kategorie_ID</w:t>
+            </w:r>
+            <w:proofErr w:type="spellEnd"/>
+          </w:p>
+        </w:tc>
+        <w:tc>
+          <w:tcPr>
+            <w:tcW w:w="5843" w:type="dxa"/>
+          </w:tcPr>
+          <w:p>
+            <w:pPr>
+              <w:cnfStyle w:val="000000100000" w:firstRow="0" w:lastRow="0" w:firstColumn="0" w:lastColumn="0" w:oddVBand="0" w:evenVBand="0" w:oddHBand="1" w:evenHBand="0" w:firstRowFirstColumn="0" w:firstRowLastColumn="0" w:lastRowFirstColumn="0" w:lastRowLastColumn="0"/>
+            </w:pPr>
+            <w:r>
+              <w:t>1</w:t>
+            </w:r>
+          </w:p>
+        </w:tc>
+      </w:tr>
+      <w:tr>
+        <w:tc>
+          <w:tcPr>
+            <w:cnfStyle w:val="001000000000" w:firstRow="0" w:lastRow="0" w:firstColumn="1" w:lastColumn="0" w:oddVBand="0" w:evenVBand="0" w:oddHBand="0" w:evenHBand="0" w:firstRowFirstColumn="0" w:firstRowLastColumn="0" w:lastRowFirstColumn="0" w:lastRowLastColumn="0"/>
+            <w:tcW w:w="3369" w:type="dxa"/>
+          </w:tcPr>
+          <w:p>
+            <w:proofErr w:type="spellStart"/>
+            <w:r>
+              <w:t>Unterkategorie_ID</w:t>
+            </w:r>
+            <w:proofErr w:type="spellEnd"/>
+          </w:p>
+        </w:tc>
+        <w:tc>
+          <w:tcPr>
+            <w:tcW w:w="5843" w:type="dxa"/>
+          </w:tcPr>
+          <w:p>
+            <w:pPr>
+              <w:cnfStyle w:val="000000000000" w:firstRow="0" w:lastRow="0" w:firstColumn="0" w:lastColumn="0" w:oddVBand="0" w:evenVBand="0" w:oddHBand="0" w:evenHBand="0" w:firstRowFirstColumn="0" w:firstRowLastColumn="0" w:lastRowFirstColumn="0" w:lastRowLastColumn="0"/>
+            </w:pPr>
+            <w:r>
+              <w:t>0</w:t>
+            </w:r>
+          </w:p>
+        </w:tc>
+      </w:tr>
+      <w:tr>
+        <w:trPr>
+          <w:cnfStyle w:val="000000100000" w:firstRow="0" w:lastRow="0" w:firstColumn="0" w:lastColumn="0" w:oddVBand="0" w:evenVBand="0" w:oddHBand="1" w:evenHBand="0" w:firstRowFirstColumn="0" w:firstRowLastColumn="0" w:lastRowFirstColumn="0" w:lastRowLastColumn="0"/>
+        </w:trPr>
+        <w:tc>
+          <w:tcPr>
+            <w:cnfStyle w:val="001000000000" w:firstRow="0" w:lastRow="0" w:firstColumn="1" w:lastColumn="0" w:oddVBand="0" w:evenVBand="0" w:oddHBand="0" w:evenHBand="0" w:firstRowFirstColumn="0" w:firstRowLastColumn="0" w:lastRowFirstColumn="0" w:lastRowLastColumn="0"/>
+            <w:tcW w:w="3369" w:type="dxa"/>
+          </w:tcPr>
+          <w:p>
+            <w:r>
+              <w:t>Gefahr</w:t>
+            </w:r>
+            <w:r>
+              <w:t>stoff</w:t>
+            </w:r>
+          </w:p>
+        </w:tc>
+        <w:tc>
+          <w:tcPr>
+            <w:tcW w:w="5843" w:type="dxa"/>
+          </w:tcPr>
+          <w:p>
+            <w:pPr>
+              <w:cnfStyle w:val="000000100000" w:firstRow="0" w:lastRow="0" w:firstColumn="0" w:lastColumn="0" w:oddVBand="0" w:evenVBand="0" w:oddHBand="1" w:evenHBand="0" w:firstRowFirstColumn="0" w:firstRowLastColumn="0" w:lastRowFirstColumn="0" w:lastRowLastColumn="0"/>
+            </w:pPr>
+            <w:r>
+              <w:t>0</w:t>
+            </w:r>
+          </w:p>
+        </w:tc>
+      </w:tr>
+      <w:tr>
+        <w:tc>
+          <w:tcPr>
+            <w:cnfStyle w:val="001000000000" w:firstRow="0" w:lastRow="0" w:firstColumn="1" w:lastColumn="0" w:oddVBand="0" w:evenVBand="0" w:oddHBand="0" w:evenHBand="0" w:firstRowFirstColumn="0" w:firstRowLastColumn="0" w:lastRowFirstColumn="0" w:lastRowLastColumn="0"/>
+            <w:tcW w:w="3369" w:type="dxa"/>
+          </w:tcPr>
+          <w:p>
+            <w:r>
+              <w:t>Sätze</w:t>
+            </w:r>
+          </w:p>
+        </w:tc>
+        <w:tc>
+          <w:tcPr>
+            <w:tcW w:w="5843" w:type="dxa"/>
+          </w:tcPr>
+          <w:p>
+            <w:pPr>
+              <w:cnfStyle w:val="000000000000" w:firstRow="0" w:lastRow="0" w:firstColumn="0" w:lastColumn="0" w:oddVBand="0" w:evenVBand="0" w:oddHBand="0" w:evenHBand="0" w:firstRowFirstColumn="0" w:firstRowLastColumn="0" w:lastRowFirstColumn="0" w:lastRowLastColumn="0"/>
+            </w:pPr>
+          </w:p>
+        </w:tc>
+      </w:tr>
+      <w:tr>
+        <w:trPr>
+          <w:cnfStyle w:val="000000100000" w:firstRow="0" w:lastRow="0" w:firstColumn="0" w:lastColumn="0" w:oddVBand="0" w:evenVBand="0" w:oddHBand="1" w:evenHBand="0" w:firstRowFirstColumn="0" w:firstRowLastColumn="0" w:lastRowFirstColumn="0" w:lastRowLastColumn="0"/>
+        </w:trPr>
+        <w:tc>
+          <w:tcPr>
+            <w:cnfStyle w:val="001000000000" w:firstRow="0" w:lastRow="0" w:firstColumn="1" w:lastColumn="0" w:oddVBand="0" w:evenVBand="0" w:oddHBand="0" w:evenHBand="0" w:firstRowFirstColumn="0" w:firstRowLastColumn="0" w:lastRowFirstColumn="0" w:lastRowLastColumn="0"/>
+            <w:tcW w:w="3369" w:type="dxa"/>
+            <w:tcBorders>
+              <w:bottom w:val="single" w:sz="4" w:space="0" w:color="auto"/>
+            </w:tcBorders>
+          </w:tcPr>
+          <w:p>
+            <w:r>
+              <w:t>GHS-Symbole</w:t>
+            </w:r>
+          </w:p>
+        </w:tc>
+        <w:tc>
+          <w:tcPr>
+            <w:tcW w:w="5843" w:type="dxa"/>
+            <w:tcBorders>
+              <w:bottom w:val="single" w:sz="4" w:space="0" w:color="auto"/>
+            </w:tcBorders>
+          </w:tcPr>
+          <w:p>
+            <w:pPr>
+              <w:cnfStyle w:val="000000100000" w:firstRow="0" w:lastRow="0" w:firstColumn="0" w:lastColumn="0" w:oddVBand="0" w:evenVBand="0" w:oddHBand="1" w:evenHBand="0" w:firstRowFirstColumn="0" w:firstRowLastColumn="0" w:lastRowFirstColumn="0" w:lastRowLastColumn="0"/>
+            </w:pPr>
+            <w:r>
+              <w:t>000000000</w:t>
+            </w:r>
+          </w:p>
+        </w:tc>
+      </w:tr>
+      <w:tr>
+        <w:tc>
+          <w:tcPr>
+            <w:cnfStyle w:val="001000000000" w:firstRow="0" w:lastRow="0" w:firstColumn="1" w:lastColumn="0" w:oddVBand="0" w:evenVBand="0" w:oddHBand="0" w:evenHBand="0" w:firstRowFirstColumn="0" w:firstRowLastColumn="0" w:lastRowFirstColumn="0" w:lastRowLastColumn="0"/>
+            <w:tcW w:w="3369" w:type="dxa"/>
+            <w:tcBorders>
+              <w:top w:val="single" w:sz="4" w:space="0" w:color="auto"/>
+              <w:bottom w:val="single" w:sz="4" w:space="0" w:color="auto"/>
+            </w:tcBorders>
+          </w:tcPr>
+          <w:p>
+            <w:r>
+              <w:t>Lieferung</w:t>
+            </w:r>
+          </w:p>
+        </w:tc>
+        <w:tc>
+          <w:tcPr>
+            <w:tcW w:w="5843" w:type="dxa"/>
+            <w:tcBorders>
+              <w:top w:val="single" w:sz="4" w:space="0" w:color="auto"/>
+              <w:bottom w:val="single" w:sz="4" w:space="0" w:color="auto"/>
+            </w:tcBorders>
+          </w:tcPr>
+          <w:p>
+            <w:pPr>
+              <w:cnfStyle w:val="000000000000" w:firstRow="0" w:lastRow="0" w:firstColumn="0" w:lastColumn="0" w:oddVBand="0" w:evenVBand="0" w:oddHBand="0" w:evenHBand="0" w:firstRowFirstColumn="0" w:firstRowLastColumn="0" w:lastRowFirstColumn="0" w:lastRowLastColumn="0"/>
+              <w:rPr>
+                <w:b/>
+              </w:rPr>
+            </w:pPr>
+            <w:r>
+              <w:rPr>
+                <w:b/>
+              </w:rPr>
+              <w:t>Werte</w:t>
+            </w:r>
+          </w:p>
+        </w:tc>
+      </w:tr>
+      <w:tr>
+        <w:trPr>
+          <w:cnfStyle w:val="000000100000" w:firstRow="0" w:lastRow="0" w:firstColumn="0" w:lastColumn="0" w:oddVBand="0" w:evenVBand="0" w:oddHBand="1" w:evenHBand="0" w:firstRowFirstColumn="0" w:firstRowLastColumn="0" w:lastRowFirstColumn="0" w:lastRowLastColumn="0"/>
+        </w:trPr>
+        <w:tc>
+          <w:tcPr>
+            <w:cnfStyle w:val="001000000000" w:firstRow="0" w:lastRow="0" w:firstColumn="1" w:lastColumn="0" w:oddVBand="0" w:evenVBand="0" w:oddHBand="0" w:evenHBand="0" w:firstRowFirstColumn="0" w:firstRowLastColumn="0" w:lastRowFirstColumn="0" w:lastRowLastColumn="0"/>
+            <w:tcW w:w="3369" w:type="dxa"/>
+            <w:tcBorders>
+              <w:top w:val="single" w:sz="4" w:space="0" w:color="auto"/>
+            </w:tcBorders>
+          </w:tcPr>
+          <w:p>
+            <w:r>
+              <w:t>ID</w:t>
+            </w:r>
+          </w:p>
+        </w:tc>
+        <w:tc>
+          <w:tcPr>
+            <w:tcW w:w="5843" w:type="dxa"/>
+            <w:tcBorders>
+              <w:top w:val="single" w:sz="4" w:space="0" w:color="auto"/>
+            </w:tcBorders>
+          </w:tcPr>
+          <w:p>
+            <w:pPr>
+              <w:cnfStyle w:val="000000100000" w:firstRow="0" w:lastRow="0" w:firstColumn="0" w:lastColumn="0" w:oddVBand="0" w:evenVBand="0" w:oddHBand="1" w:evenHBand="0" w:firstRowFirstColumn="0" w:firstRowLastColumn="0" w:lastRowFirstColumn="0" w:lastRowLastColumn="0"/>
+            </w:pPr>
+            <w:r>
+              <w:t>1</w:t>
+            </w:r>
+          </w:p>
+        </w:tc>
+      </w:tr>
+      <w:tr>
+        <w:tc>
+          <w:tcPr>
+            <w:cnfStyle w:val="001000000000" w:firstRow="0" w:lastRow="0" w:firstColumn="1" w:lastColumn="0" w:oddVBand="0" w:evenVBand="0" w:oddHBand="0" w:evenHBand="0" w:firstRowFirstColumn="0" w:firstRowLastColumn="0" w:lastRowFirstColumn="0" w:lastRowLastColumn="0"/>
+            <w:tcW w:w="3369" w:type="dxa"/>
+          </w:tcPr>
+          <w:p>
+            <w:proofErr w:type="spellStart"/>
+            <w:r>
+              <w:t>Stoff_ID</w:t>
+            </w:r>
+            <w:proofErr w:type="spellEnd"/>
+          </w:p>
+        </w:tc>
+        <w:tc>
+          <w:tcPr>
+            <w:tcW w:w="5843" w:type="dxa"/>
+          </w:tcPr>
+          <w:p>
+            <w:pPr>
+              <w:cnfStyle w:val="000000000000" w:firstRow="0" w:lastRow="0" w:firstColumn="0" w:lastColumn="0" w:oddVBand="0" w:evenVBand="0" w:oddHBand="0" w:evenHBand="0" w:firstRowFirstColumn="0" w:firstRowLastColumn="0" w:lastRowFirstColumn="0" w:lastRowLastColumn="0"/>
+            </w:pPr>
+            <w:r>
+              <w:t>1</w:t>
+            </w:r>
+          </w:p>
+        </w:tc>
+      </w:tr>
+      <w:tr>
+        <w:trPr>
+          <w:cnfStyle w:val="000000100000" w:firstRow="0" w:lastRow="0" w:firstColumn="0" w:lastColumn="0" w:oddVBand="0" w:evenVBand="0" w:oddHBand="1" w:evenHBand="0" w:firstRowFirstColumn="0" w:firstRowLastColumn="0" w:lastRowFirstColumn="0" w:lastRowLastColumn="0"/>
+        </w:trPr>
+        <w:tc>
+          <w:tcPr>
+            <w:cnfStyle w:val="001000000000" w:firstRow="0" w:lastRow="0" w:firstColumn="1" w:lastColumn="0" w:oddVBand="0" w:evenVBand="0" w:oddHBand="0" w:evenHBand="0" w:firstRowFirstColumn="0" w:firstRowLastColumn="0" w:lastRowFirstColumn="0" w:lastRowLastColumn="0"/>
+            <w:tcW w:w="3369" w:type="dxa"/>
+          </w:tcPr>
+          <w:p>
+            <w:r>
+              <w:t>Batch-Nummer</w:t>
+            </w:r>
+          </w:p>
+        </w:tc>
+        <w:tc>
+          <w:tcPr>
+            <w:tcW w:w="5843" w:type="dxa"/>
+          </w:tcPr>
+          <w:p>
+            <w:pPr>
+              <w:cnfStyle w:val="000000100000" w:firstRow="0" w:lastRow="0" w:firstColumn="0" w:lastColumn="0" w:oddVBand="0" w:evenVBand="0" w:oddHBand="1" w:evenHBand="0" w:firstRowFirstColumn="0" w:firstRowLastColumn="0" w:lastRowFirstColumn="0" w:lastRowLastColumn="0"/>
+            </w:pPr>
+            <w:r>
+              <w:t>BCBN3102V</w:t>
+            </w:r>
+          </w:p>
+        </w:tc>
+      </w:tr>
+      <w:tr>
+        <w:tc>
+          <w:tcPr>
+            <w:cnfStyle w:val="001000000000" w:firstRow="0" w:lastRow="0" w:firstColumn="1" w:lastColumn="0" w:oddVBand="0" w:evenVBand="0" w:oddHBand="0" w:evenHBand="0" w:firstRowFirstColumn="0" w:firstRowLastColumn="0" w:lastRowFirstColumn="0" w:lastRowLastColumn="0"/>
+            <w:tcW w:w="3369" w:type="dxa"/>
+          </w:tcPr>
+          <w:p>
+            <w:r>
+              <w:t>Menge</w:t>
+            </w:r>
+          </w:p>
+        </w:tc>
+        <w:tc>
+          <w:tcPr>
+            <w:tcW w:w="5843" w:type="dxa"/>
+          </w:tcPr>
+          <w:p>
+            <w:pPr>
+              <w:cnfStyle w:val="000000000000" w:firstRow="0" w:lastRow="0" w:firstColumn="0" w:lastColumn="0" w:oddVBand="0" w:evenVBand="0" w:oddHBand="0" w:evenHBand="0" w:firstRowFirstColumn="0" w:firstRowLastColumn="0" w:lastRowFirstColumn="0" w:lastRowLastColumn="0"/>
+            </w:pPr>
+            <w:r>
+              <w:t>25 g</w:t>
+            </w:r>
+          </w:p>
+        </w:tc>
+      </w:tr>
+      <w:tr>
+        <w:trPr>
+          <w:cnfStyle w:val="000000100000" w:firstRow="0" w:lastRow="0" w:firstColumn="0" w:lastColumn="0" w:oddVBand="0" w:evenVBand="0" w:oddHBand="1" w:evenHBand="0" w:firstRowFirstColumn="0" w:firstRowLastColumn="0" w:lastRowFirstColumn="0" w:lastRowLastColumn="0"/>
+        </w:trPr>
+        <w:tc>
+          <w:tcPr>
+            <w:cnfStyle w:val="001000000000" w:firstRow="0" w:lastRow="0" w:firstColumn="1" w:lastColumn="0" w:oddVBand="0" w:evenVBand="0" w:oddHBand="0" w:evenHBand="0" w:firstRowFirstColumn="0" w:firstRowLastColumn="0" w:lastRowFirstColumn="0" w:lastRowLastColumn="0"/>
+            <w:tcW w:w="3369" w:type="dxa"/>
+          </w:tcPr>
+          <w:p>
+            <w:proofErr w:type="spellStart"/>
+            <w:r>
+              <w:t>Hersteller_ID</w:t>
+            </w:r>
+            <w:proofErr w:type="spellEnd"/>
+          </w:p>
+        </w:tc>
+        <w:tc>
+          <w:tcPr>
+            <w:tcW w:w="5843" w:type="dxa"/>
+          </w:tcPr>
+          <w:p>
+            <w:pPr>
+              <w:cnfStyle w:val="000000100000" w:firstRow="0" w:lastRow="0" w:firstColumn="0" w:lastColumn="0" w:oddVBand="0" w:evenVBand="0" w:oddHBand="1" w:evenHBand="0" w:firstRowFirstColumn="0" w:firstRowLastColumn="0" w:lastRowFirstColumn="0" w:lastRowLastColumn="0"/>
+            </w:pPr>
+            <w:r>
+              <w:t>1</w:t>
+            </w:r>
+          </w:p>
+        </w:tc>
+      </w:tr>
+      <w:tr>
+        <w:tc>
+          <w:tcPr>
+            <w:cnfStyle w:val="001000000000" w:firstRow="0" w:lastRow="0" w:firstColumn="1" w:lastColumn="0" w:oddVBand="0" w:evenVBand="0" w:oddHBand="0" w:evenHBand="0" w:firstRowFirstColumn="0" w:firstRowLastColumn="0" w:lastRowFirstColumn="0" w:lastRowLastColumn="0"/>
+            <w:tcW w:w="3369" w:type="dxa"/>
+          </w:tcPr>
+          <w:p>
+            <w:r>
+              <w:t>Qualität</w:t>
+            </w:r>
+          </w:p>
+        </w:tc>
+        <w:tc>
+          <w:tcPr>
+            <w:tcW w:w="5843" w:type="dxa"/>
+          </w:tcPr>
+          <w:p>
+            <w:pPr>
+              <w:cnfStyle w:val="000000000000" w:firstRow="0" w:lastRow="0" w:firstColumn="0" w:lastColumn="0" w:oddVBand="0" w:evenVBand="0" w:oddHBand="0" w:evenHBand="0" w:firstRowFirstColumn="0" w:firstRowLastColumn="0" w:lastRowFirstColumn="0" w:lastRowLastColumn="0"/>
+            </w:pPr>
+            <w:r>
+              <w:t>Analytical Grade</w:t>
+            </w:r>
+          </w:p>
+        </w:tc>
+      </w:tr>
+      <w:tr>
+        <w:trPr>
+          <w:cnfStyle w:val="000000100000" w:firstRow="0" w:lastRow="0" w:firstColumn="0" w:lastColumn="0" w:oddVBand="0" w:evenVBand="0" w:oddHBand="1" w:evenHBand="0" w:firstRowFirstColumn="0" w:firstRowLastColumn="0" w:lastRowFirstColumn="0" w:lastRowLastColumn="0"/>
+        </w:trPr>
+        <w:tc>
+          <w:tcPr>
+            <w:cnfStyle w:val="001000000000" w:firstRow="0" w:lastRow="0" w:firstColumn="1" w:lastColumn="0" w:oddVBand="0" w:evenVBand="0" w:oddHBand="0" w:evenHBand="0" w:firstRowFirstColumn="0" w:firstRowLastColumn="0" w:lastRowFirstColumn="0" w:lastRowLastColumn="0"/>
+            <w:tcW w:w="3369" w:type="dxa"/>
+          </w:tcPr>
+          <w:p>
+            <w:r>
+              <w:t>Molmasse</w:t>
+            </w:r>
+          </w:p>
+        </w:tc>
+        <w:tc>
+          <w:tcPr>
+            <w:tcW w:w="5843" w:type="dxa"/>
+          </w:tcPr>
+          <w:p>
+            <w:pPr>
+              <w:cnfStyle w:val="000000100000" w:firstRow="0" w:lastRow="0" w:firstColumn="0" w:lastColumn="0" w:oddVBand="0" w:evenVBand="0" w:oddHBand="1" w:evenHBand="0" w:firstRowFirstColumn="0" w:firstRowLastColumn="0" w:lastRowFirstColumn="0" w:lastRowLastColumn="0"/>
+            </w:pPr>
+            <w:r>
+              <w:t>1235,86</w:t>
+            </w:r>
+          </w:p>
+        </w:tc>
+      </w:tr>
+      <w:tr>
+        <w:tc>
+          <w:tcPr>
+            <w:cnfStyle w:val="001000000000" w:firstRow="0" w:lastRow="0" w:firstColumn="1" w:lastColumn="0" w:oddVBand="0" w:evenVBand="0" w:oddHBand="0" w:evenHBand="0" w:firstRowFirstColumn="0" w:firstRowLastColumn="0" w:lastRowFirstColumn="0" w:lastRowLastColumn="0"/>
+            <w:tcW w:w="3369" w:type="dxa"/>
+          </w:tcPr>
+          <w:p>
+            <w:proofErr w:type="spellStart"/>
+            <w:r>
+              <w:t>Lagerung_ID</w:t>
+            </w:r>
+            <w:proofErr w:type="spellEnd"/>
+          </w:p>
+        </w:tc>
+        <w:tc>
+          <w:tcPr>
+            <w:tcW w:w="5843" w:type="dxa"/>
+          </w:tcPr>
+          <w:p>
+            <w:pPr>
+              <w:cnfStyle w:val="000000000000" w:firstRow="0" w:lastRow="0" w:firstColumn="0" w:lastColumn="0" w:oddVBand="0" w:evenVBand="0" w:oddHBand="0" w:evenHBand="0" w:firstRowFirstColumn="0" w:firstRowLastColumn="0" w:lastRowFirstColumn="0" w:lastRowLastColumn="0"/>
+            </w:pPr>
+            <w:r>
+              <w:t>1</w:t>
+            </w:r>
+          </w:p>
+        </w:tc>
+      </w:tr>
+      <w:tr>
+        <w:trPr>
+          <w:cnfStyle w:val="000000100000" w:firstRow="0" w:lastRow="0" w:firstColumn="0" w:lastColumn="0" w:oddVBand="0" w:evenVBand="0" w:oddHBand="1" w:evenHBand="0" w:firstRowFirstColumn="0" w:firstRowLastColumn="0" w:lastRowFirstColumn="0" w:lastRowLastColumn="0"/>
+        </w:trPr>
+        <w:tc>
+          <w:tcPr>
+            <w:cnfStyle w:val="001000000000" w:firstRow="0" w:lastRow="0" w:firstColumn="1" w:lastColumn="0" w:oddVBand="0" w:evenVBand="0" w:oddHBand="0" w:evenHBand="0" w:firstRowFirstColumn="0" w:firstRowLastColumn="0" w:lastRowFirstColumn="0" w:lastRowLastColumn="0"/>
+            <w:tcW w:w="3369" w:type="dxa"/>
+          </w:tcPr>
+          <w:p>
+            <w:r>
+              <w:t>Verbraucht</w:t>
+            </w:r>
+          </w:p>
+        </w:tc>
+        <w:tc>
+          <w:tcPr>
+            <w:tcW w:w="5843" w:type="dxa"/>
+          </w:tcPr>
+          <w:p>
+            <w:pPr>
+              <w:cnfStyle w:val="000000100000" w:firstRow="0" w:lastRow="0" w:firstColumn="0" w:lastColumn="0" w:oddVBand="0" w:evenVBand="0" w:oddHBand="1" w:evenHBand="0" w:firstRowFirstColumn="0" w:firstRowLastColumn="0" w:lastRowFirstColumn="0" w:lastRowLastColumn="0"/>
+            </w:pPr>
+            <w:r>
+              <w:t>0</w:t>
+            </w:r>
+          </w:p>
+        </w:tc>
+      </w:tr>
+      <w:tr>
+        <w:tc>
+          <w:tcPr>
+            <w:cnfStyle w:val="001000000000" w:firstRow="0" w:lastRow="0" w:firstColumn="1" w:lastColumn="0" w:oddVBand="0" w:evenVBand="0" w:oddHBand="0" w:evenHBand="0" w:firstRowFirstColumn="0" w:firstRowLastColumn="0" w:lastRowFirstColumn="0" w:lastRowLastColumn="0"/>
+            <w:tcW w:w="3369" w:type="dxa"/>
+          </w:tcPr>
+          <w:p>
+            <w:r>
+              <w:t>Lieferungsdatum</w:t>
+            </w:r>
+          </w:p>
+        </w:tc>
+        <w:tc>
+          <w:tcPr>
+            <w:tcW w:w="5843" w:type="dxa"/>
+          </w:tcPr>
+          <w:p>
+            <w:pPr>
+              <w:cnfStyle w:val="000000000000" w:firstRow="0" w:lastRow="0" w:firstColumn="0" w:lastColumn="0" w:oddVBand="0" w:evenVBand="0" w:oddHBand="0" w:evenHBand="0" w:firstRowFirstColumn="0" w:firstRowLastColumn="0" w:lastRowFirstColumn="0" w:lastRowLastColumn="0"/>
+            </w:pPr>
+            <w:r>
+              <w:t>01.01.1901</w:t>
+            </w:r>
+          </w:p>
+        </w:tc>
+      </w:tr>
+      <w:tr>
+        <w:trPr>
+          <w:cnfStyle w:val="000000100000" w:firstRow="0" w:lastRow="0" w:firstColumn="0" w:lastColumn="0" w:oddVBand="0" w:evenVBand="0" w:oddHBand="1" w:evenHBand="0" w:firstRowFirstColumn="0" w:firstRowLastColumn="0" w:lastRowFirstColumn="0" w:lastRowLastColumn="0"/>
+        </w:trPr>
+        <w:tc>
+          <w:tcPr>
+            <w:cnfStyle w:val="001000000000" w:firstRow="0" w:lastRow="0" w:firstColumn="1" w:lastColumn="0" w:oddVBand="0" w:evenVBand="0" w:oddHBand="0" w:evenHBand="0" w:firstRowFirstColumn="0" w:firstRowLastColumn="0" w:lastRowFirstColumn="0" w:lastRowLastColumn="0"/>
+            <w:tcW w:w="3369" w:type="dxa"/>
+          </w:tcPr>
+          <w:p>
+            <w:r>
+              <w:t>Öffnungsdatum</w:t>
+            </w:r>
+          </w:p>
+        </w:tc>
+        <w:tc>
+          <w:tcPr>
+            <w:tcW w:w="5843" w:type="dxa"/>
+          </w:tcPr>
+          <w:p>
+            <w:pPr>
+              <w:cnfStyle w:val="000000100000" w:firstRow="0" w:lastRow="0" w:firstColumn="0" w:lastColumn="0" w:oddVBand="0" w:evenVBand="0" w:oddHBand="1" w:evenHBand="0" w:firstRowFirstColumn="0" w:firstRowLastColumn="0" w:lastRowFirstColumn="0" w:lastRowLastColumn="0"/>
+            </w:pPr>
+            <w:r>
+              <w:t>01.01.1901</w:t>
+            </w:r>
+          </w:p>
+        </w:tc>
+      </w:tr>
+      <w:tr>
+        <w:tc>
+          <w:tcPr>
+            <w:cnfStyle w:val="001000000000" w:firstRow="0" w:lastRow="0" w:firstColumn="1" w:lastColumn="0" w:oddVBand="0" w:evenVBand="0" w:oddHBand="0" w:evenHBand="0" w:firstRowFirstColumn="0" w:firstRowLastColumn="0" w:lastRowFirstColumn="0" w:lastRowLastColumn="0"/>
+            <w:tcW w:w="3369" w:type="dxa"/>
+          </w:tcPr>
+          <w:p>
+            <w:r>
+              <w:t>SDB_ID</w:t>
+            </w:r>
+          </w:p>
+        </w:tc>
+        <w:tc>
+          <w:tcPr>
+            <w:tcW w:w="5843" w:type="dxa"/>
+          </w:tcPr>
+          <w:p>
+            <w:pPr>
+              <w:cnfStyle w:val="000000000000" w:firstRow="0" w:lastRow="0" w:firstColumn="0" w:lastColumn="0" w:oddVBand="0" w:evenVBand="0" w:oddHBand="0" w:evenHBand="0" w:firstRowFirstColumn="0" w:firstRowLastColumn="0" w:lastRowFirstColumn="0" w:lastRowLastColumn="0"/>
+            </w:pPr>
+            <w:r>
+              <w:t>1</w:t>
+            </w:r>
+          </w:p>
+        </w:tc>
+      </w:tr>
+    </w:tbl>
+    <w:p/>
+    <w:p>
+      <w:r>
+        <w:t xml:space="preserve">Hierbei ist zu prüfen, ob alle Eingaben mit den angezeigten Werten übereinstimmen oder ob Daten bei dem Import verloren gingen oder verfälscht wurden. Nach der </w:t>
+      </w:r>
+      <w:r>
+        <w:lastRenderedPageBreak/>
+        <w:t>Prüfung mit phpMyAdmin wurde die eingetragene Lieferung auf der Seite „</w:t>
+      </w:r>
+      <w:proofErr w:type="spellStart"/>
+      <w:r>
+        <w:t>Ansicht.php</w:t>
+      </w:r>
+      <w:proofErr w:type="spellEnd"/>
+      <w:r>
+        <w:t>“ weiter inspiziert. Die in der Tabelle angezeigten Werte müssen exakt mit den in der Excel-Tabelle getätigten Eingaben übereinstimmen. Ist dies nicht der Fall, handelt es sich um einen Fehler beim Abrufen der Daten aus der Datenbank oder beim Anzeigen der Werte</w:t>
+      </w:r>
+      <w:r>
         <w:t>.</w:t>
       </w:r>
-      <w:r>
-        <w:rPr>
-          <w:rFonts w:cs="Arial"/>
-        </w:rPr>
-        <w:t xml:space="preserve"> Die Anwendungen können daraus die Antwort der Datenbank auslesen und die Daten verarbeiten. Es wurde keine Passwortsicherung für diese Art des Datenbankzugriffes </w:t>
-      </w:r>
-      <w:r>
-        <w:rPr>
-          <w:rFonts w:cs="Arial"/>
-        </w:rPr>
-        <w:t>festgelegt</w:t>
-      </w:r>
-      <w:r>
-        <w:rPr>
-          <w:rFonts w:cs="Arial"/>
-        </w:rPr>
+    </w:p>
+    <w:p>
+      <w:r>
+        <w:t xml:space="preserve">Anschließend wurde über die Schaltfläche „Ressource eintragen“ die Seite zum Eintragen von Kategorien, Unterkategorien, </w:t>
+      </w:r>
+      <w:r>
+        <w:t xml:space="preserve">Herstellern und Lagerungsvorschriften aufgerufen. Es wurde die Kategorie „Protein“, die Unterkategorie „Enzym“, der Hersteller „Fischer Scientific“ und die Lagerungsvorschrift „-20 °C“ eingetragen. </w:t>
+      </w:r>
+      <w:r>
+        <w:t>Über die Schaltfläche „neue Chemikalie definieren“ wurde ein neuer Stoff mit den folgenden Werten eingetragen:</w:t>
+      </w:r>
+    </w:p>
+    <w:p>
+      <w:pPr>
+        <w:pStyle w:val="Beschriftung"/>
+        <w:keepNext/>
+      </w:pPr>
+      <w:bookmarkStart w:id="46" w:name="_Toc458609675"/>
+      <w:r>
+        <w:t xml:space="preserve">Tabelle </w:t>
+      </w:r>
+      <w:fldSimple w:instr=" SEQ Tabelle \* ARABIC ">
+        <w:r>
+          <w:rPr>
+            <w:noProof/>
+          </w:rPr>
+          <w:t>3</w:t>
+        </w:r>
+      </w:fldSimple>
+      <w:r>
+        <w:t>: Werte des einzutragenden Stoffes "</w:t>
+      </w:r>
+      <w:proofErr w:type="spellStart"/>
+      <w:r>
+        <w:t>Catalase</w:t>
+      </w:r>
+      <w:proofErr w:type="spellEnd"/>
+      <w:r>
+        <w:t>"</w:t>
+      </w:r>
+      <w:bookmarkEnd w:id="46"/>
+    </w:p>
+    <w:tbl>
+      <w:tblPr>
+        <w:tblStyle w:val="HelleSchattierung"/>
+        <w:tblW w:w="0" w:type="auto"/>
+        <w:tblLook w:val="04A0" w:firstRow="1" w:lastRow="0" w:firstColumn="1" w:lastColumn="0" w:noHBand="0" w:noVBand="1"/>
+      </w:tblPr>
+      <w:tblGrid>
+        <w:gridCol w:w="3369"/>
+        <w:gridCol w:w="5843"/>
+      </w:tblGrid>
+      <w:tr>
+        <w:trPr>
+          <w:cnfStyle w:val="100000000000" w:firstRow="1" w:lastRow="0" w:firstColumn="0" w:lastColumn="0" w:oddVBand="0" w:evenVBand="0" w:oddHBand="0" w:evenHBand="0" w:firstRowFirstColumn="0" w:firstRowLastColumn="0" w:lastRowFirstColumn="0" w:lastRowLastColumn="0"/>
+        </w:trPr>
+        <w:tc>
+          <w:tcPr>
+            <w:cnfStyle w:val="001000000000" w:firstRow="0" w:lastRow="0" w:firstColumn="1" w:lastColumn="0" w:oddVBand="0" w:evenVBand="0" w:oddHBand="0" w:evenHBand="0" w:firstRowFirstColumn="0" w:firstRowLastColumn="0" w:lastRowFirstColumn="0" w:lastRowLastColumn="0"/>
+            <w:tcW w:w="3369" w:type="dxa"/>
+          </w:tcPr>
+          <w:p>
+            <w:r>
+              <w:t>Attribut</w:t>
+            </w:r>
+          </w:p>
+        </w:tc>
+        <w:tc>
+          <w:tcPr>
+            <w:tcW w:w="5843" w:type="dxa"/>
+          </w:tcPr>
+          <w:p>
+            <w:pPr>
+              <w:cnfStyle w:val="100000000000" w:firstRow="1" w:lastRow="0" w:firstColumn="0" w:lastColumn="0" w:oddVBand="0" w:evenVBand="0" w:oddHBand="0" w:evenHBand="0" w:firstRowFirstColumn="0" w:firstRowLastColumn="0" w:lastRowFirstColumn="0" w:lastRowLastColumn="0"/>
+            </w:pPr>
+            <w:r>
+              <w:t>Werte</w:t>
+            </w:r>
+          </w:p>
+        </w:tc>
+      </w:tr>
+      <w:tr>
+        <w:trPr>
+          <w:cnfStyle w:val="000000100000" w:firstRow="0" w:lastRow="0" w:firstColumn="0" w:lastColumn="0" w:oddVBand="0" w:evenVBand="0" w:oddHBand="1" w:evenHBand="0" w:firstRowFirstColumn="0" w:firstRowLastColumn="0" w:lastRowFirstColumn="0" w:lastRowLastColumn="0"/>
+        </w:trPr>
+        <w:tc>
+          <w:tcPr>
+            <w:cnfStyle w:val="001000000000" w:firstRow="0" w:lastRow="0" w:firstColumn="1" w:lastColumn="0" w:oddVBand="0" w:evenVBand="0" w:oddHBand="0" w:evenHBand="0" w:firstRowFirstColumn="0" w:firstRowLastColumn="0" w:lastRowFirstColumn="0" w:lastRowLastColumn="0"/>
+            <w:tcW w:w="3369" w:type="dxa"/>
+          </w:tcPr>
+          <w:p>
+            <w:r>
+              <w:t>Name</w:t>
+            </w:r>
+          </w:p>
+        </w:tc>
+        <w:tc>
+          <w:tcPr>
+            <w:tcW w:w="5843" w:type="dxa"/>
+          </w:tcPr>
+          <w:p>
+            <w:pPr>
+              <w:cnfStyle w:val="000000100000" w:firstRow="0" w:lastRow="0" w:firstColumn="0" w:lastColumn="0" w:oddVBand="0" w:evenVBand="0" w:oddHBand="1" w:evenHBand="0" w:firstRowFirstColumn="0" w:firstRowLastColumn="0" w:lastRowFirstColumn="0" w:lastRowLastColumn="0"/>
+            </w:pPr>
+            <w:proofErr w:type="spellStart"/>
+            <w:r>
+              <w:t>Catalase</w:t>
+            </w:r>
+            <w:proofErr w:type="spellEnd"/>
+          </w:p>
+        </w:tc>
+      </w:tr>
+      <w:tr>
+        <w:tc>
+          <w:tcPr>
+            <w:cnfStyle w:val="001000000000" w:firstRow="0" w:lastRow="0" w:firstColumn="1" w:lastColumn="0" w:oddVBand="0" w:evenVBand="0" w:oddHBand="0" w:evenHBand="0" w:firstRowFirstColumn="0" w:firstRowLastColumn="0" w:lastRowFirstColumn="0" w:lastRowLastColumn="0"/>
+            <w:tcW w:w="3369" w:type="dxa"/>
+          </w:tcPr>
+          <w:p>
+            <w:proofErr w:type="spellStart"/>
+            <w:r>
+              <w:t>CASNr</w:t>
+            </w:r>
+            <w:proofErr w:type="spellEnd"/>
+          </w:p>
+        </w:tc>
+        <w:tc>
+          <w:tcPr>
+            <w:tcW w:w="5843" w:type="dxa"/>
+          </w:tcPr>
+          <w:p>
+            <w:pPr>
+              <w:cnfStyle w:val="000000000000" w:firstRow="0" w:lastRow="0" w:firstColumn="0" w:lastColumn="0" w:oddVBand="0" w:evenVBand="0" w:oddHBand="0" w:evenHBand="0" w:firstRowFirstColumn="0" w:firstRowLastColumn="0" w:lastRowFirstColumn="0" w:lastRowLastColumn="0"/>
+            </w:pPr>
+            <w:r>
+              <w:t>9001-05-2</w:t>
+            </w:r>
+          </w:p>
+        </w:tc>
+      </w:tr>
+      <w:tr>
+        <w:trPr>
+          <w:cnfStyle w:val="000000100000" w:firstRow="0" w:lastRow="0" w:firstColumn="0" w:lastColumn="0" w:oddVBand="0" w:evenVBand="0" w:oddHBand="1" w:evenHBand="0" w:firstRowFirstColumn="0" w:firstRowLastColumn="0" w:lastRowFirstColumn="0" w:lastRowLastColumn="0"/>
+        </w:trPr>
+        <w:tc>
+          <w:tcPr>
+            <w:cnfStyle w:val="001000000000" w:firstRow="0" w:lastRow="0" w:firstColumn="1" w:lastColumn="0" w:oddVBand="0" w:evenVBand="0" w:oddHBand="0" w:evenHBand="0" w:firstRowFirstColumn="0" w:firstRowLastColumn="0" w:lastRowFirstColumn="0" w:lastRowLastColumn="0"/>
+            <w:tcW w:w="3369" w:type="dxa"/>
+          </w:tcPr>
+          <w:p>
+            <w:r>
+              <w:t>Summenformel</w:t>
+            </w:r>
+          </w:p>
+        </w:tc>
+        <w:tc>
+          <w:tcPr>
+            <w:tcW w:w="5843" w:type="dxa"/>
+          </w:tcPr>
+          <w:p>
+            <w:pPr>
+              <w:cnfStyle w:val="000000100000" w:firstRow="0" w:lastRow="0" w:firstColumn="0" w:lastColumn="0" w:oddVBand="0" w:evenVBand="0" w:oddHBand="1" w:evenHBand="0" w:firstRowFirstColumn="0" w:firstRowLastColumn="0" w:lastRowFirstColumn="0" w:lastRowLastColumn="0"/>
+            </w:pPr>
+          </w:p>
+        </w:tc>
+      </w:tr>
+      <w:tr>
+        <w:tc>
+          <w:tcPr>
+            <w:cnfStyle w:val="001000000000" w:firstRow="0" w:lastRow="0" w:firstColumn="1" w:lastColumn="0" w:oddVBand="0" w:evenVBand="0" w:oddHBand="0" w:evenHBand="0" w:firstRowFirstColumn="0" w:firstRowLastColumn="0" w:lastRowFirstColumn="0" w:lastRowLastColumn="0"/>
+            <w:tcW w:w="3369" w:type="dxa"/>
+          </w:tcPr>
+          <w:p>
+            <w:r>
+              <w:t>Kategorie</w:t>
+            </w:r>
+          </w:p>
+        </w:tc>
+        <w:tc>
+          <w:tcPr>
+            <w:tcW w:w="5843" w:type="dxa"/>
+          </w:tcPr>
+          <w:p>
+            <w:pPr>
+              <w:cnfStyle w:val="000000000000" w:firstRow="0" w:lastRow="0" w:firstColumn="0" w:lastColumn="0" w:oddVBand="0" w:evenVBand="0" w:oddHBand="0" w:evenHBand="0" w:firstRowFirstColumn="0" w:firstRowLastColumn="0" w:lastRowFirstColumn="0" w:lastRowLastColumn="0"/>
+            </w:pPr>
+            <w:r>
+              <w:t>Protein</w:t>
+            </w:r>
+          </w:p>
+        </w:tc>
+      </w:tr>
+      <w:tr>
+        <w:trPr>
+          <w:cnfStyle w:val="000000100000" w:firstRow="0" w:lastRow="0" w:firstColumn="0" w:lastColumn="0" w:oddVBand="0" w:evenVBand="0" w:oddHBand="1" w:evenHBand="0" w:firstRowFirstColumn="0" w:firstRowLastColumn="0" w:lastRowFirstColumn="0" w:lastRowLastColumn="0"/>
+        </w:trPr>
+        <w:tc>
+          <w:tcPr>
+            <w:cnfStyle w:val="001000000000" w:firstRow="0" w:lastRow="0" w:firstColumn="1" w:lastColumn="0" w:oddVBand="0" w:evenVBand="0" w:oddHBand="0" w:evenHBand="0" w:firstRowFirstColumn="0" w:firstRowLastColumn="0" w:lastRowFirstColumn="0" w:lastRowLastColumn="0"/>
+            <w:tcW w:w="3369" w:type="dxa"/>
+          </w:tcPr>
+          <w:p>
+            <w:r>
+              <w:t>Unterkategorie</w:t>
+            </w:r>
+          </w:p>
+        </w:tc>
+        <w:tc>
+          <w:tcPr>
+            <w:tcW w:w="5843" w:type="dxa"/>
+          </w:tcPr>
+          <w:p>
+            <w:pPr>
+              <w:cnfStyle w:val="000000100000" w:firstRow="0" w:lastRow="0" w:firstColumn="0" w:lastColumn="0" w:oddVBand="0" w:evenVBand="0" w:oddHBand="1" w:evenHBand="0" w:firstRowFirstColumn="0" w:firstRowLastColumn="0" w:lastRowFirstColumn="0" w:lastRowLastColumn="0"/>
+            </w:pPr>
+            <w:r>
+              <w:t>Enzym</w:t>
+            </w:r>
+          </w:p>
+        </w:tc>
+      </w:tr>
+      <w:tr>
+        <w:tc>
+          <w:tcPr>
+            <w:cnfStyle w:val="001000000000" w:firstRow="0" w:lastRow="0" w:firstColumn="1" w:lastColumn="0" w:oddVBand="0" w:evenVBand="0" w:oddHBand="0" w:evenHBand="0" w:firstRowFirstColumn="0" w:firstRowLastColumn="0" w:lastRowFirstColumn="0" w:lastRowLastColumn="0"/>
+            <w:tcW w:w="3369" w:type="dxa"/>
+          </w:tcPr>
+          <w:p>
+            <w:r>
+              <w:t>R-Sätze</w:t>
+            </w:r>
+          </w:p>
+        </w:tc>
+        <w:tc>
+          <w:tcPr>
+            <w:tcW w:w="5843" w:type="dxa"/>
+          </w:tcPr>
+          <w:p>
+            <w:pPr>
+              <w:cnfStyle w:val="000000000000" w:firstRow="0" w:lastRow="0" w:firstColumn="0" w:lastColumn="0" w:oddVBand="0" w:evenVBand="0" w:oddHBand="0" w:evenHBand="0" w:firstRowFirstColumn="0" w:firstRowLastColumn="0" w:lastRowFirstColumn="0" w:lastRowLastColumn="0"/>
+            </w:pPr>
+            <w:r>
+              <w:t>1,2</w:t>
+            </w:r>
+          </w:p>
+        </w:tc>
+      </w:tr>
+      <w:tr>
+        <w:trPr>
+          <w:cnfStyle w:val="000000100000" w:firstRow="0" w:lastRow="0" w:firstColumn="0" w:lastColumn="0" w:oddVBand="0" w:evenVBand="0" w:oddHBand="1" w:evenHBand="0" w:firstRowFirstColumn="0" w:firstRowLastColumn="0" w:lastRowFirstColumn="0" w:lastRowLastColumn="0"/>
+        </w:trPr>
+        <w:tc>
+          <w:tcPr>
+            <w:cnfStyle w:val="001000000000" w:firstRow="0" w:lastRow="0" w:firstColumn="1" w:lastColumn="0" w:oddVBand="0" w:evenVBand="0" w:oddHBand="0" w:evenHBand="0" w:firstRowFirstColumn="0" w:firstRowLastColumn="0" w:lastRowFirstColumn="0" w:lastRowLastColumn="0"/>
+            <w:tcW w:w="3369" w:type="dxa"/>
+          </w:tcPr>
+          <w:p>
+            <w:r>
+              <w:t>S-Sätze</w:t>
+            </w:r>
+          </w:p>
+        </w:tc>
+        <w:tc>
+          <w:tcPr>
+            <w:tcW w:w="5843" w:type="dxa"/>
+          </w:tcPr>
+          <w:p>
+            <w:pPr>
+              <w:cnfStyle w:val="000000100000" w:firstRow="0" w:lastRow="0" w:firstColumn="0" w:lastColumn="0" w:oddVBand="0" w:evenVBand="0" w:oddHBand="1" w:evenHBand="0" w:firstRowFirstColumn="0" w:firstRowLastColumn="0" w:lastRowFirstColumn="0" w:lastRowLastColumn="0"/>
+            </w:pPr>
+            <w:r>
+              <w:t>27-38</w:t>
+            </w:r>
+          </w:p>
+        </w:tc>
+      </w:tr>
+      <w:tr>
+        <w:tc>
+          <w:tcPr>
+            <w:cnfStyle w:val="001000000000" w:firstRow="0" w:lastRow="0" w:firstColumn="1" w:lastColumn="0" w:oddVBand="0" w:evenVBand="0" w:oddHBand="0" w:evenHBand="0" w:firstRowFirstColumn="0" w:firstRowLastColumn="0" w:lastRowFirstColumn="0" w:lastRowLastColumn="0"/>
+            <w:tcW w:w="3369" w:type="dxa"/>
+          </w:tcPr>
+          <w:p>
+            <w:r>
+              <w:t>P-Sätze</w:t>
+            </w:r>
+          </w:p>
+        </w:tc>
+        <w:tc>
+          <w:tcPr>
+            <w:tcW w:w="5843" w:type="dxa"/>
+          </w:tcPr>
+          <w:p>
+            <w:pPr>
+              <w:cnfStyle w:val="000000000000" w:firstRow="0" w:lastRow="0" w:firstColumn="0" w:lastColumn="0" w:oddVBand="0" w:evenVBand="0" w:oddHBand="0" w:evenHBand="0" w:firstRowFirstColumn="0" w:firstRowLastColumn="0" w:lastRowFirstColumn="0" w:lastRowLastColumn="0"/>
+            </w:pPr>
+          </w:p>
+        </w:tc>
+      </w:tr>
+      <w:tr>
+        <w:trPr>
+          <w:cnfStyle w:val="000000100000" w:firstRow="0" w:lastRow="0" w:firstColumn="0" w:lastColumn="0" w:oddVBand="0" w:evenVBand="0" w:oddHBand="1" w:evenHBand="0" w:firstRowFirstColumn="0" w:firstRowLastColumn="0" w:lastRowFirstColumn="0" w:lastRowLastColumn="0"/>
+        </w:trPr>
+        <w:tc>
+          <w:tcPr>
+            <w:cnfStyle w:val="001000000000" w:firstRow="0" w:lastRow="0" w:firstColumn="1" w:lastColumn="0" w:oddVBand="0" w:evenVBand="0" w:oddHBand="0" w:evenHBand="0" w:firstRowFirstColumn="0" w:firstRowLastColumn="0" w:lastRowFirstColumn="0" w:lastRowLastColumn="0"/>
+            <w:tcW w:w="3369" w:type="dxa"/>
+          </w:tcPr>
+          <w:p>
+            <w:r>
+              <w:t>H-Sätze</w:t>
+            </w:r>
+          </w:p>
+        </w:tc>
+        <w:tc>
+          <w:tcPr>
+            <w:tcW w:w="5843" w:type="dxa"/>
+          </w:tcPr>
+          <w:p>
+            <w:pPr>
+              <w:cnfStyle w:val="000000100000" w:firstRow="0" w:lastRow="0" w:firstColumn="0" w:lastColumn="0" w:oddVBand="0" w:evenVBand="0" w:oddHBand="1" w:evenHBand="0" w:firstRowFirstColumn="0" w:firstRowLastColumn="0" w:lastRowFirstColumn="0" w:lastRowLastColumn="0"/>
+            </w:pPr>
+            <w:r>
+              <w:t>5</w:t>
+            </w:r>
+          </w:p>
+        </w:tc>
+      </w:tr>
+      <w:tr>
+        <w:tc>
+          <w:tcPr>
+            <w:cnfStyle w:val="001000000000" w:firstRow="0" w:lastRow="0" w:firstColumn="1" w:lastColumn="0" w:oddVBand="0" w:evenVBand="0" w:oddHBand="0" w:evenHBand="0" w:firstRowFirstColumn="0" w:firstRowLastColumn="0" w:lastRowFirstColumn="0" w:lastRowLastColumn="0"/>
+            <w:tcW w:w="3369" w:type="dxa"/>
+          </w:tcPr>
+          <w:p>
+            <w:r>
+              <w:t>Gefahr</w:t>
+            </w:r>
+            <w:r>
+              <w:t>stoff</w:t>
+            </w:r>
+          </w:p>
+        </w:tc>
+        <w:tc>
+          <w:tcPr>
+            <w:tcW w:w="5843" w:type="dxa"/>
+          </w:tcPr>
+          <w:p>
+            <w:pPr>
+              <w:cnfStyle w:val="000000000000" w:firstRow="0" w:lastRow="0" w:firstColumn="0" w:lastColumn="0" w:oddVBand="0" w:evenVBand="0" w:oddHBand="0" w:evenHBand="0" w:firstRowFirstColumn="0" w:firstRowLastColumn="0" w:lastRowFirstColumn="0" w:lastRowLastColumn="0"/>
+            </w:pPr>
+            <w:r>
+              <w:t>Ja</w:t>
+            </w:r>
+          </w:p>
+        </w:tc>
+      </w:tr>
+    </w:tbl>
+    <w:p/>
+    <w:p>
+      <w:r>
+        <w:t xml:space="preserve">Weiterhin wurde für den Stoff das Gefahrstoffsymbol „Totenkopf“ und </w:t>
+      </w:r>
+      <w:r>
+        <w:t xml:space="preserve">„Gasflasche“ ausgewählt. </w:t>
+      </w:r>
+      <w:r>
+        <w:t>Über die Schaltfläche „SDB hochladen“ wurde die PDF-Datei „Sicherheitsdatenblatt_Catalase.pdf“ hochgeladen und eingetragen.</w:t>
+      </w:r>
+    </w:p>
+    <w:p>
+      <w:r>
+        <w:t>Anschließend wurde ü</w:t>
+      </w:r>
+      <w:r>
+        <w:t xml:space="preserve">ber </w:t>
+      </w:r>
+      <w:r>
+        <w:t>die Schaltfläche „Lieferung eintragen“</w:t>
+      </w:r>
+      <w:r>
+        <w:t xml:space="preserve"> eine Lieferung mit den folgenden Werten eingetragen:</w:t>
+      </w:r>
+    </w:p>
+    <w:p>
+      <w:pPr>
+        <w:pStyle w:val="Beschriftung"/>
+        <w:keepNext/>
+      </w:pPr>
+      <w:bookmarkStart w:id="47" w:name="_Toc458609676"/>
+      <w:r>
+        <w:lastRenderedPageBreak/>
+        <w:t xml:space="preserve">Tabelle </w:t>
+      </w:r>
+      <w:fldSimple w:instr=" SEQ Tabelle \* ARABIC ">
+        <w:r>
+          <w:rPr>
+            <w:noProof/>
+          </w:rPr>
+          <w:t>4</w:t>
+        </w:r>
+      </w:fldSimple>
+      <w:r>
+        <w:t xml:space="preserve">: Werte der </w:t>
+      </w:r>
+      <w:r>
+        <w:t>manuell einzutragenden</w:t>
+      </w:r>
+      <w:bookmarkStart w:id="48" w:name="_GoBack"/>
+      <w:bookmarkEnd w:id="48"/>
+      <w:r>
+        <w:t xml:space="preserve"> </w:t>
+      </w:r>
+      <w:r>
+        <w:t>Lieferung</w:t>
+      </w:r>
+      <w:bookmarkEnd w:id="47"/>
+    </w:p>
+    <w:tbl>
+      <w:tblPr>
+        <w:tblStyle w:val="HelleSchattierung"/>
+        <w:tblW w:w="0" w:type="auto"/>
+        <w:tblLook w:val="04A0" w:firstRow="1" w:lastRow="0" w:firstColumn="1" w:lastColumn="0" w:noHBand="0" w:noVBand="1"/>
+      </w:tblPr>
+      <w:tblGrid>
+        <w:gridCol w:w="3369"/>
+        <w:gridCol w:w="5843"/>
+      </w:tblGrid>
+      <w:tr>
+        <w:trPr>
+          <w:cnfStyle w:val="100000000000" w:firstRow="1" w:lastRow="0" w:firstColumn="0" w:lastColumn="0" w:oddVBand="0" w:evenVBand="0" w:oddHBand="0" w:evenHBand="0" w:firstRowFirstColumn="0" w:firstRowLastColumn="0" w:lastRowFirstColumn="0" w:lastRowLastColumn="0"/>
+          <w:cantSplit/>
+        </w:trPr>
+        <w:tc>
+          <w:tcPr>
+            <w:cnfStyle w:val="001000000000" w:firstRow="0" w:lastRow="0" w:firstColumn="1" w:lastColumn="0" w:oddVBand="0" w:evenVBand="0" w:oddHBand="0" w:evenHBand="0" w:firstRowFirstColumn="0" w:firstRowLastColumn="0" w:lastRowFirstColumn="0" w:lastRowLastColumn="0"/>
+            <w:tcW w:w="3369" w:type="dxa"/>
+          </w:tcPr>
+          <w:p>
+            <w:pPr>
+              <w:keepNext/>
+              <w:keepLines/>
+            </w:pPr>
+            <w:r>
+              <w:t>Lieferung</w:t>
+            </w:r>
+          </w:p>
+        </w:tc>
+        <w:tc>
+          <w:tcPr>
+            <w:tcW w:w="5843" w:type="dxa"/>
+          </w:tcPr>
+          <w:p>
+            <w:pPr>
+              <w:keepNext/>
+              <w:keepLines/>
+              <w:cnfStyle w:val="100000000000" w:firstRow="1" w:lastRow="0" w:firstColumn="0" w:lastColumn="0" w:oddVBand="0" w:evenVBand="0" w:oddHBand="0" w:evenHBand="0" w:firstRowFirstColumn="0" w:firstRowLastColumn="0" w:lastRowFirstColumn="0" w:lastRowLastColumn="0"/>
+            </w:pPr>
+            <w:r>
+              <w:t>Werte</w:t>
+            </w:r>
+          </w:p>
+        </w:tc>
+      </w:tr>
+      <w:tr>
+        <w:trPr>
+          <w:cnfStyle w:val="000000100000" w:firstRow="0" w:lastRow="0" w:firstColumn="0" w:lastColumn="0" w:oddVBand="0" w:evenVBand="0" w:oddHBand="1" w:evenHBand="0" w:firstRowFirstColumn="0" w:firstRowLastColumn="0" w:lastRowFirstColumn="0" w:lastRowLastColumn="0"/>
+          <w:cantSplit/>
+        </w:trPr>
+        <w:tc>
+          <w:tcPr>
+            <w:cnfStyle w:val="001000000000" w:firstRow="0" w:lastRow="0" w:firstColumn="1" w:lastColumn="0" w:oddVBand="0" w:evenVBand="0" w:oddHBand="0" w:evenHBand="0" w:firstRowFirstColumn="0" w:firstRowLastColumn="0" w:lastRowFirstColumn="0" w:lastRowLastColumn="0"/>
+            <w:tcW w:w="3369" w:type="dxa"/>
+          </w:tcPr>
+          <w:p>
+            <w:pPr>
+              <w:keepNext/>
+              <w:keepLines/>
+            </w:pPr>
+            <w:r>
+              <w:t>Stoff</w:t>
+            </w:r>
+          </w:p>
+        </w:tc>
+        <w:tc>
+          <w:tcPr>
+            <w:tcW w:w="5843" w:type="dxa"/>
+          </w:tcPr>
+          <w:p>
+            <w:pPr>
+              <w:keepNext/>
+              <w:keepLines/>
+              <w:cnfStyle w:val="000000100000" w:firstRow="0" w:lastRow="0" w:firstColumn="0" w:lastColumn="0" w:oddVBand="0" w:evenVBand="0" w:oddHBand="1" w:evenHBand="0" w:firstRowFirstColumn="0" w:firstRowLastColumn="0" w:lastRowFirstColumn="0" w:lastRowLastColumn="0"/>
+            </w:pPr>
+            <w:proofErr w:type="spellStart"/>
+            <w:r>
+              <w:t>Catalase</w:t>
+            </w:r>
+            <w:proofErr w:type="spellEnd"/>
+          </w:p>
+        </w:tc>
+      </w:tr>
+      <w:tr>
+        <w:trPr>
+          <w:cantSplit/>
+        </w:trPr>
+        <w:tc>
+          <w:tcPr>
+            <w:cnfStyle w:val="001000000000" w:firstRow="0" w:lastRow="0" w:firstColumn="1" w:lastColumn="0" w:oddVBand="0" w:evenVBand="0" w:oddHBand="0" w:evenHBand="0" w:firstRowFirstColumn="0" w:firstRowLastColumn="0" w:lastRowFirstColumn="0" w:lastRowLastColumn="0"/>
+            <w:tcW w:w="3369" w:type="dxa"/>
+          </w:tcPr>
+          <w:p>
+            <w:pPr>
+              <w:keepNext/>
+              <w:keepLines/>
+            </w:pPr>
+            <w:r>
+              <w:t>Hersteller</w:t>
+            </w:r>
+          </w:p>
+        </w:tc>
+        <w:tc>
+          <w:tcPr>
+            <w:tcW w:w="5843" w:type="dxa"/>
+          </w:tcPr>
+          <w:p>
+            <w:pPr>
+              <w:keepNext/>
+              <w:keepLines/>
+              <w:cnfStyle w:val="000000000000" w:firstRow="0" w:lastRow="0" w:firstColumn="0" w:lastColumn="0" w:oddVBand="0" w:evenVBand="0" w:oddHBand="0" w:evenHBand="0" w:firstRowFirstColumn="0" w:firstRowLastColumn="0" w:lastRowFirstColumn="0" w:lastRowLastColumn="0"/>
+            </w:pPr>
+            <w:r>
+              <w:t>Fischer Scientific</w:t>
+            </w:r>
+          </w:p>
+        </w:tc>
+      </w:tr>
+      <w:tr>
+        <w:trPr>
+          <w:cnfStyle w:val="000000100000" w:firstRow="0" w:lastRow="0" w:firstColumn="0" w:lastColumn="0" w:oddVBand="0" w:evenVBand="0" w:oddHBand="1" w:evenHBand="0" w:firstRowFirstColumn="0" w:firstRowLastColumn="0" w:lastRowFirstColumn="0" w:lastRowLastColumn="0"/>
+          <w:cantSplit/>
+        </w:trPr>
+        <w:tc>
+          <w:tcPr>
+            <w:cnfStyle w:val="001000000000" w:firstRow="0" w:lastRow="0" w:firstColumn="1" w:lastColumn="0" w:oddVBand="0" w:evenVBand="0" w:oddHBand="0" w:evenHBand="0" w:firstRowFirstColumn="0" w:firstRowLastColumn="0" w:lastRowFirstColumn="0" w:lastRowLastColumn="0"/>
+            <w:tcW w:w="3369" w:type="dxa"/>
+          </w:tcPr>
+          <w:p>
+            <w:pPr>
+              <w:keepNext/>
+              <w:keepLines/>
+            </w:pPr>
+            <w:r>
+              <w:t>Molmasse</w:t>
+            </w:r>
+          </w:p>
+        </w:tc>
+        <w:tc>
+          <w:tcPr>
+            <w:tcW w:w="5843" w:type="dxa"/>
+          </w:tcPr>
+          <w:p>
+            <w:pPr>
+              <w:keepNext/>
+              <w:keepLines/>
+              <w:cnfStyle w:val="000000100000" w:firstRow="0" w:lastRow="0" w:firstColumn="0" w:lastColumn="0" w:oddVBand="0" w:evenVBand="0" w:oddHBand="1" w:evenHBand="0" w:firstRowFirstColumn="0" w:firstRowLastColumn="0" w:lastRowFirstColumn="0" w:lastRowLastColumn="0"/>
+            </w:pPr>
+          </w:p>
+        </w:tc>
+      </w:tr>
+      <w:tr>
+        <w:trPr>
+          <w:cantSplit/>
+        </w:trPr>
+        <w:tc>
+          <w:tcPr>
+            <w:cnfStyle w:val="001000000000" w:firstRow="0" w:lastRow="0" w:firstColumn="1" w:lastColumn="0" w:oddVBand="0" w:evenVBand="0" w:oddHBand="0" w:evenHBand="0" w:firstRowFirstColumn="0" w:firstRowLastColumn="0" w:lastRowFirstColumn="0" w:lastRowLastColumn="0"/>
+            <w:tcW w:w="3369" w:type="dxa"/>
+          </w:tcPr>
+          <w:p>
+            <w:pPr>
+              <w:keepNext/>
+              <w:keepLines/>
+            </w:pPr>
+            <w:r>
+              <w:t>Batch-Nummer</w:t>
+            </w:r>
+          </w:p>
+        </w:tc>
+        <w:tc>
+          <w:tcPr>
+            <w:tcW w:w="5843" w:type="dxa"/>
+          </w:tcPr>
+          <w:p>
+            <w:pPr>
+              <w:keepNext/>
+              <w:keepLines/>
+              <w:cnfStyle w:val="000000000000" w:firstRow="0" w:lastRow="0" w:firstColumn="0" w:lastColumn="0" w:oddVBand="0" w:evenVBand="0" w:oddHBand="0" w:evenHBand="0" w:firstRowFirstColumn="0" w:firstRowLastColumn="0" w:lastRowFirstColumn="0" w:lastRowLastColumn="0"/>
+            </w:pPr>
+            <w:proofErr w:type="spellStart"/>
+            <w:r>
+              <w:t>k.A</w:t>
+            </w:r>
+            <w:proofErr w:type="spellEnd"/>
+            <w:r>
+              <w:t>.</w:t>
+            </w:r>
+          </w:p>
+        </w:tc>
+      </w:tr>
+      <w:tr>
+        <w:trPr>
+          <w:cnfStyle w:val="000000100000" w:firstRow="0" w:lastRow="0" w:firstColumn="0" w:lastColumn="0" w:oddVBand="0" w:evenVBand="0" w:oddHBand="1" w:evenHBand="0" w:firstRowFirstColumn="0" w:firstRowLastColumn="0" w:lastRowFirstColumn="0" w:lastRowLastColumn="0"/>
+          <w:cantSplit/>
+        </w:trPr>
+        <w:tc>
+          <w:tcPr>
+            <w:cnfStyle w:val="001000000000" w:firstRow="0" w:lastRow="0" w:firstColumn="1" w:lastColumn="0" w:oddVBand="0" w:evenVBand="0" w:oddHBand="0" w:evenHBand="0" w:firstRowFirstColumn="0" w:firstRowLastColumn="0" w:lastRowFirstColumn="0" w:lastRowLastColumn="0"/>
+            <w:tcW w:w="3369" w:type="dxa"/>
+          </w:tcPr>
+          <w:p>
+            <w:pPr>
+              <w:keepNext/>
+              <w:keepLines/>
+            </w:pPr>
+            <w:r>
+              <w:t>Menge</w:t>
+            </w:r>
+          </w:p>
+        </w:tc>
+        <w:tc>
+          <w:tcPr>
+            <w:tcW w:w="5843" w:type="dxa"/>
+          </w:tcPr>
+          <w:p>
+            <w:pPr>
+              <w:keepNext/>
+              <w:keepLines/>
+              <w:cnfStyle w:val="000000100000" w:firstRow="0" w:lastRow="0" w:firstColumn="0" w:lastColumn="0" w:oddVBand="0" w:evenVBand="0" w:oddHBand="1" w:evenHBand="0" w:firstRowFirstColumn="0" w:firstRowLastColumn="0" w:lastRowFirstColumn="0" w:lastRowLastColumn="0"/>
+            </w:pPr>
+            <w:r>
+              <w:t>10 mg</w:t>
+            </w:r>
+          </w:p>
+        </w:tc>
+      </w:tr>
+      <w:tr>
+        <w:trPr>
+          <w:cantSplit/>
+        </w:trPr>
+        <w:tc>
+          <w:tcPr>
+            <w:cnfStyle w:val="001000000000" w:firstRow="0" w:lastRow="0" w:firstColumn="1" w:lastColumn="0" w:oddVBand="0" w:evenVBand="0" w:oddHBand="0" w:evenHBand="0" w:firstRowFirstColumn="0" w:firstRowLastColumn="0" w:lastRowFirstColumn="0" w:lastRowLastColumn="0"/>
+            <w:tcW w:w="3369" w:type="dxa"/>
+          </w:tcPr>
+          <w:p>
+            <w:pPr>
+              <w:keepNext/>
+              <w:keepLines/>
+            </w:pPr>
+            <w:r>
+              <w:t>Qualität</w:t>
+            </w:r>
+          </w:p>
+        </w:tc>
+        <w:tc>
+          <w:tcPr>
+            <w:tcW w:w="5843" w:type="dxa"/>
+          </w:tcPr>
+          <w:p>
+            <w:pPr>
+              <w:keepNext/>
+              <w:keepLines/>
+              <w:cnfStyle w:val="000000000000" w:firstRow="0" w:lastRow="0" w:firstColumn="0" w:lastColumn="0" w:oddVBand="0" w:evenVBand="0" w:oddHBand="0" w:evenHBand="0" w:firstRowFirstColumn="0" w:firstRowLastColumn="0" w:lastRowFirstColumn="0" w:lastRowLastColumn="0"/>
+            </w:pPr>
+          </w:p>
+        </w:tc>
+      </w:tr>
+      <w:tr>
+        <w:trPr>
+          <w:cnfStyle w:val="000000100000" w:firstRow="0" w:lastRow="0" w:firstColumn="0" w:lastColumn="0" w:oddVBand="0" w:evenVBand="0" w:oddHBand="1" w:evenHBand="0" w:firstRowFirstColumn="0" w:firstRowLastColumn="0" w:lastRowFirstColumn="0" w:lastRowLastColumn="0"/>
+          <w:cantSplit/>
+        </w:trPr>
+        <w:tc>
+          <w:tcPr>
+            <w:cnfStyle w:val="001000000000" w:firstRow="0" w:lastRow="0" w:firstColumn="1" w:lastColumn="0" w:oddVBand="0" w:evenVBand="0" w:oddHBand="0" w:evenHBand="0" w:firstRowFirstColumn="0" w:firstRowLastColumn="0" w:lastRowFirstColumn="0" w:lastRowLastColumn="0"/>
+            <w:tcW w:w="3369" w:type="dxa"/>
+          </w:tcPr>
+          <w:p>
+            <w:pPr>
+              <w:keepNext/>
+              <w:keepLines/>
+            </w:pPr>
+            <w:r>
+              <w:t>Lieferdatum</w:t>
+            </w:r>
+          </w:p>
+        </w:tc>
+        <w:tc>
+          <w:tcPr>
+            <w:tcW w:w="5843" w:type="dxa"/>
+          </w:tcPr>
+          <w:p>
+            <w:pPr>
+              <w:keepNext/>
+              <w:keepLines/>
+              <w:cnfStyle w:val="000000100000" w:firstRow="0" w:lastRow="0" w:firstColumn="0" w:lastColumn="0" w:oddVBand="0" w:evenVBand="0" w:oddHBand="1" w:evenHBand="0" w:firstRowFirstColumn="0" w:firstRowLastColumn="0" w:lastRowFirstColumn="0" w:lastRowLastColumn="0"/>
+            </w:pPr>
+            <w:r>
+              <w:t>21.05.2016</w:t>
+            </w:r>
+          </w:p>
+        </w:tc>
+      </w:tr>
+      <w:tr>
+        <w:trPr>
+          <w:cantSplit/>
+        </w:trPr>
+        <w:tc>
+          <w:tcPr>
+            <w:cnfStyle w:val="001000000000" w:firstRow="0" w:lastRow="0" w:firstColumn="1" w:lastColumn="0" w:oddVBand="0" w:evenVBand="0" w:oddHBand="0" w:evenHBand="0" w:firstRowFirstColumn="0" w:firstRowLastColumn="0" w:lastRowFirstColumn="0" w:lastRowLastColumn="0"/>
+            <w:tcW w:w="3369" w:type="dxa"/>
+          </w:tcPr>
+          <w:p>
+            <w:pPr>
+              <w:keepNext/>
+              <w:keepLines/>
+            </w:pPr>
+            <w:r>
+              <w:t>Öffnungsdatum</w:t>
+            </w:r>
+          </w:p>
+        </w:tc>
+        <w:tc>
+          <w:tcPr>
+            <w:tcW w:w="5843" w:type="dxa"/>
+          </w:tcPr>
+          <w:p>
+            <w:pPr>
+              <w:keepNext/>
+              <w:keepLines/>
+              <w:cnfStyle w:val="000000000000" w:firstRow="0" w:lastRow="0" w:firstColumn="0" w:lastColumn="0" w:oddVBand="0" w:evenVBand="0" w:oddHBand="0" w:evenHBand="0" w:firstRowFirstColumn="0" w:firstRowLastColumn="0" w:lastRowFirstColumn="0" w:lastRowLastColumn="0"/>
+            </w:pPr>
+            <w:r>
+              <w:t>22.05.2016</w:t>
+            </w:r>
+          </w:p>
+        </w:tc>
+      </w:tr>
+      <w:tr>
+        <w:trPr>
+          <w:cnfStyle w:val="000000100000" w:firstRow="0" w:lastRow="0" w:firstColumn="0" w:lastColumn="0" w:oddVBand="0" w:evenVBand="0" w:oddHBand="1" w:evenHBand="0" w:firstRowFirstColumn="0" w:firstRowLastColumn="0" w:lastRowFirstColumn="0" w:lastRowLastColumn="0"/>
+          <w:cantSplit/>
+        </w:trPr>
+        <w:tc>
+          <w:tcPr>
+            <w:cnfStyle w:val="001000000000" w:firstRow="0" w:lastRow="0" w:firstColumn="1" w:lastColumn="0" w:oddVBand="0" w:evenVBand="0" w:oddHBand="0" w:evenHBand="0" w:firstRowFirstColumn="0" w:firstRowLastColumn="0" w:lastRowFirstColumn="0" w:lastRowLastColumn="0"/>
+            <w:tcW w:w="3369" w:type="dxa"/>
+          </w:tcPr>
+          <w:p>
+            <w:pPr>
+              <w:keepNext/>
+              <w:keepLines/>
+            </w:pPr>
+            <w:r>
+              <w:t>Lagerungsvorschrift</w:t>
+            </w:r>
+          </w:p>
+        </w:tc>
+        <w:tc>
+          <w:tcPr>
+            <w:tcW w:w="5843" w:type="dxa"/>
+          </w:tcPr>
+          <w:p>
+            <w:pPr>
+              <w:keepNext/>
+              <w:keepLines/>
+              <w:cnfStyle w:val="000000100000" w:firstRow="0" w:lastRow="0" w:firstColumn="0" w:lastColumn="0" w:oddVBand="0" w:evenVBand="0" w:oddHBand="1" w:evenHBand="0" w:firstRowFirstColumn="0" w:firstRowLastColumn="0" w:lastRowFirstColumn="0" w:lastRowLastColumn="0"/>
+            </w:pPr>
+            <w:r>
+              <w:t>-20 °C</w:t>
+            </w:r>
+          </w:p>
+        </w:tc>
+      </w:tr>
+      <w:tr>
+        <w:trPr>
+          <w:cantSplit/>
+        </w:trPr>
+        <w:tc>
+          <w:tcPr>
+            <w:cnfStyle w:val="001000000000" w:firstRow="0" w:lastRow="0" w:firstColumn="1" w:lastColumn="0" w:oddVBand="0" w:evenVBand="0" w:oddHBand="0" w:evenHBand="0" w:firstRowFirstColumn="0" w:firstRowLastColumn="0" w:lastRowFirstColumn="0" w:lastRowLastColumn="0"/>
+            <w:tcW w:w="3369" w:type="dxa"/>
+          </w:tcPr>
+          <w:p>
+            <w:pPr>
+              <w:keepNext/>
+              <w:keepLines/>
+            </w:pPr>
+            <w:r>
+              <w:t>Sicherheitsdatenblatt</w:t>
+            </w:r>
+          </w:p>
+        </w:tc>
+        <w:tc>
+          <w:tcPr>
+            <w:tcW w:w="5843" w:type="dxa"/>
+          </w:tcPr>
+          <w:p>
+            <w:pPr>
+              <w:keepNext/>
+              <w:keepLines/>
+              <w:cnfStyle w:val="000000000000" w:firstRow="0" w:lastRow="0" w:firstColumn="0" w:lastColumn="0" w:oddVBand="0" w:evenVBand="0" w:oddHBand="0" w:evenHBand="0" w:firstRowFirstColumn="0" w:firstRowLastColumn="0" w:lastRowFirstColumn="0" w:lastRowLastColumn="0"/>
+            </w:pPr>
+            <w:r>
+              <w:t>Sicherheitsdatenblatt_Catalase.pdf</w:t>
+            </w:r>
+          </w:p>
+        </w:tc>
+      </w:tr>
+      <w:tr>
+        <w:trPr>
+          <w:cnfStyle w:val="000000100000" w:firstRow="0" w:lastRow="0" w:firstColumn="0" w:lastColumn="0" w:oddVBand="0" w:evenVBand="0" w:oddHBand="1" w:evenHBand="0" w:firstRowFirstColumn="0" w:firstRowLastColumn="0" w:lastRowFirstColumn="0" w:lastRowLastColumn="0"/>
+          <w:cantSplit/>
+        </w:trPr>
+        <w:tc>
+          <w:tcPr>
+            <w:cnfStyle w:val="001000000000" w:firstRow="0" w:lastRow="0" w:firstColumn="1" w:lastColumn="0" w:oddVBand="0" w:evenVBand="0" w:oddHBand="0" w:evenHBand="0" w:firstRowFirstColumn="0" w:firstRowLastColumn="0" w:lastRowFirstColumn="0" w:lastRowLastColumn="0"/>
+            <w:tcW w:w="3369" w:type="dxa"/>
+          </w:tcPr>
+          <w:p>
+            <w:r>
+              <w:t>Verbraucht</w:t>
+            </w:r>
+          </w:p>
+        </w:tc>
+        <w:tc>
+          <w:tcPr>
+            <w:tcW w:w="5843" w:type="dxa"/>
+          </w:tcPr>
+          <w:p>
+            <w:pPr>
+              <w:cnfStyle w:val="000000100000" w:firstRow="0" w:lastRow="0" w:firstColumn="0" w:lastColumn="0" w:oddVBand="0" w:evenVBand="0" w:oddHBand="1" w:evenHBand="0" w:firstRowFirstColumn="0" w:firstRowLastColumn="0" w:lastRowFirstColumn="0" w:lastRowLastColumn="0"/>
+            </w:pPr>
+            <w:r>
+              <w:t>Ja</w:t>
+            </w:r>
+          </w:p>
+        </w:tc>
+      </w:tr>
+    </w:tbl>
+    <w:p/>
+    <w:p>
+      <w:r>
+        <w:t>In der Übersicht darf diese Lieferung nur zu sehen sein, wenn der Filter „Verbrauchtes einschließen“ ausgewählt wurde.</w:t>
+      </w:r>
+      <w:r>
+        <w:t xml:space="preserve"> Über die Schaltfläche mit der grünen Lupe neben dem Eintrag wurden die gespeicherten Werte auf Abweichungen von den Eingaben geprüft. Dann wurde die manuell eingetragene Lieferung bearbeitet, um die gleichen Werte wie die importierte Lieferung zu haben. Über die Schaltfläche „Inhalt Chemikalienschrank“ wurde ein Report generiert, der alle Chemikalien mit der Lieferungsvorschrift „RT, Chemikalienschrank“ einschließt</w:t>
+      </w:r>
+      <w:r>
         <w:t>.</w:t>
       </w:r>
     </w:p>
     <w:p>
-      <w:pPr>
-        <w:rPr>
-          <w:rFonts w:cs="Arial"/>
-        </w:rPr>
-      </w:pPr>
-      <w:r>
-        <w:rPr>
-          <w:rFonts w:cs="Arial"/>
-        </w:rPr>
-        <w:t>Weiterhin wurde ein Export-Tool für die Generierung eines Reports geschrieben, der alle in einem bestimmten Schrank gelagerten Chemikalien in eine druckfertige Excel-Ansicht exportiert und zum Download bereitstellt.</w:t>
-      </w:r>
-    </w:p>
-    <w:p>
-      <w:pPr>
-        <w:pStyle w:val="berschrift2"/>
-        <w:rPr>
-          <w:rFonts w:cs="Arial"/>
-        </w:rPr>
-      </w:pPr>
-      <w:bookmarkStart w:id="43" w:name="_Toc458518816"/>
-      <w:r>
-        <w:rPr>
-          <w:rFonts w:cs="Arial"/>
-        </w:rPr>
-        <w:t>Dokumentation</w:t>
-      </w:r>
-      <w:bookmarkEnd w:id="43"/>
-    </w:p>
-    <w:p>
-      <w:pPr>
-        <w:rPr>
-          <w:rFonts w:cs="Arial"/>
-        </w:rPr>
-      </w:pPr>
-      <w:r>
-        <w:rPr>
-          <w:rFonts w:cs="Arial"/>
-        </w:rPr>
-        <w:t xml:space="preserve">Für die Benutzung des Webinterfaces wurde </w:t>
-      </w:r>
-      <w:r>
-        <w:rPr>
-          <w:rFonts w:cs="Arial"/>
-        </w:rPr>
-        <w:t xml:space="preserve">ein kurzes Handbuch geschrieben, das die grundlegenden Schritte zur Verwaltung der Chemikalien stichpunktartig zusammenfasst. </w:t>
-      </w:r>
-      <w:r>
-        <w:rPr>
-          <w:rFonts w:cs="Arial"/>
-        </w:rPr>
-        <w:t xml:space="preserve">Die Benutzung des Administrator-Bereiches ist ebenfalls beschrieben, sollte aber nur von Personal mit Erfahrung im Umgang mit Datenbanken </w:t>
-      </w:r>
-      <w:r>
-        <w:rPr>
-          <w:rFonts w:cs="Arial"/>
-        </w:rPr>
-        <w:t>durchgeführt werden.</w:t>
-      </w:r>
-    </w:p>
-    <w:p>
-      <w:pPr>
-        <w:pStyle w:val="berschrift2"/>
-      </w:pPr>
-      <w:r>
-        <w:t>Validierung</w:t>
-      </w:r>
-    </w:p>
-    <w:p>
-      <w:pPr>
-        <w:rPr>
-          <w:rFonts w:cs="Arial"/>
-        </w:rPr>
-      </w:pPr>
-      <w:r>
-        <w:rPr>
-          <w:rFonts w:cs="Arial"/>
-        </w:rPr>
-        <w:t xml:space="preserve">Als Testprozedur wurde </w:t>
-      </w:r>
-      <w:r>
-        <w:rPr>
-          <w:rFonts w:cs="Arial"/>
-        </w:rPr>
-        <w:t>die gesamte Datenbank exportiert und gespeichert, anschließend eine Excel-Datei</w:t>
-      </w:r>
-      <w:r>
-        <w:rPr>
-          <w:rFonts w:cs="Arial"/>
-        </w:rPr>
-        <w:t xml:space="preserve"> mit einem Beispieldatensatz importiert und das zugehörige SDB eingetragen. Der Beispieldatensatz wurde bearbeitet und gelöscht und manuell wieder eingefügt. Anschließend wurde eine neue Kategorie, Unterkategorie, Lagerungsvorschrift und ein neuer Hersteller eingetragen und mit diesen Werten ein neuer Stoff und eine neue Lieferung des Stoffes erstellt. Anhand der</w:t>
-      </w:r>
-      <w:r>
-        <w:rPr>
-          <w:rFonts w:cs="Arial"/>
-        </w:rPr>
-        <w:t xml:space="preserve"> eingetragenen Lieferungen wurde ein Report generiert und heruntergeladen. Abschließend wurde die ursprüngliche Datenbank aus der Sicherheitskopie wiederhergestellt.</w:t>
-      </w:r>
-      <w:r>
-        <w:rPr>
-          <w:rFonts w:cs="Arial"/>
-        </w:rPr>
-        <w:t xml:space="preserve"> Diese Routine prüft die wichtigsten Funktionen des </w:t>
-      </w:r>
-      <w:r>
-        <w:rPr>
-          <w:rFonts w:cs="Arial"/>
-        </w:rPr>
-        <w:t>Interfaces</w:t>
-      </w:r>
-      <w:r>
-        <w:rPr>
-          <w:rFonts w:cs="Arial"/>
-        </w:rPr>
-        <w:t xml:space="preserve"> ohne das Risiko auf Datenverlust bei Fehlfunktionen, da alle Daten als Sicherheitskopie exportiert werden.</w:t>
-      </w:r>
-    </w:p>
-    <w:p>
-      <w:pPr>
-        <w:rPr>
-          <w:rFonts w:cs="Arial"/>
-        </w:rPr>
-      </w:pPr>
-    </w:p>
-    <w:p>
-      <w:pPr>
-        <w:rPr>
-          <w:rFonts w:cs="Arial"/>
-        </w:rPr>
-        <w:sectPr>
-          <w:headerReference w:type="default" r:id="rId25"/>
-          <w:pgSz w:w="11906" w:h="16838"/>
-          <w:pgMar w:top="1417" w:right="1417" w:bottom="1134" w:left="1417" w:header="708" w:footer="708" w:gutter="0"/>
-          <w:cols w:space="708"/>
-          <w:docGrid w:linePitch="360"/>
-        </w:sectPr>
-      </w:pPr>
-    </w:p>
-    <w:p>
-      <w:pPr>
-        <w:pStyle w:val="berschrift1"/>
-      </w:pPr>
-      <w:bookmarkStart w:id="44" w:name="_Toc318367895"/>
-      <w:bookmarkStart w:id="45" w:name="_Toc458518817"/>
-      <w:bookmarkStart w:id="46" w:name="_Ref318365987"/>
-      <w:bookmarkStart w:id="47" w:name="_Toc318367885"/>
-      <w:bookmarkStart w:id="48" w:name="_Toc458518795"/>
-      <w:r>
-        <w:lastRenderedPageBreak/>
-        <w:t>Zusammenfassung</w:t>
-      </w:r>
-      <w:bookmarkEnd w:id="46"/>
-      <w:bookmarkEnd w:id="47"/>
-      <w:bookmarkEnd w:id="48"/>
-    </w:p>
-    <w:p>
-      <w:pPr>
-        <w:rPr>
-          <w:rFonts w:cs="Arial"/>
-        </w:rPr>
-      </w:pPr>
-      <w:r>
-        <w:rPr>
-          <w:rFonts w:cs="Arial"/>
-        </w:rPr>
-        <w:t>Das Chemikalienmanagement ist ein essentieller Bestandteil der Laborverwaltung und der Qualitätssicherung. Dazu gehört, die Chemikalien zentral zu erfassen, die Integrität und Konsistenz der Daten zu sichern und die Zugriffe auf die Daten zu regulieren. Um diesen Anforderungen gerecht zu werden, wurde im Rahmen dieser Arbeit eine MySQ</w:t>
-      </w:r>
-      <w:r>
-        <w:rPr>
-          <w:rFonts w:cs="Arial"/>
-        </w:rPr>
-        <w:t>L</w:t>
-      </w:r>
-      <w:r>
-        <w:rPr>
-          <w:rFonts w:cs="Arial"/>
-        </w:rPr>
-        <w:t>-Datenbank mit einem Webinterface programmiert und auf einem firmeninternen Server bereitgestellt. Der Zugang zu der Benutzeroberfläche ist passwortgeschützt. Über das Interface sind grundlegende Funktionalitäten wie das Anzeigen, Bearbeiten, Einfügen und Löschen von gelieferten Chemikalien möglich sowie die Generierung eines Reports zu den Beständen in bestimmten Lagerungsorten. Über einen gesonderten Administrator-Bereich ist die Verwaltung der zugelassenen Benutzer sowie der Import und Export der Datenbank möglich sowie die manuelle Ausführung von Datenbankbefehlen. Das Projekt ist nicht für die Nutzung im Internet geeignet, es fehlen essentielle Sicherheitsmaßnahmen wie die Verschlüsselung der gespeicherten Passwörter und Maßnahmen gegen das Einbringen von Code über die Eingabemasken. Auf diese Maßnahmen wurde aufgrund der Beschränkung auf das firmeninterne Netzwerk zugunsten der Performance verzichtet.</w:t>
-      </w:r>
-    </w:p>
-    <w:p>
-      <w:pPr>
-        <w:rPr>
-          <w:rFonts w:cs="Arial"/>
-        </w:rPr>
-      </w:pPr>
-    </w:p>
-    <w:p>
-      <w:pPr>
-        <w:pStyle w:val="berschrift1"/>
-        <w:numPr>
-          <w:ilvl w:val="0"/>
-          <w:numId w:val="0"/>
-        </w:numPr>
+      <w:r>
+        <w:t xml:space="preserve">Nach der Prüfung des Reports auf Abweichungen von den eingegebenen Werten wurde im Administrator-Bereich über das Tool „phpMyAdmin“ die gespeicherte Datei mit den ursprünglichen Daten importiert, um die </w:t>
+      </w:r>
+      <w:r>
+        <w:t>Datenbank wieder mit den gespeicherten Werten zu füllen.</w:t>
+      </w:r>
+      <w:r>
+        <w:t xml:space="preserve"> </w:t>
+      </w:r>
+      <w:r>
+        <w:t xml:space="preserve">Die Software wurde bereits von Benutzern getestet. </w:t>
+      </w:r>
+      <w:r>
+        <w:t xml:space="preserve">Alle </w:t>
+      </w:r>
+      <w:r>
+        <w:t>auftretenden</w:t>
+      </w:r>
+      <w:r>
+        <w:t xml:space="preserve"> Fehler wu</w:t>
+      </w:r>
+      <w:r>
+        <w:t>rden den Entwicklern zur Behebung übergeben.</w:t>
+      </w:r>
+    </w:p>
+    <w:p>
+      <w:pPr>
+        <w:rPr>
+          <w:rFonts w:cs="Arial"/>
+        </w:rPr>
+      </w:pPr>
+    </w:p>
+    <w:p>
+      <w:pPr>
         <w:rPr>
           <w:rFonts w:cs="Arial"/>
         </w:rPr>
@@ -9917,6 +12600,178 @@
     <w:p>
       <w:pPr>
         <w:pStyle w:val="berschrift1"/>
+      </w:pPr>
+      <w:bookmarkStart w:id="49" w:name="_Ref318365987"/>
+      <w:bookmarkStart w:id="50" w:name="_Toc318367885"/>
+      <w:bookmarkStart w:id="51" w:name="_Toc458518795"/>
+      <w:bookmarkStart w:id="52" w:name="_Toc318367895"/>
+      <w:bookmarkStart w:id="53" w:name="_Toc458518817"/>
+      <w:r>
+        <w:lastRenderedPageBreak/>
+        <w:t>Zusammenfassung</w:t>
+      </w:r>
+      <w:bookmarkEnd w:id="49"/>
+      <w:bookmarkEnd w:id="50"/>
+      <w:bookmarkEnd w:id="51"/>
+    </w:p>
+    <w:p>
+      <w:pPr>
+        <w:rPr>
+          <w:rFonts w:cs="Arial"/>
+        </w:rPr>
+      </w:pPr>
+      <w:r>
+        <w:rPr>
+          <w:rFonts w:cs="Arial"/>
+        </w:rPr>
+        <w:t xml:space="preserve">Das Chemikalienmanagement ist ein essentieller Bestandteil der Laborverwaltung und der Qualitätssicherung. Dazu gehört, die Chemikalien zentral zu erfassen, die Integrität und Konsistenz der Daten zu sichern und die Zugriffe auf die Daten zu regulieren. </w:t>
+      </w:r>
+      <w:r>
+        <w:rPr>
+          <w:rFonts w:cs="Arial"/>
+        </w:rPr>
+        <w:t>Anstelle von bereits existierenden Software-Lösungen für das Chemikalienmanagement wurde eine eigne Software geschrieben, um den Funktionsumfang genau auf die eigenen Bedürfnisse anzupassen und eventuelle Erweiterungen möglich zu machen. Eine mögliche Erweiterung ist die Anbindung von anderen Inventarisierungsmethoden, zum Beispiel für Geräte, an die Datenbank oder eine Funktion, um überlagerte Chemikalien herauszufiltern und zur Entsorgung zu markieren. Ebenfalls ein wichtiger Punkt war die Möglichkeit zur lokalen Datensicherung und volle Kontrolle über die Datensicherheit.</w:t>
+      </w:r>
+    </w:p>
+    <w:p>
+      <w:pPr>
+        <w:rPr>
+          <w:rFonts w:cs="Arial"/>
+        </w:rPr>
+      </w:pPr>
+      <w:r>
+        <w:rPr>
+          <w:rFonts w:cs="Arial"/>
+        </w:rPr>
+        <w:t>Um diesen Anforderungen gerecht zu werden, wurde im Rahmen dieser Arbeit eine MySQ</w:t>
+      </w:r>
+      <w:r>
+        <w:rPr>
+          <w:rFonts w:cs="Arial"/>
+        </w:rPr>
+        <w:t>L</w:t>
+      </w:r>
+      <w:r>
+        <w:rPr>
+          <w:rFonts w:cs="Arial"/>
+        </w:rPr>
+        <w:t>-Datenbank mit einem Webinterface programmiert und auf einem firmeninternen Server bereitgestellt. Der Zugang zu der Benutzeroberfläche ist passwortgeschützt. Über das Interface sind grundlegende Funktionalitäten wie das Anzeigen, Bearbeiten, Einfügen und Löschen von gelieferten Chemikalien möglich sowie die Generierung eines Reports zu den Beständen in bestimmten Lagerungsorten. Über einen gesonderten Administrator-Bereich ist die Verwaltung der zugelassenen Benutzer</w:t>
+      </w:r>
+      <w:r>
+        <w:rPr>
+          <w:rFonts w:cs="Arial"/>
+        </w:rPr>
+        <w:t>,</w:t>
+      </w:r>
+      <w:r>
+        <w:rPr>
+          <w:rFonts w:cs="Arial"/>
+        </w:rPr>
+        <w:t xml:space="preserve"> der Import und Export der Datenbank </w:t>
+      </w:r>
+      <w:r>
+        <w:rPr>
+          <w:rFonts w:cs="Arial"/>
+        </w:rPr>
+        <w:t>sowie die manuelle Ausführung von Datenbankbefehlen</w:t>
+      </w:r>
+      <w:r>
+        <w:rPr>
+          <w:rFonts w:cs="Arial"/>
+        </w:rPr>
+        <w:t xml:space="preserve"> </w:t>
+      </w:r>
+      <w:r>
+        <w:rPr>
+          <w:rFonts w:cs="Arial"/>
+        </w:rPr>
+        <w:t>möglich. Das Projekt ist nicht für die Nutzung im Internet geeignet, es fehlen essentielle Sicherheitsmaßnahmen wie die Verschlüsselung der gespeicherten Passwörter und Maßnahmen gegen das Einbringen von Code über die Eingabemasken. Auf diese Maßnahmen wurde aufgrund der Beschränkung auf das firmeninterne Netzwerk zugunsten der Performance verzichtet.</w:t>
+      </w:r>
+      <w:r>
+        <w:rPr>
+          <w:rFonts w:cs="Arial"/>
+        </w:rPr>
+        <w:t xml:space="preserve"> </w:t>
+      </w:r>
+      <w:r>
+        <w:rPr>
+          <w:rFonts w:cs="Arial"/>
+        </w:rPr>
+        <w:t xml:space="preserve">Der Quellcode des Projektes wurde </w:t>
+      </w:r>
+      <w:r>
+        <w:rPr>
+          <w:rFonts w:cs="Arial"/>
+        </w:rPr>
+        <w:t>für alle Mitarbeiter des Projektes zugänglich auf einem internen Server</w:t>
+      </w:r>
+      <w:r>
+        <w:rPr>
+          <w:rFonts w:cs="Arial"/>
+        </w:rPr>
+        <w:t xml:space="preserve"> oder Netzlaufwerk gespeichert.</w:t>
+      </w:r>
+    </w:p>
+    <w:p>
+      <w:pPr>
+        <w:rPr>
+          <w:rFonts w:cs="Arial"/>
+        </w:rPr>
+      </w:pPr>
+      <w:r>
+        <w:rPr>
+          <w:rFonts w:cs="Arial"/>
+        </w:rPr>
+        <w:t>Die Softw</w:t>
+      </w:r>
+      <w:r>
+        <w:rPr>
+          <w:rFonts w:cs="Arial"/>
+        </w:rPr>
+        <w:t>are wurde von Benutzern auf Fehler und Probleme getestet. Weiterhin wurde eine Test-Prozedur zum systematischen Testen der Funktionalitäten entwickelt und durchgeführt. Perspektivisch könnte diese Test-Prozedur noch weiter ausgebaut und standardisiert werden, um einen größeren Teil des Funktionsumfanges abzudecken.</w:t>
+      </w:r>
+    </w:p>
+    <w:p>
+      <w:r>
+        <w:lastRenderedPageBreak/>
+        <w:t>Ebenfalls geplant ist ein verbessertes SQL-Terminal, das in den Administrator-Bereich integriert werden soll. Unter anderem soll es verbesserte Fehlerbehandlung und eventuell ein Synt</w:t>
+      </w:r>
+      <w:r>
+        <w:t>a</w:t>
+      </w:r>
+      <w:r>
+        <w:t>x-</w:t>
+      </w:r>
+      <w:proofErr w:type="spellStart"/>
+      <w:r>
+        <w:t>Highlighting</w:t>
+      </w:r>
+      <w:proofErr w:type="spellEnd"/>
+      <w:r>
+        <w:t xml:space="preserve"> besitzen. Weiterhin wäre eine Seite zur Bearbeitung der gespeicherten Kategorien, Unterkategorien, Hersteller und Lagerungshinweise denkbar, da bisher nur Administratoren diese </w:t>
+      </w:r>
+      <w:r>
+        <w:t>Einträge</w:t>
+      </w:r>
+      <w:r>
+        <w:t xml:space="preserve"> bearbeiten können.</w:t>
+      </w:r>
+    </w:p>
+    <w:p/>
+    <w:p>
+      <w:pPr>
+        <w:sectPr>
+          <w:headerReference w:type="default" r:id="rId27"/>
+          <w:pgSz w:w="11906" w:h="16838"/>
+          <w:pgMar w:top="1417" w:right="1417" w:bottom="1134" w:left="1417" w:header="708" w:footer="708" w:gutter="0"/>
+          <w:cols w:space="708"/>
+          <w:docGrid w:linePitch="360"/>
+        </w:sectPr>
+      </w:pPr>
+    </w:p>
+    <w:p>
+      <w:pPr>
+        <w:pStyle w:val="berschrift1"/>
         <w:numPr>
           <w:ilvl w:val="0"/>
           <w:numId w:val="0"/>
@@ -9932,8 +12787,8 @@
         <w:lastRenderedPageBreak/>
         <w:t>Literaturverzeichnis</w:t>
       </w:r>
-      <w:bookmarkEnd w:id="44"/>
-      <w:bookmarkEnd w:id="45"/>
+      <w:bookmarkEnd w:id="52"/>
+      <w:bookmarkEnd w:id="53"/>
     </w:p>
     <w:p>
       <w:pPr>
@@ -9947,7 +12802,7 @@
         </w:rPr>
         <w:t xml:space="preserve">[1] </w:t>
       </w:r>
-      <w:hyperlink r:id="rId27" w:anchor="whatis" w:history="1">
+      <w:hyperlink r:id="rId28" w:anchor="whatis" w:history="1">
         <w:r>
           <w:rPr>
             <w:rFonts w:cs="Arial"/>
@@ -9968,7 +12823,7 @@
         </w:rPr>
         <w:t xml:space="preserve">[2] </w:t>
       </w:r>
-      <w:hyperlink r:id="rId28" w:history="1">
+      <w:hyperlink r:id="rId29" w:history="1">
         <w:r>
           <w:rPr>
             <w:rStyle w:val="Hyperlink"/>
@@ -10008,7 +12863,7 @@
         </w:rPr>
         <w:t xml:space="preserve"> </w:t>
       </w:r>
-      <w:hyperlink r:id="rId29" w:history="1">
+      <w:hyperlink r:id="rId30" w:history="1">
         <w:r>
           <w:rPr>
             <w:rStyle w:val="Hyperlink"/>
@@ -10030,7 +12885,7 @@
         </w:rPr>
         <w:t xml:space="preserve">[4] </w:t>
       </w:r>
-      <w:hyperlink r:id="rId30" w:history="1">
+      <w:hyperlink r:id="rId31" w:history="1">
         <w:r>
           <w:rPr>
             <w:rStyle w:val="Hyperlink"/>
@@ -10114,7 +12969,7 @@
         </w:rPr>
         <w:t xml:space="preserve">] </w:t>
       </w:r>
-      <w:hyperlink r:id="rId31" w:history="1">
+      <w:hyperlink r:id="rId32" w:history="1">
         <w:r>
           <w:rPr>
             <w:rStyle w:val="Hyperlink"/>
@@ -10148,7 +13003,7 @@
         </w:rPr>
         <w:t xml:space="preserve">] </w:t>
       </w:r>
-      <w:hyperlink r:id="rId32" w:history="1">
+      <w:hyperlink r:id="rId33" w:history="1">
         <w:r>
           <w:rPr>
             <w:rStyle w:val="Hyperlink"/>
@@ -10182,7 +13037,7 @@
         </w:rPr>
         <w:t xml:space="preserve">] </w:t>
       </w:r>
-      <w:hyperlink r:id="rId33" w:history="1">
+      <w:hyperlink r:id="rId34" w:history="1">
         <w:r>
           <w:rPr>
             <w:rStyle w:val="Hyperlink"/>
@@ -10216,7 +13071,7 @@
         </w:rPr>
         <w:t xml:space="preserve">] </w:t>
       </w:r>
-      <w:hyperlink r:id="rId34" w:history="1">
+      <w:hyperlink r:id="rId35" w:history="1">
         <w:r>
           <w:rPr>
             <w:rStyle w:val="Hyperlink"/>
@@ -10250,7 +13105,7 @@
         </w:rPr>
         <w:t xml:space="preserve">] </w:t>
       </w:r>
-      <w:hyperlink r:id="rId35" w:history="1">
+      <w:hyperlink r:id="rId36" w:history="1">
         <w:r>
           <w:rPr>
             <w:rStyle w:val="Hyperlink"/>
@@ -10290,7 +13145,7 @@
         </w:rPr>
         <w:t xml:space="preserve">] </w:t>
       </w:r>
-      <w:hyperlink r:id="rId36" w:history="1">
+      <w:hyperlink r:id="rId37" w:history="1">
         <w:r>
           <w:rPr>
             <w:rStyle w:val="Hyperlink"/>
@@ -10337,7 +13192,7 @@
         </w:rPr>
         <w:t xml:space="preserve"> </w:t>
       </w:r>
-      <w:hyperlink r:id="rId37" w:history="1">
+      <w:hyperlink r:id="rId38" w:history="1">
         <w:r>
           <w:rPr>
             <w:rStyle w:val="Hyperlink"/>
@@ -10377,7 +13232,7 @@
         </w:rPr>
         <w:t xml:space="preserve">] </w:t>
       </w:r>
-      <w:hyperlink r:id="rId38" w:history="1">
+      <w:hyperlink r:id="rId39" w:history="1">
         <w:r>
           <w:rPr>
             <w:rStyle w:val="Hyperlink"/>
@@ -10399,7 +13254,7 @@
         </w:rPr>
         <w:t xml:space="preserve">[14] </w:t>
       </w:r>
-      <w:hyperlink r:id="rId39" w:history="1">
+      <w:hyperlink r:id="rId40" w:history="1">
         <w:r>
           <w:rPr>
             <w:rStyle w:val="Hyperlink"/>
@@ -10433,7 +13288,7 @@
         </w:rPr>
         <w:t xml:space="preserve">] </w:t>
       </w:r>
-      <w:hyperlink r:id="rId40" w:history="1">
+      <w:hyperlink r:id="rId41" w:history="1">
         <w:r>
           <w:rPr>
             <w:rStyle w:val="Hyperlink"/>
@@ -10473,7 +13328,7 @@
         </w:rPr>
         <w:t xml:space="preserve">] </w:t>
       </w:r>
-      <w:hyperlink r:id="rId41" w:history="1">
+      <w:hyperlink r:id="rId42" w:history="1">
         <w:r>
           <w:rPr>
             <w:rStyle w:val="Hyperlink"/>
@@ -10513,7 +13368,7 @@
         </w:rPr>
         <w:t xml:space="preserve">] </w:t>
       </w:r>
-      <w:hyperlink r:id="rId42" w:history="1">
+      <w:hyperlink r:id="rId43" w:history="1">
         <w:r>
           <w:rPr>
             <w:rStyle w:val="Hyperlink"/>
@@ -10553,7 +13408,7 @@
         </w:rPr>
         <w:t xml:space="preserve">] </w:t>
       </w:r>
-      <w:hyperlink r:id="rId43" w:history="1">
+      <w:hyperlink r:id="rId44" w:history="1">
         <w:r>
           <w:rPr>
             <w:rStyle w:val="Hyperlink"/>
@@ -10575,7 +13430,7 @@
         </w:rPr>
         <w:t xml:space="preserve">[19] </w:t>
       </w:r>
-      <w:hyperlink r:id="rId44" w:history="1">
+      <w:hyperlink r:id="rId45" w:history="1">
         <w:r>
           <w:rPr>
             <w:rStyle w:val="Hyperlink"/>
@@ -10598,7 +13453,7 @@
           <w:rFonts w:cs="Arial"/>
         </w:rPr>
         <w:sectPr>
-          <w:headerReference w:type="default" r:id="rId45"/>
+          <w:headerReference w:type="default" r:id="rId46"/>
           <w:pgSz w:w="11906" w:h="16838"/>
           <w:pgMar w:top="1417" w:right="1417" w:bottom="1134" w:left="1417" w:header="708" w:footer="708" w:gutter="0"/>
           <w:cols w:space="708"/>
@@ -10864,7 +13719,7 @@
       </w:r>
     </w:p>
     <w:sectPr>
-      <w:headerReference w:type="default" r:id="rId46"/>
+      <w:headerReference w:type="default" r:id="rId47"/>
       <w:pgSz w:w="11906" w:h="16838"/>
       <w:pgMar w:top="1417" w:right="1417" w:bottom="1134" w:left="1417" w:header="708" w:footer="708" w:gutter="0"/>
       <w:cols w:space="708"/>
@@ -10925,6 +13780,173 @@
 </file>
 
 <file path=word/header1.xml><?xml version="1.0" encoding="utf-8"?>
+<w:hdr xmlns:wpc="http://schemas.microsoft.com/office/word/2010/wordprocessingCanvas" xmlns:mc="http://schemas.openxmlformats.org/markup-compatibility/2006" xmlns:o="urn:schemas-microsoft-com:office:office" xmlns:r="http://schemas.openxmlformats.org/officeDocument/2006/relationships" xmlns:m="http://schemas.openxmlformats.org/officeDocument/2006/math" xmlns:v="urn:schemas-microsoft-com:vml" xmlns:wp14="http://schemas.microsoft.com/office/word/2010/wordprocessingDrawing" xmlns:wp="http://schemas.openxmlformats.org/drawingml/2006/wordprocessingDrawing" xmlns:w10="urn:schemas-microsoft-com:office:word" xmlns:w="http://schemas.openxmlformats.org/wordprocessingml/2006/main" xmlns:w14="http://schemas.microsoft.com/office/word/2010/wordml" xmlns:wpg="http://schemas.microsoft.com/office/word/2010/wordprocessingGroup" xmlns:wpi="http://schemas.microsoft.com/office/word/2010/wordprocessingInk" xmlns:wne="http://schemas.microsoft.com/office/word/2006/wordml" xmlns:wps="http://schemas.microsoft.com/office/word/2010/wordprocessingShape" mc:Ignorable="w14 wp14">
+  <w:p>
+    <w:pPr>
+      <w:pStyle w:val="Kopfzeile"/>
+      <w:pBdr>
+        <w:bottom w:val="single" w:sz="4" w:space="1" w:color="auto"/>
+      </w:pBdr>
+    </w:pPr>
+    <w:r>
+      <w:t>Inhalts</w:t>
+    </w:r>
+    <w:r>
+      <w:t>verzeichnis</w:t>
+    </w:r>
+    <w:r>
+      <w:tab/>
+    </w:r>
+    <w:r>
+      <w:tab/>
+      <w:t xml:space="preserve">Seite </w:t>
+    </w:r>
+    <w:r>
+      <w:fldChar w:fldCharType="begin"/>
+    </w:r>
+    <w:r>
+      <w:instrText>PAGE   \* MERGEFORMAT</w:instrText>
+    </w:r>
+    <w:r>
+      <w:fldChar w:fldCharType="separate"/>
+    </w:r>
+    <w:r>
+      <w:rPr>
+        <w:noProof/>
+      </w:rPr>
+      <w:t>I</w:t>
+    </w:r>
+    <w:r>
+      <w:fldChar w:fldCharType="end"/>
+    </w:r>
+  </w:p>
+</w:hdr>
+</file>
+
+<file path=word/header10.xml><?xml version="1.0" encoding="utf-8"?>
+<w:hdr xmlns:wpc="http://schemas.microsoft.com/office/word/2010/wordprocessingCanvas" xmlns:mc="http://schemas.openxmlformats.org/markup-compatibility/2006" xmlns:o="urn:schemas-microsoft-com:office:office" xmlns:r="http://schemas.openxmlformats.org/officeDocument/2006/relationships" xmlns:m="http://schemas.openxmlformats.org/officeDocument/2006/math" xmlns:v="urn:schemas-microsoft-com:vml" xmlns:wp14="http://schemas.microsoft.com/office/word/2010/wordprocessingDrawing" xmlns:wp="http://schemas.openxmlformats.org/drawingml/2006/wordprocessingDrawing" xmlns:w10="urn:schemas-microsoft-com:office:word" xmlns:w="http://schemas.openxmlformats.org/wordprocessingml/2006/main" xmlns:w14="http://schemas.microsoft.com/office/word/2010/wordml" xmlns:wpg="http://schemas.microsoft.com/office/word/2010/wordprocessingGroup" xmlns:wpi="http://schemas.microsoft.com/office/word/2010/wordprocessingInk" xmlns:wne="http://schemas.microsoft.com/office/word/2006/wordml" xmlns:wps="http://schemas.microsoft.com/office/word/2010/wordprocessingShape" mc:Ignorable="w14 wp14">
+  <w:p>
+    <w:pPr>
+      <w:pStyle w:val="Kopfzeile"/>
+      <w:pBdr>
+        <w:bottom w:val="single" w:sz="4" w:space="1" w:color="auto"/>
+      </w:pBdr>
+    </w:pPr>
+    <w:r>
+      <w:t>6 Zusammenfassung</w:t>
+    </w:r>
+    <w:r>
+      <w:tab/>
+    </w:r>
+    <w:r>
+      <w:tab/>
+      <w:t xml:space="preserve">Seite </w:t>
+    </w:r>
+    <w:r>
+      <w:fldChar w:fldCharType="begin"/>
+    </w:r>
+    <w:r>
+      <w:instrText>PAGE   \* MERGEFORMAT</w:instrText>
+    </w:r>
+    <w:r>
+      <w:fldChar w:fldCharType="separate"/>
+    </w:r>
+    <w:r>
+      <w:rPr>
+        <w:noProof/>
+      </w:rPr>
+      <w:t>27</w:t>
+    </w:r>
+    <w:r>
+      <w:fldChar w:fldCharType="end"/>
+    </w:r>
+  </w:p>
+</w:hdr>
+</file>
+
+<file path=word/header11.xml><?xml version="1.0" encoding="utf-8"?>
+<w:hdr xmlns:wpc="http://schemas.microsoft.com/office/word/2010/wordprocessingCanvas" xmlns:mc="http://schemas.openxmlformats.org/markup-compatibility/2006" xmlns:o="urn:schemas-microsoft-com:office:office" xmlns:r="http://schemas.openxmlformats.org/officeDocument/2006/relationships" xmlns:m="http://schemas.openxmlformats.org/officeDocument/2006/math" xmlns:v="urn:schemas-microsoft-com:vml" xmlns:wp14="http://schemas.microsoft.com/office/word/2010/wordprocessingDrawing" xmlns:wp="http://schemas.openxmlformats.org/drawingml/2006/wordprocessingDrawing" xmlns:w10="urn:schemas-microsoft-com:office:word" xmlns:w="http://schemas.openxmlformats.org/wordprocessingml/2006/main" xmlns:w14="http://schemas.microsoft.com/office/word/2010/wordml" xmlns:wpg="http://schemas.microsoft.com/office/word/2010/wordprocessingGroup" xmlns:wpi="http://schemas.microsoft.com/office/word/2010/wordprocessingInk" xmlns:wne="http://schemas.microsoft.com/office/word/2006/wordml" xmlns:wps="http://schemas.microsoft.com/office/word/2010/wordprocessingShape" mc:Ignorable="w14 wp14">
+  <w:p>
+    <w:pPr>
+      <w:pStyle w:val="Kopfzeile"/>
+      <w:pBdr>
+        <w:bottom w:val="single" w:sz="4" w:space="1" w:color="auto"/>
+      </w:pBdr>
+    </w:pPr>
+    <w:r>
+      <w:t>Literaturverzeichnis</w:t>
+    </w:r>
+    <w:r>
+      <w:tab/>
+    </w:r>
+    <w:r>
+      <w:tab/>
+      <w:t xml:space="preserve">Seite </w:t>
+    </w:r>
+    <w:r>
+      <w:fldChar w:fldCharType="begin"/>
+    </w:r>
+    <w:r>
+      <w:instrText>PAGE   \* MERGEFORMAT</w:instrText>
+    </w:r>
+    <w:r>
+      <w:fldChar w:fldCharType="separate"/>
+    </w:r>
+    <w:r>
+      <w:rPr>
+        <w:noProof/>
+      </w:rPr>
+      <w:t>28</w:t>
+    </w:r>
+    <w:r>
+      <w:fldChar w:fldCharType="end"/>
+    </w:r>
+  </w:p>
+</w:hdr>
+</file>
+
+<file path=word/header12.xml><?xml version="1.0" encoding="utf-8"?>
+<w:hdr xmlns:wpc="http://schemas.microsoft.com/office/word/2010/wordprocessingCanvas" xmlns:mc="http://schemas.openxmlformats.org/markup-compatibility/2006" xmlns:o="urn:schemas-microsoft-com:office:office" xmlns:r="http://schemas.openxmlformats.org/officeDocument/2006/relationships" xmlns:m="http://schemas.openxmlformats.org/officeDocument/2006/math" xmlns:v="urn:schemas-microsoft-com:vml" xmlns:wp14="http://schemas.microsoft.com/office/word/2010/wordprocessingDrawing" xmlns:wp="http://schemas.openxmlformats.org/drawingml/2006/wordprocessingDrawing" xmlns:w10="urn:schemas-microsoft-com:office:word" xmlns:w="http://schemas.openxmlformats.org/wordprocessingml/2006/main" xmlns:w14="http://schemas.microsoft.com/office/word/2010/wordml" xmlns:wpg="http://schemas.microsoft.com/office/word/2010/wordprocessingGroup" xmlns:wpi="http://schemas.microsoft.com/office/word/2010/wordprocessingInk" xmlns:wne="http://schemas.microsoft.com/office/word/2006/wordml" xmlns:wps="http://schemas.microsoft.com/office/word/2010/wordprocessingShape" mc:Ignorable="w14 wp14">
+  <w:p>
+    <w:pPr>
+      <w:pStyle w:val="Kopfzeile"/>
+      <w:pBdr>
+        <w:bottom w:val="single" w:sz="4" w:space="1" w:color="auto"/>
+      </w:pBdr>
+    </w:pPr>
+    <w:r>
+      <w:t>Eidesstattliche Erklärung</w:t>
+    </w:r>
+    <w:r>
+      <w:tab/>
+    </w:r>
+    <w:r>
+      <w:tab/>
+      <w:t xml:space="preserve">Seite </w:t>
+    </w:r>
+    <w:r>
+      <w:fldChar w:fldCharType="begin"/>
+    </w:r>
+    <w:r>
+      <w:instrText>PAGE   \* MERGEFORMAT</w:instrText>
+    </w:r>
+    <w:r>
+      <w:fldChar w:fldCharType="separate"/>
+    </w:r>
+    <w:r>
+      <w:rPr>
+        <w:noProof/>
+      </w:rPr>
+      <w:t>29</w:t>
+    </w:r>
+    <w:r>
+      <w:fldChar w:fldCharType="end"/>
+    </w:r>
+  </w:p>
+</w:hdr>
+</file>
+
+<file path=word/header2.xml><?xml version="1.0" encoding="utf-8"?>
 <w:hdr xmlns:wpc="http://schemas.microsoft.com/office/word/2010/wordprocessingCanvas" xmlns:mc="http://schemas.openxmlformats.org/markup-compatibility/2006" xmlns:o="urn:schemas-microsoft-com:office:office" xmlns:r="http://schemas.openxmlformats.org/officeDocument/2006/relationships" xmlns:m="http://schemas.openxmlformats.org/officeDocument/2006/math" xmlns:v="urn:schemas-microsoft-com:vml" xmlns:wp14="http://schemas.microsoft.com/office/word/2010/wordprocessingDrawing" xmlns:wp="http://schemas.openxmlformats.org/drawingml/2006/wordprocessingDrawing" xmlns:w10="urn:schemas-microsoft-com:office:word" xmlns:w="http://schemas.openxmlformats.org/wordprocessingml/2006/main" xmlns:w14="http://schemas.microsoft.com/office/word/2010/wordml" xmlns:wpg="http://schemas.microsoft.com/office/word/2010/wordprocessingGroup" xmlns:wpi="http://schemas.microsoft.com/office/word/2010/wordprocessingInk" xmlns:wne="http://schemas.microsoft.com/office/word/2006/wordml" xmlns:wps="http://schemas.microsoft.com/office/word/2010/wordprocessingShape" mc:Ignorable="w14 wp14">
   <w:p>
     <w:pPr>
@@ -10965,89 +13987,7 @@
 </w:hdr>
 </file>
 
-<file path=word/header10.xml><?xml version="1.0" encoding="utf-8"?>
-<w:hdr xmlns:wpc="http://schemas.microsoft.com/office/word/2010/wordprocessingCanvas" xmlns:mc="http://schemas.openxmlformats.org/markup-compatibility/2006" xmlns:o="urn:schemas-microsoft-com:office:office" xmlns:r="http://schemas.openxmlformats.org/officeDocument/2006/relationships" xmlns:m="http://schemas.openxmlformats.org/officeDocument/2006/math" xmlns:v="urn:schemas-microsoft-com:vml" xmlns:wp14="http://schemas.microsoft.com/office/word/2010/wordprocessingDrawing" xmlns:wp="http://schemas.openxmlformats.org/drawingml/2006/wordprocessingDrawing" xmlns:w10="urn:schemas-microsoft-com:office:word" xmlns:w="http://schemas.openxmlformats.org/wordprocessingml/2006/main" xmlns:w14="http://schemas.microsoft.com/office/word/2010/wordml" xmlns:wpg="http://schemas.microsoft.com/office/word/2010/wordprocessingGroup" xmlns:wpi="http://schemas.microsoft.com/office/word/2010/wordprocessingInk" xmlns:wne="http://schemas.microsoft.com/office/word/2006/wordml" xmlns:wps="http://schemas.microsoft.com/office/word/2010/wordprocessingShape" mc:Ignorable="w14 wp14">
-  <w:p>
-    <w:pPr>
-      <w:pStyle w:val="Kopfzeile"/>
-      <w:pBdr>
-        <w:bottom w:val="single" w:sz="4" w:space="1" w:color="auto"/>
-      </w:pBdr>
-    </w:pPr>
-    <w:r>
-      <w:t>Literaturverzeichnis</w:t>
-    </w:r>
-    <w:r>
-      <w:tab/>
-    </w:r>
-    <w:r>
-      <w:tab/>
-      <w:t xml:space="preserve">Seite </w:t>
-    </w:r>
-    <w:r>
-      <w:fldChar w:fldCharType="begin"/>
-    </w:r>
-    <w:r>
-      <w:instrText>PAGE   \* MERGEFORMAT</w:instrText>
-    </w:r>
-    <w:r>
-      <w:fldChar w:fldCharType="separate"/>
-    </w:r>
-    <w:r>
-      <w:rPr>
-        <w:noProof/>
-      </w:rPr>
-      <w:t>23</w:t>
-    </w:r>
-    <w:r>
-      <w:fldChar w:fldCharType="end"/>
-    </w:r>
-  </w:p>
-</w:hdr>
-</file>
-
-<file path=word/header11.xml><?xml version="1.0" encoding="utf-8"?>
-<w:hdr xmlns:wpc="http://schemas.microsoft.com/office/word/2010/wordprocessingCanvas" xmlns:mc="http://schemas.openxmlformats.org/markup-compatibility/2006" xmlns:o="urn:schemas-microsoft-com:office:office" xmlns:r="http://schemas.openxmlformats.org/officeDocument/2006/relationships" xmlns:m="http://schemas.openxmlformats.org/officeDocument/2006/math" xmlns:v="urn:schemas-microsoft-com:vml" xmlns:wp14="http://schemas.microsoft.com/office/word/2010/wordprocessingDrawing" xmlns:wp="http://schemas.openxmlformats.org/drawingml/2006/wordprocessingDrawing" xmlns:w10="urn:schemas-microsoft-com:office:word" xmlns:w="http://schemas.openxmlformats.org/wordprocessingml/2006/main" xmlns:w14="http://schemas.microsoft.com/office/word/2010/wordml" xmlns:wpg="http://schemas.microsoft.com/office/word/2010/wordprocessingGroup" xmlns:wpi="http://schemas.microsoft.com/office/word/2010/wordprocessingInk" xmlns:wne="http://schemas.microsoft.com/office/word/2006/wordml" xmlns:wps="http://schemas.microsoft.com/office/word/2010/wordprocessingShape" mc:Ignorable="w14 wp14">
-  <w:p>
-    <w:pPr>
-      <w:pStyle w:val="Kopfzeile"/>
-      <w:pBdr>
-        <w:bottom w:val="single" w:sz="4" w:space="1" w:color="auto"/>
-      </w:pBdr>
-    </w:pPr>
-    <w:r>
-      <w:t>Eidesstattliche Erklärung</w:t>
-    </w:r>
-    <w:r>
-      <w:tab/>
-    </w:r>
-    <w:r>
-      <w:tab/>
-      <w:t xml:space="preserve">Seite </w:t>
-    </w:r>
-    <w:r>
-      <w:fldChar w:fldCharType="begin"/>
-    </w:r>
-    <w:r>
-      <w:instrText>PAGE   \* MERGEFORMAT</w:instrText>
-    </w:r>
-    <w:r>
-      <w:fldChar w:fldCharType="separate"/>
-    </w:r>
-    <w:r>
-      <w:rPr>
-        <w:noProof/>
-      </w:rPr>
-      <w:t>24</w:t>
-    </w:r>
-    <w:r>
-      <w:fldChar w:fldCharType="end"/>
-    </w:r>
-  </w:p>
-</w:hdr>
-</file>
-
-<file path=word/header2.xml><?xml version="1.0" encoding="utf-8"?>
+<file path=word/header3.xml><?xml version="1.0" encoding="utf-8"?>
 <w:hdr xmlns:wpc="http://schemas.microsoft.com/office/word/2010/wordprocessingCanvas" xmlns:mc="http://schemas.openxmlformats.org/markup-compatibility/2006" xmlns:o="urn:schemas-microsoft-com:office:office" xmlns:r="http://schemas.openxmlformats.org/officeDocument/2006/relationships" xmlns:m="http://schemas.openxmlformats.org/officeDocument/2006/math" xmlns:v="urn:schemas-microsoft-com:vml" xmlns:wp14="http://schemas.microsoft.com/office/word/2010/wordprocessingDrawing" xmlns:wp="http://schemas.openxmlformats.org/drawingml/2006/wordprocessingDrawing" xmlns:w10="urn:schemas-microsoft-com:office:word" xmlns:w="http://schemas.openxmlformats.org/wordprocessingml/2006/main" xmlns:w14="http://schemas.microsoft.com/office/word/2010/wordml" xmlns:wpg="http://schemas.microsoft.com/office/word/2010/wordprocessingGroup" xmlns:wpi="http://schemas.microsoft.com/office/word/2010/wordprocessingInk" xmlns:wne="http://schemas.microsoft.com/office/word/2006/wordml" xmlns:wps="http://schemas.microsoft.com/office/word/2010/wordprocessingShape" mc:Ignorable="w14 wp14">
   <w:p>
     <w:pPr>
@@ -11088,7 +14028,7 @@
 </w:hdr>
 </file>
 
-<file path=word/header3.xml><?xml version="1.0" encoding="utf-8"?>
+<file path=word/header4.xml><?xml version="1.0" encoding="utf-8"?>
 <w:hdr xmlns:wpc="http://schemas.microsoft.com/office/word/2010/wordprocessingCanvas" xmlns:mc="http://schemas.openxmlformats.org/markup-compatibility/2006" xmlns:o="urn:schemas-microsoft-com:office:office" xmlns:r="http://schemas.openxmlformats.org/officeDocument/2006/relationships" xmlns:m="http://schemas.openxmlformats.org/officeDocument/2006/math" xmlns:v="urn:schemas-microsoft-com:vml" xmlns:wp14="http://schemas.microsoft.com/office/word/2010/wordprocessingDrawing" xmlns:wp="http://schemas.openxmlformats.org/drawingml/2006/wordprocessingDrawing" xmlns:w10="urn:schemas-microsoft-com:office:word" xmlns:w="http://schemas.openxmlformats.org/wordprocessingml/2006/main" xmlns:w14="http://schemas.microsoft.com/office/word/2010/wordml" xmlns:wpg="http://schemas.microsoft.com/office/word/2010/wordprocessingGroup" xmlns:wpi="http://schemas.microsoft.com/office/word/2010/wordprocessingInk" xmlns:wne="http://schemas.microsoft.com/office/word/2006/wordml" xmlns:wps="http://schemas.microsoft.com/office/word/2010/wordprocessingShape" mc:Ignorable="w14 wp14">
   <w:p>
     <w:pPr>
@@ -11129,7 +14069,7 @@
 </w:hdr>
 </file>
 
-<file path=word/header4.xml><?xml version="1.0" encoding="utf-8"?>
+<file path=word/header5.xml><?xml version="1.0" encoding="utf-8"?>
 <w:hdr xmlns:wpc="http://schemas.microsoft.com/office/word/2010/wordprocessingCanvas" xmlns:mc="http://schemas.openxmlformats.org/markup-compatibility/2006" xmlns:o="urn:schemas-microsoft-com:office:office" xmlns:r="http://schemas.openxmlformats.org/officeDocument/2006/relationships" xmlns:m="http://schemas.openxmlformats.org/officeDocument/2006/math" xmlns:v="urn:schemas-microsoft-com:vml" xmlns:wp14="http://schemas.microsoft.com/office/word/2010/wordprocessingDrawing" xmlns:wp="http://schemas.openxmlformats.org/drawingml/2006/wordprocessingDrawing" xmlns:w10="urn:schemas-microsoft-com:office:word" xmlns:w="http://schemas.openxmlformats.org/wordprocessingml/2006/main" xmlns:w14="http://schemas.microsoft.com/office/word/2010/wordml" xmlns:wpg="http://schemas.microsoft.com/office/word/2010/wordprocessingGroup" xmlns:wpi="http://schemas.microsoft.com/office/word/2010/wordprocessingInk" xmlns:wne="http://schemas.microsoft.com/office/word/2006/wordml" xmlns:wps="http://schemas.microsoft.com/office/word/2010/wordprocessingShape" mc:Ignorable="w14 wp14">
   <w:p>
     <w:pPr>
@@ -11161,7 +14101,7 @@
       <w:rPr>
         <w:noProof/>
       </w:rPr>
-      <w:t>7</w:t>
+      <w:t>1</w:t>
     </w:r>
     <w:r>
       <w:fldChar w:fldCharType="end"/>
@@ -11170,7 +14110,7 @@
 </w:hdr>
 </file>
 
-<file path=word/header5.xml><?xml version="1.0" encoding="utf-8"?>
+<file path=word/header6.xml><?xml version="1.0" encoding="utf-8"?>
 <w:hdr xmlns:wpc="http://schemas.microsoft.com/office/word/2010/wordprocessingCanvas" xmlns:mc="http://schemas.openxmlformats.org/markup-compatibility/2006" xmlns:o="urn:schemas-microsoft-com:office:office" xmlns:r="http://schemas.openxmlformats.org/officeDocument/2006/relationships" xmlns:m="http://schemas.openxmlformats.org/officeDocument/2006/math" xmlns:v="urn:schemas-microsoft-com:vml" xmlns:wp14="http://schemas.microsoft.com/office/word/2010/wordprocessingDrawing" xmlns:wp="http://schemas.openxmlformats.org/drawingml/2006/wordprocessingDrawing" xmlns:w10="urn:schemas-microsoft-com:office:word" xmlns:w="http://schemas.openxmlformats.org/wordprocessingml/2006/main" xmlns:w14="http://schemas.microsoft.com/office/word/2010/wordml" xmlns:wpg="http://schemas.microsoft.com/office/word/2010/wordprocessingGroup" xmlns:wpi="http://schemas.microsoft.com/office/word/2010/wordprocessingInk" xmlns:wne="http://schemas.microsoft.com/office/word/2006/wordml" xmlns:wps="http://schemas.microsoft.com/office/word/2010/wordprocessingShape" mc:Ignorable="w14 wp14">
   <w:p>
     <w:pPr>
@@ -11211,7 +14151,7 @@
 </w:hdr>
 </file>
 
-<file path=word/header6.xml><?xml version="1.0" encoding="utf-8"?>
+<file path=word/header7.xml><?xml version="1.0" encoding="utf-8"?>
 <w:hdr xmlns:wpc="http://schemas.microsoft.com/office/word/2010/wordprocessingCanvas" xmlns:mc="http://schemas.openxmlformats.org/markup-compatibility/2006" xmlns:o="urn:schemas-microsoft-com:office:office" xmlns:r="http://schemas.openxmlformats.org/officeDocument/2006/relationships" xmlns:m="http://schemas.openxmlformats.org/officeDocument/2006/math" xmlns:v="urn:schemas-microsoft-com:vml" xmlns:wp14="http://schemas.microsoft.com/office/word/2010/wordprocessingDrawing" xmlns:wp="http://schemas.openxmlformats.org/drawingml/2006/wordprocessingDrawing" xmlns:w10="urn:schemas-microsoft-com:office:word" xmlns:w="http://schemas.openxmlformats.org/wordprocessingml/2006/main" xmlns:w14="http://schemas.microsoft.com/office/word/2010/wordml" xmlns:wpg="http://schemas.microsoft.com/office/word/2010/wordprocessingGroup" xmlns:wpi="http://schemas.microsoft.com/office/word/2010/wordprocessingInk" xmlns:wne="http://schemas.microsoft.com/office/word/2006/wordml" xmlns:wps="http://schemas.microsoft.com/office/word/2010/wordprocessingShape" mc:Ignorable="w14 wp14">
   <w:p>
     <w:pPr>
@@ -11252,7 +14192,7 @@
 </w:hdr>
 </file>
 
-<file path=word/header7.xml><?xml version="1.0" encoding="utf-8"?>
+<file path=word/header8.xml><?xml version="1.0" encoding="utf-8"?>
 <w:hdr xmlns:wpc="http://schemas.microsoft.com/office/word/2010/wordprocessingCanvas" xmlns:mc="http://schemas.openxmlformats.org/markup-compatibility/2006" xmlns:o="urn:schemas-microsoft-com:office:office" xmlns:r="http://schemas.openxmlformats.org/officeDocument/2006/relationships" xmlns:m="http://schemas.openxmlformats.org/officeDocument/2006/math" xmlns:v="urn:schemas-microsoft-com:vml" xmlns:wp14="http://schemas.microsoft.com/office/word/2010/wordprocessingDrawing" xmlns:wp="http://schemas.openxmlformats.org/drawingml/2006/wordprocessingDrawing" xmlns:w10="urn:schemas-microsoft-com:office:word" xmlns:w="http://schemas.openxmlformats.org/wordprocessingml/2006/main" xmlns:w14="http://schemas.microsoft.com/office/word/2010/wordml" xmlns:wpg="http://schemas.microsoft.com/office/word/2010/wordprocessingGroup" xmlns:wpi="http://schemas.microsoft.com/office/word/2010/wordprocessingInk" xmlns:wne="http://schemas.microsoft.com/office/word/2006/wordml" xmlns:wps="http://schemas.microsoft.com/office/word/2010/wordprocessingShape" mc:Ignorable="w14 wp14">
   <w:p>
     <w:pPr>
@@ -11262,10 +14202,7 @@
       </w:pBdr>
     </w:pPr>
     <w:r>
-      <w:t xml:space="preserve">4 </w:t>
-    </w:r>
-    <w:r>
-      <w:t>Konzeption</w:t>
+      <w:t>4 Konzeption</w:t>
     </w:r>
     <w:r>
       <w:tab/>
@@ -11296,7 +14233,7 @@
 </w:hdr>
 </file>
 
-<file path=word/header8.xml><?xml version="1.0" encoding="utf-8"?>
+<file path=word/header9.xml><?xml version="1.0" encoding="utf-8"?>
 <w:hdr xmlns:wpc="http://schemas.microsoft.com/office/word/2010/wordprocessingCanvas" xmlns:mc="http://schemas.openxmlformats.org/markup-compatibility/2006" xmlns:o="urn:schemas-microsoft-com:office:office" xmlns:r="http://schemas.openxmlformats.org/officeDocument/2006/relationships" xmlns:m="http://schemas.openxmlformats.org/officeDocument/2006/math" xmlns:v="urn:schemas-microsoft-com:vml" xmlns:wp14="http://schemas.microsoft.com/office/word/2010/wordprocessingDrawing" xmlns:wp="http://schemas.openxmlformats.org/drawingml/2006/wordprocessingDrawing" xmlns:w10="urn:schemas-microsoft-com:office:word" xmlns:w="http://schemas.openxmlformats.org/wordprocessingml/2006/main" xmlns:w14="http://schemas.microsoft.com/office/word/2010/wordml" xmlns:wpg="http://schemas.microsoft.com/office/word/2010/wordprocessingGroup" xmlns:wpi="http://schemas.microsoft.com/office/word/2010/wordprocessingInk" xmlns:wne="http://schemas.microsoft.com/office/word/2006/wordml" xmlns:wps="http://schemas.microsoft.com/office/word/2010/wordprocessingShape" mc:Ignorable="w14 wp14">
   <w:p>
     <w:pPr>
@@ -11306,10 +14243,7 @@
       </w:pBdr>
     </w:pPr>
     <w:r>
-      <w:t xml:space="preserve">5 </w:t>
-    </w:r>
-    <w:r>
-      <w:t>Implementierung</w:t>
+      <w:t>5 Implementierung</w:t>
     </w:r>
     <w:r>
       <w:tab/>
@@ -11331,48 +14265,7 @@
       <w:rPr>
         <w:noProof/>
       </w:rPr>
-      <w:t>19</w:t>
-    </w:r>
-    <w:r>
-      <w:fldChar w:fldCharType="end"/>
-    </w:r>
-  </w:p>
-</w:hdr>
-</file>
-
-<file path=word/header9.xml><?xml version="1.0" encoding="utf-8"?>
-<w:hdr xmlns:wpc="http://schemas.microsoft.com/office/word/2010/wordprocessingCanvas" xmlns:mc="http://schemas.openxmlformats.org/markup-compatibility/2006" xmlns:o="urn:schemas-microsoft-com:office:office" xmlns:r="http://schemas.openxmlformats.org/officeDocument/2006/relationships" xmlns:m="http://schemas.openxmlformats.org/officeDocument/2006/math" xmlns:v="urn:schemas-microsoft-com:vml" xmlns:wp14="http://schemas.microsoft.com/office/word/2010/wordprocessingDrawing" xmlns:wp="http://schemas.openxmlformats.org/drawingml/2006/wordprocessingDrawing" xmlns:w10="urn:schemas-microsoft-com:office:word" xmlns:w="http://schemas.openxmlformats.org/wordprocessingml/2006/main" xmlns:w14="http://schemas.microsoft.com/office/word/2010/wordml" xmlns:wpg="http://schemas.microsoft.com/office/word/2010/wordprocessingGroup" xmlns:wpi="http://schemas.microsoft.com/office/word/2010/wordprocessingInk" xmlns:wne="http://schemas.microsoft.com/office/word/2006/wordml" xmlns:wps="http://schemas.microsoft.com/office/word/2010/wordprocessingShape" mc:Ignorable="w14 wp14">
-  <w:p>
-    <w:pPr>
-      <w:pStyle w:val="Kopfzeile"/>
-      <w:pBdr>
-        <w:bottom w:val="single" w:sz="4" w:space="1" w:color="auto"/>
-      </w:pBdr>
-    </w:pPr>
-    <w:r>
-      <w:t>6 Zusammenfassung</w:t>
-    </w:r>
-    <w:r>
-      <w:tab/>
-    </w:r>
-    <w:r>
-      <w:tab/>
-      <w:t xml:space="preserve">Seite </w:t>
-    </w:r>
-    <w:r>
-      <w:fldChar w:fldCharType="begin"/>
-    </w:r>
-    <w:r>
-      <w:instrText>PAGE   \* MERGEFORMAT</w:instrText>
-    </w:r>
-    <w:r>
-      <w:fldChar w:fldCharType="separate"/>
-    </w:r>
-    <w:r>
-      <w:rPr>
-        <w:noProof/>
-      </w:rPr>
-      <w:t>22</w:t>
+      <w:t>25</w:t>
     </w:r>
     <w:r>
       <w:fldChar w:fldCharType="end"/>
@@ -14165,7 +17058,7 @@
     <w:link w:val="berschrift1Zchn"/>
     <w:uiPriority w:val="9"/>
     <w:qFormat/>
-    <w:rsid w:val="00AA44BE"/>
+    <w:rsid w:val="008276AD"/>
     <w:pPr>
       <w:numPr>
         <w:numId w:val="9"/>
@@ -14177,7 +17070,7 @@
       <w:rFonts w:eastAsiaTheme="majorEastAsia" w:cstheme="majorBidi"/>
       <w:b/>
       <w:bCs/>
-      <w:sz w:val="36"/>
+      <w:sz w:val="38"/>
       <w:szCs w:val="28"/>
     </w:rPr>
   </w:style>
@@ -14189,7 +17082,7 @@
     <w:uiPriority w:val="9"/>
     <w:unhideWhenUsed/>
     <w:qFormat/>
-    <w:rsid w:val="006777AE"/>
+    <w:rsid w:val="008276AD"/>
     <w:pPr>
       <w:numPr>
         <w:ilvl w:val="1"/>
@@ -14201,7 +17094,7 @@
       <w:rFonts w:eastAsiaTheme="majorEastAsia" w:cstheme="majorBidi"/>
       <w:b/>
       <w:bCs/>
-      <w:sz w:val="32"/>
+      <w:sz w:val="34"/>
       <w:szCs w:val="26"/>
     </w:rPr>
   </w:style>
@@ -14213,7 +17106,7 @@
     <w:uiPriority w:val="9"/>
     <w:unhideWhenUsed/>
     <w:qFormat/>
-    <w:rsid w:val="008B6071"/>
+    <w:rsid w:val="00696913"/>
     <w:pPr>
       <w:keepNext/>
       <w:keepLines/>
@@ -14228,7 +17121,7 @@
       <w:rFonts w:eastAsiaTheme="majorEastAsia" w:cstheme="majorBidi"/>
       <w:b/>
       <w:bCs/>
-      <w:sz w:val="28"/>
+      <w:sz w:val="26"/>
     </w:rPr>
   </w:style>
   <w:style w:type="paragraph" w:styleId="berschrift4">
@@ -14424,12 +17317,12 @@
     <w:basedOn w:val="Absatz-Standardschriftart"/>
     <w:link w:val="berschrift1"/>
     <w:uiPriority w:val="9"/>
-    <w:rsid w:val="00BC7BEF"/>
+    <w:rsid w:val="008276AD"/>
     <w:rPr>
       <w:rFonts w:ascii="Arial" w:eastAsiaTheme="majorEastAsia" w:hAnsi="Arial" w:cstheme="majorBidi"/>
       <w:b/>
       <w:bCs/>
-      <w:sz w:val="36"/>
+      <w:sz w:val="38"/>
       <w:szCs w:val="28"/>
     </w:rPr>
   </w:style>
@@ -14438,12 +17331,12 @@
     <w:basedOn w:val="Absatz-Standardschriftart"/>
     <w:link w:val="berschrift2"/>
     <w:uiPriority w:val="9"/>
-    <w:rsid w:val="00BC7BEF"/>
+    <w:rsid w:val="008276AD"/>
     <w:rPr>
       <w:rFonts w:ascii="Arial" w:eastAsiaTheme="majorEastAsia" w:hAnsi="Arial" w:cstheme="majorBidi"/>
       <w:b/>
       <w:bCs/>
-      <w:sz w:val="32"/>
+      <w:sz w:val="34"/>
       <w:szCs w:val="26"/>
     </w:rPr>
   </w:style>
@@ -14555,12 +17448,12 @@
     <w:basedOn w:val="Absatz-Standardschriftart"/>
     <w:link w:val="berschrift3"/>
     <w:uiPriority w:val="9"/>
-    <w:rsid w:val="008B6071"/>
+    <w:rsid w:val="00696913"/>
     <w:rPr>
       <w:rFonts w:ascii="Arial" w:eastAsiaTheme="majorEastAsia" w:hAnsi="Arial" w:cstheme="majorBidi"/>
       <w:b/>
       <w:bCs/>
-      <w:sz w:val="28"/>
+      <w:sz w:val="26"/>
     </w:rPr>
   </w:style>
   <w:style w:type="character" w:customStyle="1" w:styleId="berschrift4Zchn">
@@ -14986,6 +17879,102 @@
       <w:szCs w:val="20"/>
     </w:rPr>
   </w:style>
+  <w:style w:type="table" w:styleId="HelleSchattierung">
+    <w:name w:val="Light Shading"/>
+    <w:basedOn w:val="NormaleTabelle"/>
+    <w:uiPriority w:val="60"/>
+    <w:rsid w:val="00572B58"/>
+    <w:pPr>
+      <w:spacing w:after="0" w:line="240" w:lineRule="auto"/>
+    </w:pPr>
+    <w:rPr>
+      <w:color w:val="000000" w:themeColor="text1" w:themeShade="BF"/>
+    </w:rPr>
+    <w:tblPr>
+      <w:tblStyleRowBandSize w:val="1"/>
+      <w:tblStyleColBandSize w:val="1"/>
+      <w:tblBorders>
+        <w:top w:val="single" w:sz="8" w:space="0" w:color="000000" w:themeColor="text1"/>
+        <w:bottom w:val="single" w:sz="8" w:space="0" w:color="000000" w:themeColor="text1"/>
+      </w:tblBorders>
+    </w:tblPr>
+    <w:tblStylePr w:type="firstRow">
+      <w:pPr>
+        <w:spacing w:before="0" w:after="0" w:line="240" w:lineRule="auto"/>
+      </w:pPr>
+      <w:rPr>
+        <w:b/>
+        <w:bCs/>
+      </w:rPr>
+      <w:tblPr/>
+      <w:tcPr>
+        <w:tcBorders>
+          <w:top w:val="single" w:sz="8" w:space="0" w:color="000000" w:themeColor="text1"/>
+          <w:left w:val="nil"/>
+          <w:bottom w:val="single" w:sz="8" w:space="0" w:color="000000" w:themeColor="text1"/>
+          <w:right w:val="nil"/>
+          <w:insideH w:val="nil"/>
+          <w:insideV w:val="nil"/>
+        </w:tcBorders>
+      </w:tcPr>
+    </w:tblStylePr>
+    <w:tblStylePr w:type="lastRow">
+      <w:pPr>
+        <w:spacing w:before="0" w:after="0" w:line="240" w:lineRule="auto"/>
+      </w:pPr>
+      <w:rPr>
+        <w:b/>
+        <w:bCs/>
+      </w:rPr>
+      <w:tblPr/>
+      <w:tcPr>
+        <w:tcBorders>
+          <w:top w:val="single" w:sz="8" w:space="0" w:color="000000" w:themeColor="text1"/>
+          <w:left w:val="nil"/>
+          <w:bottom w:val="single" w:sz="8" w:space="0" w:color="000000" w:themeColor="text1"/>
+          <w:right w:val="nil"/>
+          <w:insideH w:val="nil"/>
+          <w:insideV w:val="nil"/>
+        </w:tcBorders>
+      </w:tcPr>
+    </w:tblStylePr>
+    <w:tblStylePr w:type="firstCol">
+      <w:rPr>
+        <w:b/>
+        <w:bCs/>
+      </w:rPr>
+    </w:tblStylePr>
+    <w:tblStylePr w:type="lastCol">
+      <w:rPr>
+        <w:b/>
+        <w:bCs/>
+      </w:rPr>
+    </w:tblStylePr>
+    <w:tblStylePr w:type="band1Vert">
+      <w:tblPr/>
+      <w:tcPr>
+        <w:tcBorders>
+          <w:left w:val="nil"/>
+          <w:right w:val="nil"/>
+          <w:insideH w:val="nil"/>
+          <w:insideV w:val="nil"/>
+        </w:tcBorders>
+        <w:shd w:val="clear" w:color="auto" w:fill="C0C0C0" w:themeFill="text1" w:themeFillTint="3F"/>
+      </w:tcPr>
+    </w:tblStylePr>
+    <w:tblStylePr w:type="band1Horz">
+      <w:tblPr/>
+      <w:tcPr>
+        <w:tcBorders>
+          <w:left w:val="nil"/>
+          <w:right w:val="nil"/>
+          <w:insideH w:val="nil"/>
+          <w:insideV w:val="nil"/>
+        </w:tcBorders>
+        <w:shd w:val="clear" w:color="auto" w:fill="C0C0C0" w:themeFill="text1" w:themeFillTint="3F"/>
+      </w:tcPr>
+    </w:tblStylePr>
+  </w:style>
 </w:styles>
 </file>
 
@@ -15165,7 +18154,7 @@
     <w:link w:val="berschrift1Zchn"/>
     <w:uiPriority w:val="9"/>
     <w:qFormat/>
-    <w:rsid w:val="00AA44BE"/>
+    <w:rsid w:val="008276AD"/>
     <w:pPr>
       <w:numPr>
         <w:numId w:val="9"/>
@@ -15177,7 +18166,7 @@
       <w:rFonts w:eastAsiaTheme="majorEastAsia" w:cstheme="majorBidi"/>
       <w:b/>
       <w:bCs/>
-      <w:sz w:val="36"/>
+      <w:sz w:val="38"/>
       <w:szCs w:val="28"/>
     </w:rPr>
   </w:style>
@@ -15189,7 +18178,7 @@
     <w:uiPriority w:val="9"/>
     <w:unhideWhenUsed/>
     <w:qFormat/>
-    <w:rsid w:val="006777AE"/>
+    <w:rsid w:val="008276AD"/>
     <w:pPr>
       <w:numPr>
         <w:ilvl w:val="1"/>
@@ -15201,7 +18190,7 @@
       <w:rFonts w:eastAsiaTheme="majorEastAsia" w:cstheme="majorBidi"/>
       <w:b/>
       <w:bCs/>
-      <w:sz w:val="32"/>
+      <w:sz w:val="34"/>
       <w:szCs w:val="26"/>
     </w:rPr>
   </w:style>
@@ -15213,7 +18202,7 @@
     <w:uiPriority w:val="9"/>
     <w:unhideWhenUsed/>
     <w:qFormat/>
-    <w:rsid w:val="008B6071"/>
+    <w:rsid w:val="00696913"/>
     <w:pPr>
       <w:keepNext/>
       <w:keepLines/>
@@ -15228,7 +18217,7 @@
       <w:rFonts w:eastAsiaTheme="majorEastAsia" w:cstheme="majorBidi"/>
       <w:b/>
       <w:bCs/>
-      <w:sz w:val="28"/>
+      <w:sz w:val="26"/>
     </w:rPr>
   </w:style>
   <w:style w:type="paragraph" w:styleId="berschrift4">
@@ -15424,12 +18413,12 @@
     <w:basedOn w:val="Absatz-Standardschriftart"/>
     <w:link w:val="berschrift1"/>
     <w:uiPriority w:val="9"/>
-    <w:rsid w:val="00BC7BEF"/>
+    <w:rsid w:val="008276AD"/>
     <w:rPr>
       <w:rFonts w:ascii="Arial" w:eastAsiaTheme="majorEastAsia" w:hAnsi="Arial" w:cstheme="majorBidi"/>
       <w:b/>
       <w:bCs/>
-      <w:sz w:val="36"/>
+      <w:sz w:val="38"/>
       <w:szCs w:val="28"/>
     </w:rPr>
   </w:style>
@@ -15438,12 +18427,12 @@
     <w:basedOn w:val="Absatz-Standardschriftart"/>
     <w:link w:val="berschrift2"/>
     <w:uiPriority w:val="9"/>
-    <w:rsid w:val="00BC7BEF"/>
+    <w:rsid w:val="008276AD"/>
     <w:rPr>
       <w:rFonts w:ascii="Arial" w:eastAsiaTheme="majorEastAsia" w:hAnsi="Arial" w:cstheme="majorBidi"/>
       <w:b/>
       <w:bCs/>
-      <w:sz w:val="32"/>
+      <w:sz w:val="34"/>
       <w:szCs w:val="26"/>
     </w:rPr>
   </w:style>
@@ -15555,12 +18544,12 @@
     <w:basedOn w:val="Absatz-Standardschriftart"/>
     <w:link w:val="berschrift3"/>
     <w:uiPriority w:val="9"/>
-    <w:rsid w:val="008B6071"/>
+    <w:rsid w:val="00696913"/>
     <w:rPr>
       <w:rFonts w:ascii="Arial" w:eastAsiaTheme="majorEastAsia" w:hAnsi="Arial" w:cstheme="majorBidi"/>
       <w:b/>
       <w:bCs/>
-      <w:sz w:val="28"/>
+      <w:sz w:val="26"/>
     </w:rPr>
   </w:style>
   <w:style w:type="character" w:customStyle="1" w:styleId="berschrift4Zchn">
@@ -15986,6 +18975,102 @@
       <w:szCs w:val="20"/>
     </w:rPr>
   </w:style>
+  <w:style w:type="table" w:styleId="HelleSchattierung">
+    <w:name w:val="Light Shading"/>
+    <w:basedOn w:val="NormaleTabelle"/>
+    <w:uiPriority w:val="60"/>
+    <w:rsid w:val="00572B58"/>
+    <w:pPr>
+      <w:spacing w:after="0" w:line="240" w:lineRule="auto"/>
+    </w:pPr>
+    <w:rPr>
+      <w:color w:val="000000" w:themeColor="text1" w:themeShade="BF"/>
+    </w:rPr>
+    <w:tblPr>
+      <w:tblStyleRowBandSize w:val="1"/>
+      <w:tblStyleColBandSize w:val="1"/>
+      <w:tblBorders>
+        <w:top w:val="single" w:sz="8" w:space="0" w:color="000000" w:themeColor="text1"/>
+        <w:bottom w:val="single" w:sz="8" w:space="0" w:color="000000" w:themeColor="text1"/>
+      </w:tblBorders>
+    </w:tblPr>
+    <w:tblStylePr w:type="firstRow">
+      <w:pPr>
+        <w:spacing w:before="0" w:after="0" w:line="240" w:lineRule="auto"/>
+      </w:pPr>
+      <w:rPr>
+        <w:b/>
+        <w:bCs/>
+      </w:rPr>
+      <w:tblPr/>
+      <w:tcPr>
+        <w:tcBorders>
+          <w:top w:val="single" w:sz="8" w:space="0" w:color="000000" w:themeColor="text1"/>
+          <w:left w:val="nil"/>
+          <w:bottom w:val="single" w:sz="8" w:space="0" w:color="000000" w:themeColor="text1"/>
+          <w:right w:val="nil"/>
+          <w:insideH w:val="nil"/>
+          <w:insideV w:val="nil"/>
+        </w:tcBorders>
+      </w:tcPr>
+    </w:tblStylePr>
+    <w:tblStylePr w:type="lastRow">
+      <w:pPr>
+        <w:spacing w:before="0" w:after="0" w:line="240" w:lineRule="auto"/>
+      </w:pPr>
+      <w:rPr>
+        <w:b/>
+        <w:bCs/>
+      </w:rPr>
+      <w:tblPr/>
+      <w:tcPr>
+        <w:tcBorders>
+          <w:top w:val="single" w:sz="8" w:space="0" w:color="000000" w:themeColor="text1"/>
+          <w:left w:val="nil"/>
+          <w:bottom w:val="single" w:sz="8" w:space="0" w:color="000000" w:themeColor="text1"/>
+          <w:right w:val="nil"/>
+          <w:insideH w:val="nil"/>
+          <w:insideV w:val="nil"/>
+        </w:tcBorders>
+      </w:tcPr>
+    </w:tblStylePr>
+    <w:tblStylePr w:type="firstCol">
+      <w:rPr>
+        <w:b/>
+        <w:bCs/>
+      </w:rPr>
+    </w:tblStylePr>
+    <w:tblStylePr w:type="lastCol">
+      <w:rPr>
+        <w:b/>
+        <w:bCs/>
+      </w:rPr>
+    </w:tblStylePr>
+    <w:tblStylePr w:type="band1Vert">
+      <w:tblPr/>
+      <w:tcPr>
+        <w:tcBorders>
+          <w:left w:val="nil"/>
+          <w:right w:val="nil"/>
+          <w:insideH w:val="nil"/>
+          <w:insideV w:val="nil"/>
+        </w:tcBorders>
+        <w:shd w:val="clear" w:color="auto" w:fill="C0C0C0" w:themeFill="text1" w:themeFillTint="3F"/>
+      </w:tcPr>
+    </w:tblStylePr>
+    <w:tblStylePr w:type="band1Horz">
+      <w:tblPr/>
+      <w:tcPr>
+        <w:tcBorders>
+          <w:left w:val="nil"/>
+          <w:right w:val="nil"/>
+          <w:insideH w:val="nil"/>
+          <w:insideV w:val="nil"/>
+        </w:tcBorders>
+        <w:shd w:val="clear" w:color="auto" w:fill="C0C0C0" w:themeFill="text1" w:themeFillTint="3F"/>
+      </w:tcPr>
+    </w:tblStylePr>
+  </w:style>
 </w:styles>
 </file>
 
@@ -16279,7 +19364,7 @@
 </file>
 
 <file path=customXml/itemProps1.xml><?xml version="1.0" encoding="utf-8"?>
-<ds:datastoreItem xmlns:ds="http://schemas.openxmlformats.org/officeDocument/2006/customXml" ds:itemID="{7C4CFF30-6A35-4669-9D31-9D6785D066B4}">
+<ds:datastoreItem xmlns:ds="http://schemas.openxmlformats.org/officeDocument/2006/customXml" ds:itemID="{5A5D2E5A-DD0A-4903-9483-F89D1F2DB965}">
   <ds:schemaRefs>
     <ds:schemaRef ds:uri="http://schemas.openxmlformats.org/officeDocument/2006/bibliography"/>
   </ds:schemaRefs>

</xml_diff>